<commit_message>
adding Glossary in REQ_s275493.docx
</commit_message>
<xml_diff>
--- a/REQ_s275493.docx
+++ b/REQ_s275493.docx
@@ -119,17 +119,8 @@
         <w:rPr>
           <w:lang w:val="en-GB" w:eastAsia="it-IT"/>
         </w:rPr>
-        <w:t>1</w:t>
-      </w:r>
-    </w:p>
-    <w:p>
-      <w:pPr>
-        <w:rPr>
-          <w:b/>
-          <w:bCs/>
-          <w:lang w:val="en-GB" w:eastAsia="it-IT"/>
-        </w:rPr>
-      </w:pPr>
+        <w:t>2</w:t>
+      </w:r>
     </w:p>
     <w:p>
       <w:pPr>
@@ -376,7 +367,16 @@
           <w:color w:val="auto"/>
           <w:lang w:val="en-GB"/>
         </w:rPr>
-        <w:t>1. Table of contents</w:t>
+        <w:lastRenderedPageBreak/>
+        <w:t>0</w:t>
+      </w:r>
+      <w:r>
+        <w:rPr>
+          <w:rFonts w:ascii="Times New Roman" w:hAnsi="Times New Roman" w:cs="Times New Roman"/>
+          <w:color w:val="auto"/>
+          <w:lang w:val="en-GB"/>
+        </w:rPr>
+        <w:t>. Table of contents</w:t>
       </w:r>
       <w:bookmarkEnd w:id="1"/>
     </w:p>
@@ -1442,8 +1442,6 @@
       <w:r>
         <w:br w:type="page"/>
       </w:r>
-      <w:bookmarkStart w:id="2" w:name="_GoBack"/>
-      <w:bookmarkEnd w:id="2"/>
     </w:p>
     <w:p>
       <w:pPr>
@@ -1453,23 +1451,30 @@
           <w:color w:val="auto"/>
         </w:rPr>
       </w:pPr>
-      <w:bookmarkStart w:id="3" w:name="_Toc36127926"/>
+      <w:bookmarkStart w:id="2" w:name="_Toc36127926"/>
       <w:r>
         <w:rPr>
           <w:rFonts w:ascii="Times New Roman" w:hAnsi="Times New Roman" w:cs="Times New Roman"/>
           <w:color w:val="auto"/>
         </w:rPr>
         <w:lastRenderedPageBreak/>
-        <w:t>2. Stake</w:t>
+        <w:t>1</w:t>
       </w:r>
       <w:r>
         <w:rPr>
           <w:rFonts w:ascii="Times New Roman" w:hAnsi="Times New Roman" w:cs="Times New Roman"/>
           <w:color w:val="auto"/>
         </w:rPr>
+        <w:t>. Stake</w:t>
+      </w:r>
+      <w:r>
+        <w:rPr>
+          <w:rFonts w:ascii="Times New Roman" w:hAnsi="Times New Roman" w:cs="Times New Roman"/>
+          <w:color w:val="auto"/>
+        </w:rPr>
         <w:t>holders</w:t>
       </w:r>
-      <w:bookmarkEnd w:id="3"/>
+      <w:bookmarkEnd w:id="2"/>
     </w:p>
     <w:p/>
     <w:tbl>
@@ -1479,16 +1484,16 @@
         <w:tblLook w:val="04A0" w:firstRow="1" w:lastRow="0" w:firstColumn="1" w:lastColumn="0" w:noHBand="0" w:noVBand="1"/>
       </w:tblPr>
       <w:tblGrid>
-        <w:gridCol w:w="4250"/>
-        <w:gridCol w:w="4250"/>
+        <w:gridCol w:w="4440"/>
+        <w:gridCol w:w="4440"/>
       </w:tblGrid>
       <w:tr>
         <w:trPr>
-          <w:trHeight w:val="799"/>
+          <w:trHeight w:val="486"/>
         </w:trPr>
         <w:tc>
           <w:tcPr>
-            <w:tcW w:w="4250" w:type="dxa"/>
+            <w:tcW w:w="4440" w:type="dxa"/>
             <w:shd w:val="clear" w:color="auto" w:fill="F2F2F2" w:themeFill="background1" w:themeFillShade="F2"/>
           </w:tcPr>
           <w:p>
@@ -1520,7 +1525,7 @@
         </w:tc>
         <w:tc>
           <w:tcPr>
-            <w:tcW w:w="4250" w:type="dxa"/>
+            <w:tcW w:w="4440" w:type="dxa"/>
             <w:shd w:val="clear" w:color="auto" w:fill="F2F2F2" w:themeFill="background1" w:themeFillShade="F2"/>
           </w:tcPr>
           <w:p>
@@ -1554,11 +1559,11 @@
       </w:tr>
       <w:tr>
         <w:trPr>
-          <w:trHeight w:val="799"/>
+          <w:trHeight w:val="486"/>
         </w:trPr>
         <w:tc>
           <w:tcPr>
-            <w:tcW w:w="4250" w:type="dxa"/>
+            <w:tcW w:w="4440" w:type="dxa"/>
           </w:tcPr>
           <w:p/>
           <w:p>
@@ -1582,7 +1587,7 @@
         </w:tc>
         <w:tc>
           <w:tcPr>
-            <w:tcW w:w="4250" w:type="dxa"/>
+            <w:tcW w:w="4440" w:type="dxa"/>
           </w:tcPr>
           <w:p>
             <w:pPr>
@@ -1651,11 +1656,11 @@
       </w:tr>
       <w:tr>
         <w:trPr>
-          <w:trHeight w:val="799"/>
+          <w:trHeight w:val="486"/>
         </w:trPr>
         <w:tc>
           <w:tcPr>
-            <w:tcW w:w="4250" w:type="dxa"/>
+            <w:tcW w:w="4440" w:type="dxa"/>
           </w:tcPr>
           <w:p>
             <w:pPr>
@@ -1691,7 +1696,7 @@
         </w:tc>
         <w:tc>
           <w:tcPr>
-            <w:tcW w:w="4250" w:type="dxa"/>
+            <w:tcW w:w="4440" w:type="dxa"/>
           </w:tcPr>
           <w:p>
             <w:pPr>
@@ -1790,11 +1795,11 @@
       </w:tr>
       <w:tr>
         <w:trPr>
-          <w:trHeight w:val="799"/>
+          <w:trHeight w:val="486"/>
         </w:trPr>
         <w:tc>
           <w:tcPr>
-            <w:tcW w:w="4250" w:type="dxa"/>
+            <w:tcW w:w="4440" w:type="dxa"/>
           </w:tcPr>
           <w:p>
             <w:pPr>
@@ -1822,7 +1827,7 @@
         </w:tc>
         <w:tc>
           <w:tcPr>
-            <w:tcW w:w="4250" w:type="dxa"/>
+            <w:tcW w:w="4440" w:type="dxa"/>
           </w:tcPr>
           <w:p>
             <w:pPr>
@@ -1880,6 +1885,73 @@
                 <w:lang w:val="en-GB"/>
               </w:rPr>
             </w:pPr>
+          </w:p>
+        </w:tc>
+      </w:tr>
+      <w:tr>
+        <w:trPr>
+          <w:trHeight w:val="252"/>
+        </w:trPr>
+        <w:tc>
+          <w:tcPr>
+            <w:tcW w:w="4440" w:type="dxa"/>
+          </w:tcPr>
+          <w:p>
+            <w:pPr>
+              <w:jc w:val="center"/>
+              <w:rPr>
+                <w:lang w:val="en-GB"/>
+              </w:rPr>
+            </w:pPr>
+          </w:p>
+          <w:p>
+            <w:pPr>
+              <w:jc w:val="center"/>
+              <w:rPr>
+                <w:lang w:val="en-GB"/>
+              </w:rPr>
+            </w:pPr>
+            <w:proofErr w:type="spellStart"/>
+            <w:r>
+              <w:rPr>
+                <w:lang w:val="en-GB"/>
+              </w:rPr>
+              <w:t>GoogleMaps</w:t>
+            </w:r>
+            <w:proofErr w:type="spellEnd"/>
+          </w:p>
+          <w:p>
+            <w:pPr>
+              <w:jc w:val="center"/>
+              <w:rPr>
+                <w:lang w:val="en-GB"/>
+              </w:rPr>
+            </w:pPr>
+          </w:p>
+        </w:tc>
+        <w:tc>
+          <w:tcPr>
+            <w:tcW w:w="4440" w:type="dxa"/>
+          </w:tcPr>
+          <w:p>
+            <w:pPr>
+              <w:rPr>
+                <w:lang w:val="en-GB"/>
+              </w:rPr>
+            </w:pPr>
+          </w:p>
+          <w:p>
+            <w:pPr>
+              <w:rPr>
+                <w:lang w:val="en-GB"/>
+              </w:rPr>
+            </w:pPr>
+            <w:r>
+              <w:rPr>
+                <w:lang w:val="en-GB"/>
+              </w:rPr>
+              <w:t>Influences the system through its API.</w:t>
+            </w:r>
           </w:p>
         </w:tc>
       </w:tr>
@@ -1900,13 +1972,6 @@
     </w:p>
     <w:p>
       <w:pPr>
-        <w:rPr>
-          <w:lang w:val="en-GB"/>
-        </w:rPr>
-      </w:pPr>
-    </w:p>
-    <w:p>
-      <w:pPr>
         <w:pStyle w:val="Titolo1"/>
         <w:rPr>
           <w:rFonts w:ascii="Times New Roman" w:hAnsi="Times New Roman" w:cs="Times New Roman"/>
@@ -1914,16 +1979,24 @@
           <w:lang w:val="en-GB"/>
         </w:rPr>
       </w:pPr>
-      <w:bookmarkStart w:id="4" w:name="_Toc36127927"/>
+      <w:bookmarkStart w:id="3" w:name="_Toc36127927"/>
       <w:r>
         <w:rPr>
           <w:rFonts w:ascii="Times New Roman" w:hAnsi="Times New Roman" w:cs="Times New Roman"/>
           <w:color w:val="auto"/>
           <w:lang w:val="en-GB"/>
         </w:rPr>
-        <w:t>3. Context Diagram and interfaces</w:t>
-      </w:r>
-      <w:bookmarkEnd w:id="4"/>
+        <w:t>2</w:t>
+      </w:r>
+      <w:r>
+        <w:rPr>
+          <w:rFonts w:ascii="Times New Roman" w:hAnsi="Times New Roman" w:cs="Times New Roman"/>
+          <w:color w:val="auto"/>
+          <w:lang w:val="en-GB"/>
+        </w:rPr>
+        <w:t>. Context Diagram and interfaces</w:t>
+      </w:r>
+      <w:bookmarkEnd w:id="3"/>
     </w:p>
     <w:p>
       <w:pPr>
@@ -1943,7 +2016,7 @@
           <w:lang w:val="en-GB"/>
         </w:rPr>
       </w:pPr>
-      <w:bookmarkStart w:id="5" w:name="_Toc36127928"/>
+      <w:bookmarkStart w:id="4" w:name="_Toc36127928"/>
       <w:r>
         <w:rPr>
           <w:rFonts w:ascii="Times New Roman" w:hAnsi="Times New Roman" w:cs="Times New Roman"/>
@@ -1952,9 +2025,19 @@
           <w:szCs w:val="28"/>
           <w:lang w:val="en-GB"/>
         </w:rPr>
-        <w:t>3.1 Context Diagram</w:t>
-      </w:r>
-      <w:bookmarkEnd w:id="5"/>
+        <w:t>2</w:t>
+      </w:r>
+      <w:r>
+        <w:rPr>
+          <w:rFonts w:ascii="Times New Roman" w:hAnsi="Times New Roman" w:cs="Times New Roman"/>
+          <w:color w:val="auto"/>
+          <w:sz w:val="28"/>
+          <w:szCs w:val="28"/>
+          <w:lang w:val="en-GB"/>
+        </w:rPr>
+        <w:t>.1 Context Diagram</w:t>
+      </w:r>
+      <w:bookmarkEnd w:id="4"/>
     </w:p>
     <w:p>
       <w:pPr>
@@ -2021,7 +2104,7 @@
           <w:lang w:val="en-GB"/>
         </w:rPr>
       </w:pPr>
-      <w:bookmarkStart w:id="6" w:name="_Toc36127929"/>
+      <w:bookmarkStart w:id="5" w:name="_Toc36127929"/>
       <w:r>
         <w:rPr>
           <w:rFonts w:ascii="Times New Roman" w:hAnsi="Times New Roman" w:cs="Times New Roman"/>
@@ -2031,9 +2114,19 @@
           <w:lang w:val="en-GB"/>
         </w:rPr>
         <w:lastRenderedPageBreak/>
-        <w:t>3.2 Interfaces</w:t>
-      </w:r>
-      <w:bookmarkEnd w:id="6"/>
+        <w:t>2</w:t>
+      </w:r>
+      <w:r>
+        <w:rPr>
+          <w:rFonts w:ascii="Times New Roman" w:hAnsi="Times New Roman" w:cs="Times New Roman"/>
+          <w:color w:val="auto"/>
+          <w:sz w:val="28"/>
+          <w:szCs w:val="28"/>
+          <w:lang w:val="en-GB"/>
+        </w:rPr>
+        <w:t>.2 Interfaces</w:t>
+      </w:r>
+      <w:bookmarkEnd w:id="5"/>
     </w:p>
     <w:p>
       <w:pPr>
@@ -2389,481 +2482,474 @@
           <w:lang w:val="en-GB"/>
         </w:rPr>
       </w:pPr>
-      <w:bookmarkStart w:id="7" w:name="_Toc36127930"/>
+      <w:bookmarkStart w:id="6" w:name="_Toc36127930"/>
       <w:r>
         <w:rPr>
           <w:rFonts w:ascii="Times New Roman" w:hAnsi="Times New Roman" w:cs="Times New Roman"/>
           <w:color w:val="auto"/>
           <w:lang w:val="en-GB"/>
         </w:rPr>
-        <w:t>4. Stories and personas</w:t>
-      </w:r>
-      <w:bookmarkEnd w:id="7"/>
-    </w:p>
-    <w:p>
-      <w:pPr>
-        <w:rPr>
-          <w:lang w:val="en-GB"/>
-        </w:rPr>
-      </w:pPr>
-    </w:p>
-    <w:p>
-      <w:pPr>
-        <w:rPr>
-          <w:lang w:val="en-GB"/>
-        </w:rPr>
-      </w:pPr>
-      <w:r>
-        <w:rPr>
-          <w:lang w:val="en-GB"/>
-        </w:rPr>
-        <w:t xml:space="preserve">Bob is </w:t>
-      </w:r>
-      <w:r>
-        <w:rPr>
-          <w:lang w:val="en-GB"/>
-        </w:rPr>
-        <w:t>an</w:t>
-      </w:r>
-      <w:r>
-        <w:rPr>
-          <w:lang w:val="en-GB"/>
-        </w:rPr>
-        <w:t xml:space="preserve"> administrator of the </w:t>
-      </w:r>
-      <w:proofErr w:type="spellStart"/>
-      <w:r>
-        <w:rPr>
-          <w:lang w:val="en-GB"/>
-        </w:rPr>
-        <w:t>EZGas</w:t>
-      </w:r>
-      <w:proofErr w:type="spellEnd"/>
-      <w:r>
-        <w:rPr>
-          <w:lang w:val="en-GB"/>
-        </w:rPr>
-        <w:t xml:space="preserve"> application. He really cares about the </w:t>
-      </w:r>
-      <w:proofErr w:type="spellStart"/>
-      <w:r>
-        <w:rPr>
-          <w:lang w:val="en-GB"/>
-        </w:rPr>
-        <w:t>EZGas</w:t>
-      </w:r>
-      <w:proofErr w:type="spellEnd"/>
-      <w:r>
-        <w:rPr>
-          <w:lang w:val="en-GB"/>
-        </w:rPr>
-        <w:t xml:space="preserve"> users and </w:t>
-      </w:r>
-      <w:proofErr w:type="gramStart"/>
-      <w:r>
-        <w:rPr>
-          <w:lang w:val="en-GB"/>
-        </w:rPr>
-        <w:t>takes into account</w:t>
-      </w:r>
-      <w:proofErr w:type="gramEnd"/>
-      <w:r>
-        <w:rPr>
-          <w:lang w:val="en-GB"/>
-        </w:rPr>
-        <w:t xml:space="preserve"> all the suggestions coming from them. But he doesn’t trust everyone, so he prefers to double check the reported gas stations</w:t>
-      </w:r>
-      <w:r>
-        <w:rPr>
-          <w:lang w:val="en-GB"/>
-        </w:rPr>
-        <w:t xml:space="preserve"> to add or remove</w:t>
-      </w:r>
-      <w:r>
-        <w:rPr>
-          <w:lang w:val="en-GB"/>
-        </w:rPr>
-        <w:t xml:space="preserve">, before </w:t>
-      </w:r>
-      <w:r>
-        <w:rPr>
-          <w:lang w:val="en-GB"/>
-        </w:rPr>
-        <w:t>updating</w:t>
-      </w:r>
-      <w:r>
-        <w:rPr>
-          <w:lang w:val="en-GB"/>
-        </w:rPr>
-        <w:t xml:space="preserve"> the database.</w:t>
-      </w:r>
-      <w:r>
-        <w:rPr>
-          <w:lang w:val="en-GB"/>
-        </w:rPr>
-        <w:t xml:space="preserve"> It happens that some employee of a </w:t>
-      </w:r>
-      <w:proofErr w:type="gramStart"/>
-      <w:r>
-        <w:rPr>
-          <w:lang w:val="en-GB"/>
-        </w:rPr>
-        <w:t>particular gas</w:t>
-      </w:r>
-      <w:proofErr w:type="gramEnd"/>
-      <w:r>
-        <w:rPr>
-          <w:lang w:val="en-GB"/>
-        </w:rPr>
-        <w:t xml:space="preserve"> station reports a competitor’s gas station to be removed, so Bob always checks the information by going in person to the reported station.</w:t>
-      </w:r>
-      <w:r>
-        <w:rPr>
-          <w:lang w:val="en-GB"/>
-        </w:rPr>
-        <w:t xml:space="preserve"> </w:t>
-      </w:r>
-    </w:p>
-    <w:p>
-      <w:pPr>
-        <w:rPr>
-          <w:lang w:val="en-GB"/>
-        </w:rPr>
-      </w:pPr>
-      <w:r>
-        <w:rPr>
-          <w:lang w:val="en-GB"/>
-        </w:rPr>
-        <w:t>Trudy</w:t>
-      </w:r>
-      <w:r>
-        <w:rPr>
-          <w:lang w:val="en-GB"/>
-        </w:rPr>
-        <w:t xml:space="preserve"> is a user that doesn’t care about the </w:t>
-      </w:r>
-      <w:proofErr w:type="spellStart"/>
-      <w:r>
-        <w:rPr>
-          <w:lang w:val="en-GB"/>
-        </w:rPr>
-        <w:t>EZGas</w:t>
-      </w:r>
-      <w:proofErr w:type="spellEnd"/>
-      <w:r>
-        <w:rPr>
-          <w:lang w:val="en-GB"/>
-        </w:rPr>
-        <w:t xml:space="preserve"> community. </w:t>
-      </w:r>
-      <w:r>
-        <w:rPr>
-          <w:lang w:val="en-GB"/>
-        </w:rPr>
-        <w:t>Sh</w:t>
-      </w:r>
-      <w:r>
-        <w:rPr>
-          <w:lang w:val="en-GB"/>
-        </w:rPr>
-        <w:t xml:space="preserve">e </w:t>
-      </w:r>
-      <w:r>
-        <w:rPr>
-          <w:lang w:val="en-GB"/>
-        </w:rPr>
-        <w:t xml:space="preserve">drives her car a lot for her work, and she </w:t>
-      </w:r>
-      <w:r>
-        <w:rPr>
-          <w:lang w:val="en-GB"/>
-        </w:rPr>
-        <w:t>just wants to save money</w:t>
-      </w:r>
-      <w:r>
-        <w:rPr>
-          <w:lang w:val="en-GB"/>
-        </w:rPr>
-        <w:t xml:space="preserve"> on fuel</w:t>
-      </w:r>
-      <w:r>
-        <w:rPr>
-          <w:lang w:val="en-GB"/>
-        </w:rPr>
-        <w:t xml:space="preserve">, so </w:t>
-      </w:r>
-      <w:r>
-        <w:rPr>
-          <w:lang w:val="en-GB"/>
-        </w:rPr>
-        <w:t>s</w:t>
-      </w:r>
-      <w:r>
-        <w:rPr>
-          <w:lang w:val="en-GB"/>
-        </w:rPr>
-        <w:t xml:space="preserve">he uses </w:t>
-      </w:r>
-      <w:proofErr w:type="spellStart"/>
-      <w:r>
-        <w:rPr>
-          <w:lang w:val="en-GB"/>
-        </w:rPr>
-        <w:t>EZGas</w:t>
-      </w:r>
-      <w:proofErr w:type="spellEnd"/>
-      <w:r>
-        <w:rPr>
-          <w:lang w:val="en-GB"/>
-        </w:rPr>
-        <w:t xml:space="preserve"> without a registered account, in order to find the gas stations with the lowest price around h</w:t>
-      </w:r>
-      <w:r>
-        <w:rPr>
-          <w:lang w:val="en-GB"/>
-        </w:rPr>
-        <w:t>er</w:t>
-      </w:r>
-      <w:r>
-        <w:rPr>
-          <w:lang w:val="en-GB"/>
-        </w:rPr>
-        <w:t xml:space="preserve">. </w:t>
-      </w:r>
-      <w:r>
-        <w:rPr>
-          <w:lang w:val="en-GB"/>
-        </w:rPr>
-        <w:t>Trudy</w:t>
-      </w:r>
-      <w:r>
-        <w:rPr>
-          <w:lang w:val="en-GB"/>
-        </w:rPr>
-        <w:t xml:space="preserve"> is quite selfish, and if </w:t>
-      </w:r>
-      <w:r>
-        <w:rPr>
-          <w:lang w:val="en-GB"/>
-        </w:rPr>
-        <w:t>s</w:t>
-      </w:r>
-      <w:r>
-        <w:rPr>
-          <w:lang w:val="en-GB"/>
-        </w:rPr>
-        <w:t xml:space="preserve">he finds a new gas station with a great price, </w:t>
-      </w:r>
-      <w:r>
-        <w:rPr>
-          <w:lang w:val="en-GB"/>
-        </w:rPr>
-        <w:t>s</w:t>
-      </w:r>
-      <w:r>
-        <w:rPr>
-          <w:lang w:val="en-GB"/>
-        </w:rPr>
-        <w:t xml:space="preserve">he won’t even tell the other users on </w:t>
-      </w:r>
-      <w:proofErr w:type="spellStart"/>
-      <w:r>
-        <w:rPr>
-          <w:lang w:val="en-GB"/>
-        </w:rPr>
-        <w:t>EZGas</w:t>
-      </w:r>
-      <w:proofErr w:type="spellEnd"/>
-      <w:r>
-        <w:rPr>
-          <w:lang w:val="en-GB"/>
-        </w:rPr>
-        <w:t>.</w:t>
-      </w:r>
-    </w:p>
-    <w:p>
-      <w:pPr>
-        <w:rPr>
-          <w:lang w:val="en-GB"/>
-        </w:rPr>
-      </w:pPr>
-      <w:r>
-        <w:rPr>
-          <w:lang w:val="en-GB"/>
-        </w:rPr>
-        <w:t>Carl</w:t>
-      </w:r>
-      <w:r>
-        <w:rPr>
-          <w:lang w:val="en-GB"/>
-        </w:rPr>
-        <w:t xml:space="preserve"> </w:t>
-      </w:r>
-      <w:r>
-        <w:rPr>
-          <w:lang w:val="en-GB"/>
-        </w:rPr>
-        <w:t xml:space="preserve">is a very generous user, who wants to have an active role in the </w:t>
-      </w:r>
-      <w:proofErr w:type="spellStart"/>
-      <w:r>
-        <w:rPr>
-          <w:lang w:val="en-GB"/>
-        </w:rPr>
-        <w:t>EZGas</w:t>
-      </w:r>
-      <w:proofErr w:type="spellEnd"/>
-      <w:r>
-        <w:rPr>
-          <w:lang w:val="en-GB"/>
-        </w:rPr>
-        <w:t xml:space="preserve"> community. He </w:t>
-      </w:r>
-      <w:r>
-        <w:rPr>
-          <w:lang w:val="en-GB"/>
-        </w:rPr>
-        <w:t xml:space="preserve">wakes up early in the morning and </w:t>
-      </w:r>
-      <w:r>
-        <w:rPr>
-          <w:lang w:val="en-GB"/>
-        </w:rPr>
-        <w:t>goes around his city</w:t>
-      </w:r>
-      <w:r>
-        <w:rPr>
-          <w:lang w:val="en-GB"/>
-        </w:rPr>
-        <w:t xml:space="preserve"> and nearby ones</w:t>
-      </w:r>
-      <w:r>
-        <w:rPr>
-          <w:lang w:val="en-GB"/>
-        </w:rPr>
-        <w:t xml:space="preserve"> with his car,</w:t>
-      </w:r>
-      <w:r>
-        <w:rPr>
-          <w:lang w:val="en-GB"/>
-        </w:rPr>
-        <w:t xml:space="preserve"> almost every day, in order to update</w:t>
-      </w:r>
-      <w:r>
-        <w:rPr>
-          <w:lang w:val="en-GB"/>
-        </w:rPr>
-        <w:t xml:space="preserve"> all the</w:t>
-      </w:r>
-      <w:r>
-        <w:rPr>
-          <w:lang w:val="en-GB"/>
-        </w:rPr>
-        <w:t xml:space="preserve"> prices of the gas stations in the area. It’s obvious that </w:t>
-      </w:r>
-      <w:r>
-        <w:rPr>
-          <w:lang w:val="en-GB"/>
-        </w:rPr>
-        <w:t>Carl</w:t>
-      </w:r>
-      <w:r>
-        <w:rPr>
-          <w:lang w:val="en-GB"/>
-        </w:rPr>
-        <w:t xml:space="preserve"> is a registered user of </w:t>
-      </w:r>
-      <w:proofErr w:type="spellStart"/>
-      <w:r>
-        <w:rPr>
-          <w:lang w:val="en-GB"/>
-        </w:rPr>
-        <w:t>EZGas</w:t>
-      </w:r>
-      <w:proofErr w:type="spellEnd"/>
-      <w:r>
-        <w:rPr>
-          <w:lang w:val="en-GB"/>
-        </w:rPr>
-        <w:t>: h</w:t>
-      </w:r>
-      <w:r>
-        <w:rPr>
-          <w:lang w:val="en-GB"/>
-        </w:rPr>
-        <w:t>e proudly</w:t>
-      </w:r>
-      <w:r>
-        <w:rPr>
-          <w:lang w:val="en-GB"/>
-        </w:rPr>
-        <w:t xml:space="preserve"> sends the administrators</w:t>
-      </w:r>
-      <w:r>
-        <w:rPr>
-          <w:lang w:val="en-GB"/>
-        </w:rPr>
-        <w:t xml:space="preserve"> dozens</w:t>
-      </w:r>
-      <w:r>
-        <w:rPr>
-          <w:lang w:val="en-GB"/>
-        </w:rPr>
-        <w:t xml:space="preserve"> of reports every month, about new gas stations to add to the map</w:t>
-      </w:r>
-      <w:r>
-        <w:rPr>
-          <w:lang w:val="en-GB"/>
-        </w:rPr>
-        <w:t>.</w:t>
-      </w:r>
-    </w:p>
-    <w:p>
-      <w:pPr>
-        <w:rPr>
-          <w:lang w:val="en-GB"/>
-        </w:rPr>
-      </w:pPr>
-    </w:p>
-    <w:p>
-      <w:pPr>
-        <w:rPr>
-          <w:lang w:val="en-GB"/>
-        </w:rPr>
-      </w:pPr>
-      <w:r>
-        <w:rPr>
-          <w:lang w:val="en-GB"/>
-        </w:rPr>
-        <w:br w:type="page"/>
-      </w:r>
-    </w:p>
-    <w:p>
-      <w:pPr>
-        <w:pStyle w:val="Titolo1"/>
+        <w:t>3</w:t>
+      </w:r>
+      <w:r>
         <w:rPr>
           <w:rFonts w:ascii="Times New Roman" w:hAnsi="Times New Roman" w:cs="Times New Roman"/>
           <w:color w:val="auto"/>
           <w:lang w:val="en-GB"/>
         </w:rPr>
-      </w:pPr>
-      <w:bookmarkStart w:id="8" w:name="_Toc36127931"/>
-      <w:r>
+        <w:t>. Stories and personas</w:t>
+      </w:r>
+      <w:bookmarkEnd w:id="6"/>
+    </w:p>
+    <w:p>
+      <w:pPr>
+        <w:rPr>
+          <w:lang w:val="en-GB"/>
+        </w:rPr>
+      </w:pPr>
+    </w:p>
+    <w:p>
+      <w:pPr>
+        <w:rPr>
+          <w:lang w:val="en-GB"/>
+        </w:rPr>
+      </w:pPr>
+      <w:r>
+        <w:rPr>
+          <w:lang w:val="en-GB"/>
+        </w:rPr>
+        <w:t xml:space="preserve">Bob is </w:t>
+      </w:r>
+      <w:r>
+        <w:rPr>
+          <w:lang w:val="en-GB"/>
+        </w:rPr>
+        <w:t>an</w:t>
+      </w:r>
+      <w:r>
+        <w:rPr>
+          <w:lang w:val="en-GB"/>
+        </w:rPr>
+        <w:t xml:space="preserve"> administrator of the </w:t>
+      </w:r>
+      <w:proofErr w:type="spellStart"/>
+      <w:r>
+        <w:rPr>
+          <w:lang w:val="en-GB"/>
+        </w:rPr>
+        <w:t>EZGas</w:t>
+      </w:r>
+      <w:proofErr w:type="spellEnd"/>
+      <w:r>
+        <w:rPr>
+          <w:lang w:val="en-GB"/>
+        </w:rPr>
+        <w:t xml:space="preserve"> application. He really cares about the </w:t>
+      </w:r>
+      <w:proofErr w:type="spellStart"/>
+      <w:r>
+        <w:rPr>
+          <w:lang w:val="en-GB"/>
+        </w:rPr>
+        <w:t>EZGas</w:t>
+      </w:r>
+      <w:proofErr w:type="spellEnd"/>
+      <w:r>
+        <w:rPr>
+          <w:lang w:val="en-GB"/>
+        </w:rPr>
+        <w:t xml:space="preserve"> users and </w:t>
+      </w:r>
+      <w:proofErr w:type="gramStart"/>
+      <w:r>
+        <w:rPr>
+          <w:lang w:val="en-GB"/>
+        </w:rPr>
+        <w:t>takes into account</w:t>
+      </w:r>
+      <w:proofErr w:type="gramEnd"/>
+      <w:r>
+        <w:rPr>
+          <w:lang w:val="en-GB"/>
+        </w:rPr>
+        <w:t xml:space="preserve"> all the suggestions coming from them. But he doesn’t trust everyone, so he prefers to double check the reported gas stations</w:t>
+      </w:r>
+      <w:r>
+        <w:rPr>
+          <w:lang w:val="en-GB"/>
+        </w:rPr>
+        <w:t xml:space="preserve"> to add or remove</w:t>
+      </w:r>
+      <w:r>
+        <w:rPr>
+          <w:lang w:val="en-GB"/>
+        </w:rPr>
+        <w:t xml:space="preserve">, before </w:t>
+      </w:r>
+      <w:r>
+        <w:rPr>
+          <w:lang w:val="en-GB"/>
+        </w:rPr>
+        <w:t>updating</w:t>
+      </w:r>
+      <w:r>
+        <w:rPr>
+          <w:lang w:val="en-GB"/>
+        </w:rPr>
+        <w:t xml:space="preserve"> the database.</w:t>
+      </w:r>
+      <w:r>
+        <w:rPr>
+          <w:lang w:val="en-GB"/>
+        </w:rPr>
+        <w:t xml:space="preserve"> It happens that some employee of a </w:t>
+      </w:r>
+      <w:proofErr w:type="gramStart"/>
+      <w:r>
+        <w:rPr>
+          <w:lang w:val="en-GB"/>
+        </w:rPr>
+        <w:t>particular gas</w:t>
+      </w:r>
+      <w:proofErr w:type="gramEnd"/>
+      <w:r>
+        <w:rPr>
+          <w:lang w:val="en-GB"/>
+        </w:rPr>
+        <w:t xml:space="preserve"> station reports a competitor’s gas station to be removed, so Bob always checks the information by going in person to the reported station.</w:t>
+      </w:r>
+      <w:r>
+        <w:rPr>
+          <w:lang w:val="en-GB"/>
+        </w:rPr>
+        <w:t xml:space="preserve"> </w:t>
+      </w:r>
+    </w:p>
+    <w:p>
+      <w:pPr>
+        <w:rPr>
+          <w:lang w:val="en-GB"/>
+        </w:rPr>
+      </w:pPr>
+      <w:r>
+        <w:rPr>
+          <w:lang w:val="en-GB"/>
+        </w:rPr>
+        <w:t>Trudy</w:t>
+      </w:r>
+      <w:r>
+        <w:rPr>
+          <w:lang w:val="en-GB"/>
+        </w:rPr>
+        <w:t xml:space="preserve"> is a user that doesn’t care about the </w:t>
+      </w:r>
+      <w:proofErr w:type="spellStart"/>
+      <w:r>
+        <w:rPr>
+          <w:lang w:val="en-GB"/>
+        </w:rPr>
+        <w:t>EZGas</w:t>
+      </w:r>
+      <w:proofErr w:type="spellEnd"/>
+      <w:r>
+        <w:rPr>
+          <w:lang w:val="en-GB"/>
+        </w:rPr>
+        <w:t xml:space="preserve"> community. </w:t>
+      </w:r>
+      <w:r>
+        <w:rPr>
+          <w:lang w:val="en-GB"/>
+        </w:rPr>
+        <w:t>Sh</w:t>
+      </w:r>
+      <w:r>
+        <w:rPr>
+          <w:lang w:val="en-GB"/>
+        </w:rPr>
+        <w:t xml:space="preserve">e </w:t>
+      </w:r>
+      <w:r>
+        <w:rPr>
+          <w:lang w:val="en-GB"/>
+        </w:rPr>
+        <w:t xml:space="preserve">drives her car a lot for her work, and she </w:t>
+      </w:r>
+      <w:r>
+        <w:rPr>
+          <w:lang w:val="en-GB"/>
+        </w:rPr>
+        <w:t>just wants to save money</w:t>
+      </w:r>
+      <w:r>
+        <w:rPr>
+          <w:lang w:val="en-GB"/>
+        </w:rPr>
+        <w:t xml:space="preserve"> on fuel</w:t>
+      </w:r>
+      <w:r>
+        <w:rPr>
+          <w:lang w:val="en-GB"/>
+        </w:rPr>
+        <w:t xml:space="preserve">, so </w:t>
+      </w:r>
+      <w:r>
+        <w:rPr>
+          <w:lang w:val="en-GB"/>
+        </w:rPr>
+        <w:t>s</w:t>
+      </w:r>
+      <w:r>
+        <w:rPr>
+          <w:lang w:val="en-GB"/>
+        </w:rPr>
+        <w:t xml:space="preserve">he uses </w:t>
+      </w:r>
+      <w:proofErr w:type="spellStart"/>
+      <w:r>
+        <w:rPr>
+          <w:lang w:val="en-GB"/>
+        </w:rPr>
+        <w:t>EZGas</w:t>
+      </w:r>
+      <w:proofErr w:type="spellEnd"/>
+      <w:r>
+        <w:rPr>
+          <w:lang w:val="en-GB"/>
+        </w:rPr>
+        <w:t xml:space="preserve"> without a registered account, in order to find the gas stations with the lowest price around h</w:t>
+      </w:r>
+      <w:r>
+        <w:rPr>
+          <w:lang w:val="en-GB"/>
+        </w:rPr>
+        <w:t>er</w:t>
+      </w:r>
+      <w:r>
+        <w:rPr>
+          <w:lang w:val="en-GB"/>
+        </w:rPr>
+        <w:t xml:space="preserve">. </w:t>
+      </w:r>
+      <w:r>
+        <w:rPr>
+          <w:lang w:val="en-GB"/>
+        </w:rPr>
+        <w:t>Trudy</w:t>
+      </w:r>
+      <w:r>
+        <w:rPr>
+          <w:lang w:val="en-GB"/>
+        </w:rPr>
+        <w:t xml:space="preserve"> is quite selfish, and if </w:t>
+      </w:r>
+      <w:r>
+        <w:rPr>
+          <w:lang w:val="en-GB"/>
+        </w:rPr>
+        <w:t>s</w:t>
+      </w:r>
+      <w:r>
+        <w:rPr>
+          <w:lang w:val="en-GB"/>
+        </w:rPr>
+        <w:t xml:space="preserve">he finds a new gas station with a great price, </w:t>
+      </w:r>
+      <w:r>
+        <w:rPr>
+          <w:lang w:val="en-GB"/>
+        </w:rPr>
+        <w:t>s</w:t>
+      </w:r>
+      <w:r>
+        <w:rPr>
+          <w:lang w:val="en-GB"/>
+        </w:rPr>
+        <w:t xml:space="preserve">he won’t even tell the other users on </w:t>
+      </w:r>
+      <w:proofErr w:type="spellStart"/>
+      <w:r>
+        <w:rPr>
+          <w:lang w:val="en-GB"/>
+        </w:rPr>
+        <w:t>EZGas</w:t>
+      </w:r>
+      <w:proofErr w:type="spellEnd"/>
+      <w:r>
+        <w:rPr>
+          <w:lang w:val="en-GB"/>
+        </w:rPr>
+        <w:t>.</w:t>
+      </w:r>
+    </w:p>
+    <w:p>
+      <w:pPr>
+        <w:rPr>
+          <w:lang w:val="en-GB"/>
+        </w:rPr>
+      </w:pPr>
+      <w:r>
+        <w:rPr>
+          <w:lang w:val="en-GB"/>
+        </w:rPr>
+        <w:t>Carl</w:t>
+      </w:r>
+      <w:r>
+        <w:rPr>
+          <w:lang w:val="en-GB"/>
+        </w:rPr>
+        <w:t xml:space="preserve"> </w:t>
+      </w:r>
+      <w:r>
+        <w:rPr>
+          <w:lang w:val="en-GB"/>
+        </w:rPr>
+        <w:t xml:space="preserve">is a very generous user, who wants to have an active role in the </w:t>
+      </w:r>
+      <w:proofErr w:type="spellStart"/>
+      <w:r>
+        <w:rPr>
+          <w:lang w:val="en-GB"/>
+        </w:rPr>
+        <w:t>EZGas</w:t>
+      </w:r>
+      <w:proofErr w:type="spellEnd"/>
+      <w:r>
+        <w:rPr>
+          <w:lang w:val="en-GB"/>
+        </w:rPr>
+        <w:t xml:space="preserve"> community. He </w:t>
+      </w:r>
+      <w:r>
+        <w:rPr>
+          <w:lang w:val="en-GB"/>
+        </w:rPr>
+        <w:t xml:space="preserve">wakes up early in the morning and </w:t>
+      </w:r>
+      <w:r>
+        <w:rPr>
+          <w:lang w:val="en-GB"/>
+        </w:rPr>
+        <w:t>goes around his city</w:t>
+      </w:r>
+      <w:r>
+        <w:rPr>
+          <w:lang w:val="en-GB"/>
+        </w:rPr>
+        <w:t xml:space="preserve"> and nearby ones</w:t>
+      </w:r>
+      <w:r>
+        <w:rPr>
+          <w:lang w:val="en-GB"/>
+        </w:rPr>
+        <w:t xml:space="preserve"> with his car,</w:t>
+      </w:r>
+      <w:r>
+        <w:rPr>
+          <w:lang w:val="en-GB"/>
+        </w:rPr>
+        <w:t xml:space="preserve"> almost every day, in order to update</w:t>
+      </w:r>
+      <w:r>
+        <w:rPr>
+          <w:lang w:val="en-GB"/>
+        </w:rPr>
+        <w:t xml:space="preserve"> all the</w:t>
+      </w:r>
+      <w:r>
+        <w:rPr>
+          <w:lang w:val="en-GB"/>
+        </w:rPr>
+        <w:t xml:space="preserve"> prices of the gas stations in the area. It’s obvious that </w:t>
+      </w:r>
+      <w:r>
+        <w:rPr>
+          <w:lang w:val="en-GB"/>
+        </w:rPr>
+        <w:t>Carl</w:t>
+      </w:r>
+      <w:r>
+        <w:rPr>
+          <w:lang w:val="en-GB"/>
+        </w:rPr>
+        <w:t xml:space="preserve"> is a registered user of </w:t>
+      </w:r>
+      <w:proofErr w:type="spellStart"/>
+      <w:r>
+        <w:rPr>
+          <w:lang w:val="en-GB"/>
+        </w:rPr>
+        <w:t>EZGas</w:t>
+      </w:r>
+      <w:proofErr w:type="spellEnd"/>
+      <w:r>
+        <w:rPr>
+          <w:lang w:val="en-GB"/>
+        </w:rPr>
+        <w:t>: h</w:t>
+      </w:r>
+      <w:r>
+        <w:rPr>
+          <w:lang w:val="en-GB"/>
+        </w:rPr>
+        <w:t>e proudly</w:t>
+      </w:r>
+      <w:r>
+        <w:rPr>
+          <w:lang w:val="en-GB"/>
+        </w:rPr>
+        <w:t xml:space="preserve"> sends the administrators</w:t>
+      </w:r>
+      <w:r>
+        <w:rPr>
+          <w:lang w:val="en-GB"/>
+        </w:rPr>
+        <w:t xml:space="preserve"> dozens</w:t>
+      </w:r>
+      <w:r>
+        <w:rPr>
+          <w:lang w:val="en-GB"/>
+        </w:rPr>
+        <w:t xml:space="preserve"> of reports every month, about new gas stations to add to the map</w:t>
+      </w:r>
+      <w:r>
+        <w:rPr>
+          <w:lang w:val="en-GB"/>
+        </w:rPr>
+        <w:t>.</w:t>
+      </w:r>
+    </w:p>
+    <w:p>
+      <w:pPr>
+        <w:rPr>
+          <w:lang w:val="en-GB"/>
+        </w:rPr>
+      </w:pPr>
+      <w:r>
+        <w:rPr>
+          <w:lang w:val="en-GB"/>
+        </w:rPr>
+        <w:br w:type="page"/>
+      </w:r>
+    </w:p>
+    <w:p>
+      <w:pPr>
+        <w:pStyle w:val="Titolo1"/>
         <w:rPr>
           <w:rFonts w:ascii="Times New Roman" w:hAnsi="Times New Roman" w:cs="Times New Roman"/>
           <w:color w:val="auto"/>
           <w:lang w:val="en-GB"/>
         </w:rPr>
-        <w:lastRenderedPageBreak/>
-        <w:t>5. Functional and non</w:t>
-      </w:r>
+      </w:pPr>
+      <w:bookmarkStart w:id="7" w:name="_Toc36127934"/>
       <w:r>
         <w:rPr>
           <w:rFonts w:ascii="Times New Roman" w:hAnsi="Times New Roman" w:cs="Times New Roman"/>
           <w:color w:val="auto"/>
           <w:lang w:val="en-GB"/>
         </w:rPr>
-        <w:t>-</w:t>
+        <w:lastRenderedPageBreak/>
+        <w:t>4</w:t>
       </w:r>
       <w:r>
         <w:rPr>
@@ -2871,9 +2957,17 @@
           <w:color w:val="auto"/>
           <w:lang w:val="en-GB"/>
         </w:rPr>
-        <w:t>functional requirements</w:t>
-      </w:r>
-      <w:bookmarkEnd w:id="8"/>
+        <w:t xml:space="preserve">. </w:t>
+      </w:r>
+      <w:r>
+        <w:rPr>
+          <w:rFonts w:ascii="Times New Roman" w:hAnsi="Times New Roman" w:cs="Times New Roman"/>
+          <w:color w:val="auto"/>
+          <w:lang w:val="en-GB"/>
+        </w:rPr>
+        <w:t>Use Case Diagram, Use Cases and Scenarios</w:t>
+      </w:r>
+      <w:bookmarkEnd w:id="7"/>
     </w:p>
     <w:p>
       <w:pPr>
@@ -2893,7 +2987,7 @@
           <w:lang w:val="en-GB"/>
         </w:rPr>
       </w:pPr>
-      <w:bookmarkStart w:id="9" w:name="_Toc36127932"/>
+      <w:bookmarkStart w:id="8" w:name="_Toc36127935"/>
       <w:r>
         <w:rPr>
           <w:rFonts w:ascii="Times New Roman" w:hAnsi="Times New Roman" w:cs="Times New Roman"/>
@@ -2902,7 +2996,7 @@
           <w:szCs w:val="28"/>
           <w:lang w:val="en-GB"/>
         </w:rPr>
-        <w:t>5</w:t>
+        <w:t>4</w:t>
       </w:r>
       <w:r>
         <w:rPr>
@@ -2912,7 +3006,7 @@
           <w:szCs w:val="28"/>
           <w:lang w:val="en-GB"/>
         </w:rPr>
-        <w:t xml:space="preserve">.1 </w:t>
+        <w:t>.</w:t>
       </w:r>
       <w:r>
         <w:rPr>
@@ -2922,489 +3016,9 @@
           <w:szCs w:val="28"/>
           <w:lang w:val="en-GB"/>
         </w:rPr>
-        <w:t>Functional requirements</w:t>
-      </w:r>
-      <w:bookmarkEnd w:id="9"/>
-    </w:p>
-    <w:p>
-      <w:pPr>
-        <w:rPr>
-          <w:lang w:val="en-GB"/>
-        </w:rPr>
-      </w:pPr>
-    </w:p>
-    <w:tbl>
-      <w:tblPr>
-        <w:tblStyle w:val="Grigliatabella"/>
-        <w:tblW w:w="0" w:type="auto"/>
-        <w:tblLook w:val="04A0" w:firstRow="1" w:lastRow="0" w:firstColumn="1" w:lastColumn="0" w:noHBand="0" w:noVBand="1"/>
-      </w:tblPr>
-      <w:tblGrid>
-        <w:gridCol w:w="1408"/>
-        <w:gridCol w:w="7940"/>
-      </w:tblGrid>
-      <w:tr>
-        <w:trPr>
-          <w:trHeight w:val="545"/>
-        </w:trPr>
-        <w:tc>
-          <w:tcPr>
-            <w:tcW w:w="1408" w:type="dxa"/>
-            <w:shd w:val="clear" w:color="auto" w:fill="F2F2F2" w:themeFill="background1" w:themeFillShade="F2"/>
-          </w:tcPr>
-          <w:p>
-            <w:pPr>
-              <w:rPr>
-                <w:b/>
-                <w:bCs/>
-                <w:lang w:val="en-GB"/>
-              </w:rPr>
-            </w:pPr>
-            <w:r>
-              <w:rPr>
-                <w:b/>
-                <w:bCs/>
-                <w:lang w:val="en-GB"/>
-              </w:rPr>
-              <w:t>ID</w:t>
-            </w:r>
-          </w:p>
-        </w:tc>
-        <w:tc>
-          <w:tcPr>
-            <w:tcW w:w="7940" w:type="dxa"/>
-            <w:shd w:val="clear" w:color="auto" w:fill="F2F2F2" w:themeFill="background1" w:themeFillShade="F2"/>
-          </w:tcPr>
-          <w:p>
-            <w:pPr>
-              <w:rPr>
-                <w:b/>
-                <w:bCs/>
-                <w:lang w:val="en-GB"/>
-              </w:rPr>
-            </w:pPr>
-            <w:r>
-              <w:rPr>
-                <w:b/>
-                <w:bCs/>
-                <w:lang w:val="en-GB"/>
-              </w:rPr>
-              <w:t>D</w:t>
-            </w:r>
-            <w:r>
-              <w:rPr>
-                <w:b/>
-                <w:bCs/>
-                <w:lang w:val="en-GB"/>
-              </w:rPr>
-              <w:t>ESCRIPTION</w:t>
-            </w:r>
-          </w:p>
-        </w:tc>
-      </w:tr>
-      <w:tr>
-        <w:trPr>
-          <w:trHeight w:val="545"/>
-        </w:trPr>
-        <w:tc>
-          <w:tcPr>
-            <w:tcW w:w="1408" w:type="dxa"/>
-          </w:tcPr>
-          <w:p>
-            <w:pPr>
-              <w:rPr>
-                <w:lang w:val="en-GB"/>
-              </w:rPr>
-            </w:pPr>
-            <w:r>
-              <w:rPr>
-                <w:lang w:val="en-GB"/>
-              </w:rPr>
-              <w:t>FR1</w:t>
-            </w:r>
-          </w:p>
-        </w:tc>
-        <w:tc>
-          <w:tcPr>
-            <w:tcW w:w="7940" w:type="dxa"/>
-          </w:tcPr>
-          <w:p>
-            <w:pPr>
-              <w:rPr>
-                <w:lang w:val="en-GB"/>
-              </w:rPr>
-            </w:pPr>
-            <w:r>
-              <w:rPr>
-                <w:lang w:val="en-GB"/>
-              </w:rPr>
-              <w:t>View all the gas station</w:t>
-            </w:r>
-            <w:r>
-              <w:rPr>
-                <w:lang w:val="en-GB"/>
-              </w:rPr>
-              <w:t>s with their prices</w:t>
-            </w:r>
-            <w:r>
-              <w:rPr>
-                <w:lang w:val="en-GB"/>
-              </w:rPr>
-              <w:t xml:space="preserve"> nearby on the map, or in a specified area.</w:t>
-            </w:r>
-          </w:p>
-        </w:tc>
-      </w:tr>
-      <w:tr>
-        <w:trPr>
-          <w:trHeight w:val="570"/>
-        </w:trPr>
-        <w:tc>
-          <w:tcPr>
-            <w:tcW w:w="1408" w:type="dxa"/>
-          </w:tcPr>
-          <w:p>
-            <w:pPr>
-              <w:rPr>
-                <w:lang w:val="en-GB"/>
-              </w:rPr>
-            </w:pPr>
-            <w:r>
-              <w:rPr>
-                <w:lang w:val="en-GB"/>
-              </w:rPr>
-              <w:t>FR2</w:t>
-            </w:r>
-          </w:p>
-        </w:tc>
-        <w:tc>
-          <w:tcPr>
-            <w:tcW w:w="7940" w:type="dxa"/>
-          </w:tcPr>
-          <w:p>
-            <w:pPr>
-              <w:rPr>
-                <w:lang w:val="en-GB"/>
-              </w:rPr>
-            </w:pPr>
-            <w:r>
-              <w:rPr>
-                <w:lang w:val="en-GB"/>
-              </w:rPr>
-              <w:t xml:space="preserve">Report a new gas station to be added to the </w:t>
-            </w:r>
-            <w:proofErr w:type="spellStart"/>
-            <w:r>
-              <w:rPr>
-                <w:lang w:val="en-GB"/>
-              </w:rPr>
-              <w:t>EZGas</w:t>
-            </w:r>
-            <w:proofErr w:type="spellEnd"/>
-            <w:r>
-              <w:rPr>
-                <w:lang w:val="en-GB"/>
-              </w:rPr>
-              <w:t xml:space="preserve"> database</w:t>
-            </w:r>
-            <w:r>
-              <w:rPr>
-                <w:lang w:val="en-GB"/>
-              </w:rPr>
-              <w:t>.</w:t>
-            </w:r>
-          </w:p>
-        </w:tc>
-      </w:tr>
-      <w:tr>
-        <w:trPr>
-          <w:trHeight w:val="545"/>
-        </w:trPr>
-        <w:tc>
-          <w:tcPr>
-            <w:tcW w:w="1408" w:type="dxa"/>
-          </w:tcPr>
-          <w:p>
-            <w:pPr>
-              <w:rPr>
-                <w:lang w:val="en-GB"/>
-              </w:rPr>
-            </w:pPr>
-            <w:r>
-              <w:rPr>
-                <w:lang w:val="en-GB"/>
-              </w:rPr>
-              <w:t>FR3</w:t>
-            </w:r>
-          </w:p>
-        </w:tc>
-        <w:tc>
-          <w:tcPr>
-            <w:tcW w:w="7940" w:type="dxa"/>
-          </w:tcPr>
-          <w:p>
-            <w:pPr>
-              <w:rPr>
-                <w:lang w:val="en-GB"/>
-              </w:rPr>
-            </w:pPr>
-            <w:r>
-              <w:rPr>
-                <w:lang w:val="en-GB"/>
-              </w:rPr>
-              <w:t>Update</w:t>
-            </w:r>
-            <w:r>
-              <w:rPr>
-                <w:lang w:val="en-GB"/>
-              </w:rPr>
-              <w:t xml:space="preserve"> a price in an existing gas station in the database.</w:t>
-            </w:r>
-          </w:p>
-        </w:tc>
-      </w:tr>
-      <w:tr>
-        <w:trPr>
-          <w:trHeight w:val="545"/>
-        </w:trPr>
-        <w:tc>
-          <w:tcPr>
-            <w:tcW w:w="1408" w:type="dxa"/>
-          </w:tcPr>
-          <w:p>
-            <w:pPr>
-              <w:rPr>
-                <w:lang w:val="en-GB"/>
-              </w:rPr>
-            </w:pPr>
-            <w:r>
-              <w:rPr>
-                <w:lang w:val="en-GB"/>
-              </w:rPr>
-              <w:t>FR4</w:t>
-            </w:r>
-          </w:p>
-        </w:tc>
-        <w:tc>
-          <w:tcPr>
-            <w:tcW w:w="7940" w:type="dxa"/>
-          </w:tcPr>
-          <w:p>
-            <w:pPr>
-              <w:rPr>
-                <w:lang w:val="en-GB"/>
-              </w:rPr>
-            </w:pPr>
-            <w:r>
-              <w:rPr>
-                <w:lang w:val="en-GB"/>
-              </w:rPr>
-              <w:t>Report a closed gas station that should be removed from the database.</w:t>
-            </w:r>
-          </w:p>
-        </w:tc>
-      </w:tr>
-      <w:tr>
-        <w:trPr>
-          <w:trHeight w:val="545"/>
-        </w:trPr>
-        <w:tc>
-          <w:tcPr>
-            <w:tcW w:w="1408" w:type="dxa"/>
-          </w:tcPr>
-          <w:p>
-            <w:pPr>
-              <w:rPr>
-                <w:lang w:val="en-GB"/>
-              </w:rPr>
-            </w:pPr>
-            <w:r>
-              <w:rPr>
-                <w:lang w:val="en-GB"/>
-              </w:rPr>
-              <w:t>FR5</w:t>
-            </w:r>
-          </w:p>
-        </w:tc>
-        <w:tc>
-          <w:tcPr>
-            <w:tcW w:w="7940" w:type="dxa"/>
-          </w:tcPr>
-          <w:p>
-            <w:pPr>
-              <w:rPr>
-                <w:lang w:val="en-GB"/>
-              </w:rPr>
-            </w:pPr>
-            <w:r>
-              <w:rPr>
-                <w:lang w:val="en-GB"/>
-              </w:rPr>
-              <w:t>Add or remov</w:t>
-            </w:r>
-            <w:r>
-              <w:rPr>
-                <w:lang w:val="en-GB"/>
-              </w:rPr>
-              <w:t>e</w:t>
-            </w:r>
-            <w:r>
-              <w:rPr>
-                <w:lang w:val="en-GB"/>
-              </w:rPr>
-              <w:t xml:space="preserve"> a reported gas station </w:t>
-            </w:r>
-            <w:r>
-              <w:rPr>
-                <w:lang w:val="en-GB"/>
-              </w:rPr>
-              <w:t>from</w:t>
-            </w:r>
-            <w:r>
-              <w:rPr>
-                <w:lang w:val="en-GB"/>
-              </w:rPr>
-              <w:t xml:space="preserve"> the database.</w:t>
-            </w:r>
-          </w:p>
-        </w:tc>
-      </w:tr>
-      <w:tr>
-        <w:trPr>
-          <w:trHeight w:val="545"/>
-        </w:trPr>
-        <w:tc>
-          <w:tcPr>
-            <w:tcW w:w="1408" w:type="dxa"/>
-          </w:tcPr>
-          <w:p>
-            <w:pPr>
-              <w:rPr>
-                <w:lang w:val="en-GB"/>
-              </w:rPr>
-            </w:pPr>
-            <w:r>
-              <w:rPr>
-                <w:lang w:val="en-GB"/>
-              </w:rPr>
-              <w:t>FR6</w:t>
-            </w:r>
-          </w:p>
-        </w:tc>
-        <w:tc>
-          <w:tcPr>
-            <w:tcW w:w="7940" w:type="dxa"/>
-          </w:tcPr>
-          <w:p>
-            <w:pPr>
-              <w:rPr>
-                <w:lang w:val="en-GB"/>
-              </w:rPr>
-            </w:pPr>
-            <w:r>
-              <w:rPr>
-                <w:lang w:val="en-GB"/>
-              </w:rPr>
-              <w:t xml:space="preserve">Register a new </w:t>
-            </w:r>
-            <w:proofErr w:type="spellStart"/>
-            <w:r>
-              <w:rPr>
-                <w:lang w:val="en-GB"/>
-              </w:rPr>
-              <w:t>EZGas</w:t>
-            </w:r>
-            <w:proofErr w:type="spellEnd"/>
-            <w:r>
-              <w:rPr>
-                <w:lang w:val="en-GB"/>
-              </w:rPr>
-              <w:t xml:space="preserve"> account</w:t>
-            </w:r>
-          </w:p>
-        </w:tc>
-      </w:tr>
-      <w:tr>
-        <w:trPr>
-          <w:trHeight w:val="545"/>
-        </w:trPr>
-        <w:tc>
-          <w:tcPr>
-            <w:tcW w:w="1408" w:type="dxa"/>
-          </w:tcPr>
-          <w:p>
-            <w:pPr>
-              <w:rPr>
-                <w:lang w:val="en-GB"/>
-              </w:rPr>
-            </w:pPr>
-            <w:r>
-              <w:rPr>
-                <w:lang w:val="en-GB"/>
-              </w:rPr>
-              <w:t>FR7</w:t>
-            </w:r>
-          </w:p>
-        </w:tc>
-        <w:tc>
-          <w:tcPr>
-            <w:tcW w:w="7940" w:type="dxa"/>
-          </w:tcPr>
-          <w:p>
-            <w:pPr>
-              <w:rPr>
-                <w:lang w:val="en-GB"/>
-              </w:rPr>
-            </w:pPr>
-            <w:r>
-              <w:rPr>
-                <w:lang w:val="en-GB"/>
-              </w:rPr>
-              <w:t xml:space="preserve">Add or remove gas station to </w:t>
-            </w:r>
-            <w:proofErr w:type="spellStart"/>
-            <w:r>
-              <w:rPr>
-                <w:lang w:val="en-GB"/>
-              </w:rPr>
-              <w:t>Favorites</w:t>
-            </w:r>
-            <w:proofErr w:type="spellEnd"/>
-          </w:p>
-        </w:tc>
-      </w:tr>
-    </w:tbl>
-    <w:p>
-      <w:pPr>
-        <w:rPr>
-          <w:lang w:val="en-GB"/>
-        </w:rPr>
-      </w:pPr>
-    </w:p>
-    <w:p>
-      <w:pPr>
-        <w:rPr>
-          <w:lang w:val="en-GB"/>
-        </w:rPr>
-      </w:pPr>
-    </w:p>
-    <w:p>
-      <w:pPr>
-        <w:rPr>
-          <w:lang w:val="en-GB"/>
-        </w:rPr>
-      </w:pPr>
-    </w:p>
-    <w:p>
-      <w:pPr>
-        <w:rPr>
-          <w:lang w:val="en-GB"/>
-        </w:rPr>
-      </w:pPr>
-    </w:p>
-    <w:p>
-      <w:pPr>
-        <w:pStyle w:val="Titolo3"/>
+        <w:t>1</w:t>
+      </w:r>
+      <w:r>
         <w:rPr>
           <w:rFonts w:ascii="Times New Roman" w:hAnsi="Times New Roman" w:cs="Times New Roman"/>
           <w:color w:val="auto"/>
@@ -3412,8 +3026,8 @@
           <w:szCs w:val="28"/>
           <w:lang w:val="en-GB"/>
         </w:rPr>
-      </w:pPr>
-      <w:bookmarkStart w:id="10" w:name="_Toc36127933"/>
+        <w:t xml:space="preserve"> </w:t>
+      </w:r>
       <w:r>
         <w:rPr>
           <w:rFonts w:ascii="Times New Roman" w:hAnsi="Times New Roman" w:cs="Times New Roman"/>
@@ -3422,589 +3036,9 @@
           <w:szCs w:val="28"/>
           <w:lang w:val="en-GB"/>
         </w:rPr>
-        <w:t>5</w:t>
-      </w:r>
-      <w:r>
-        <w:rPr>
-          <w:rFonts w:ascii="Times New Roman" w:hAnsi="Times New Roman" w:cs="Times New Roman"/>
-          <w:color w:val="auto"/>
-          <w:sz w:val="28"/>
-          <w:szCs w:val="28"/>
-          <w:lang w:val="en-GB"/>
-        </w:rPr>
-        <w:t>.</w:t>
-      </w:r>
-      <w:r>
-        <w:rPr>
-          <w:rFonts w:ascii="Times New Roman" w:hAnsi="Times New Roman" w:cs="Times New Roman"/>
-          <w:color w:val="auto"/>
-          <w:sz w:val="28"/>
-          <w:szCs w:val="28"/>
-          <w:lang w:val="en-GB"/>
-        </w:rPr>
-        <w:t>2</w:t>
-      </w:r>
-      <w:r>
-        <w:rPr>
-          <w:rFonts w:ascii="Times New Roman" w:hAnsi="Times New Roman" w:cs="Times New Roman"/>
-          <w:color w:val="auto"/>
-          <w:sz w:val="28"/>
-          <w:szCs w:val="28"/>
-          <w:lang w:val="en-GB"/>
-        </w:rPr>
-        <w:t xml:space="preserve"> </w:t>
-      </w:r>
-      <w:r>
-        <w:rPr>
-          <w:rFonts w:ascii="Times New Roman" w:hAnsi="Times New Roman" w:cs="Times New Roman"/>
-          <w:color w:val="auto"/>
-          <w:sz w:val="28"/>
-          <w:szCs w:val="28"/>
-          <w:lang w:val="en-GB"/>
-        </w:rPr>
-        <w:t>Non-functional requirements</w:t>
-      </w:r>
-      <w:bookmarkEnd w:id="10"/>
-    </w:p>
-    <w:p>
-      <w:pPr>
-        <w:rPr>
-          <w:lang w:val="en-GB"/>
-        </w:rPr>
-      </w:pPr>
-    </w:p>
-    <w:tbl>
-      <w:tblPr>
-        <w:tblStyle w:val="Grigliatabella"/>
-        <w:tblW w:w="9662" w:type="dxa"/>
-        <w:tblLook w:val="04A0" w:firstRow="1" w:lastRow="0" w:firstColumn="1" w:lastColumn="0" w:noHBand="0" w:noVBand="1"/>
-      </w:tblPr>
-      <w:tblGrid>
-        <w:gridCol w:w="849"/>
-        <w:gridCol w:w="2133"/>
-        <w:gridCol w:w="4838"/>
-        <w:gridCol w:w="1842"/>
-      </w:tblGrid>
-      <w:tr>
-        <w:trPr>
-          <w:trHeight w:val="646"/>
-        </w:trPr>
-        <w:tc>
-          <w:tcPr>
-            <w:tcW w:w="849" w:type="dxa"/>
-            <w:shd w:val="clear" w:color="auto" w:fill="F2F2F2" w:themeFill="background1" w:themeFillShade="F2"/>
-          </w:tcPr>
-          <w:p>
-            <w:pPr>
-              <w:rPr>
-                <w:b/>
-                <w:bCs/>
-                <w:lang w:val="en-GB"/>
-              </w:rPr>
-            </w:pPr>
-            <w:r>
-              <w:rPr>
-                <w:b/>
-                <w:bCs/>
-                <w:lang w:val="en-GB"/>
-              </w:rPr>
-              <w:t>ID</w:t>
-            </w:r>
-          </w:p>
-        </w:tc>
-        <w:tc>
-          <w:tcPr>
-            <w:tcW w:w="2133" w:type="dxa"/>
-            <w:shd w:val="clear" w:color="auto" w:fill="F2F2F2" w:themeFill="background1" w:themeFillShade="F2"/>
-          </w:tcPr>
-          <w:p>
-            <w:pPr>
-              <w:rPr>
-                <w:b/>
-                <w:bCs/>
-                <w:lang w:val="en-GB"/>
-              </w:rPr>
-            </w:pPr>
-            <w:r>
-              <w:rPr>
-                <w:b/>
-                <w:bCs/>
-                <w:lang w:val="en-GB"/>
-              </w:rPr>
-              <w:t>TYPE</w:t>
-            </w:r>
-          </w:p>
-        </w:tc>
-        <w:tc>
-          <w:tcPr>
-            <w:tcW w:w="4838" w:type="dxa"/>
-            <w:shd w:val="clear" w:color="auto" w:fill="F2F2F2" w:themeFill="background1" w:themeFillShade="F2"/>
-          </w:tcPr>
-          <w:p>
-            <w:pPr>
-              <w:rPr>
-                <w:b/>
-                <w:bCs/>
-                <w:lang w:val="en-GB"/>
-              </w:rPr>
-            </w:pPr>
-            <w:r>
-              <w:rPr>
-                <w:b/>
-                <w:bCs/>
-                <w:lang w:val="en-GB"/>
-              </w:rPr>
-              <w:t>DESCRIPTION</w:t>
-            </w:r>
-          </w:p>
-        </w:tc>
-        <w:tc>
-          <w:tcPr>
-            <w:tcW w:w="1842" w:type="dxa"/>
-            <w:shd w:val="clear" w:color="auto" w:fill="F2F2F2" w:themeFill="background1" w:themeFillShade="F2"/>
-          </w:tcPr>
-          <w:p>
-            <w:pPr>
-              <w:rPr>
-                <w:b/>
-                <w:bCs/>
-                <w:lang w:val="en-GB"/>
-              </w:rPr>
-            </w:pPr>
-            <w:r>
-              <w:rPr>
-                <w:b/>
-                <w:bCs/>
-                <w:lang w:val="en-GB"/>
-              </w:rPr>
-              <w:t>REFERS TO</w:t>
-            </w:r>
-          </w:p>
-        </w:tc>
-      </w:tr>
-      <w:tr>
-        <w:trPr>
-          <w:trHeight w:val="646"/>
-        </w:trPr>
-        <w:tc>
-          <w:tcPr>
-            <w:tcW w:w="849" w:type="dxa"/>
-          </w:tcPr>
-          <w:p>
-            <w:pPr>
-              <w:rPr>
-                <w:lang w:val="en-GB"/>
-              </w:rPr>
-            </w:pPr>
-            <w:r>
-              <w:rPr>
-                <w:lang w:val="en-GB"/>
-              </w:rPr>
-              <w:t>NFR1</w:t>
-            </w:r>
-          </w:p>
-        </w:tc>
-        <w:tc>
-          <w:tcPr>
-            <w:tcW w:w="2133" w:type="dxa"/>
-          </w:tcPr>
-          <w:p>
-            <w:pPr>
-              <w:rPr>
-                <w:lang w:val="en-GB"/>
-              </w:rPr>
-            </w:pPr>
-            <w:r>
-              <w:rPr>
-                <w:lang w:val="en-GB"/>
-              </w:rPr>
-              <w:t>Usability</w:t>
-            </w:r>
-          </w:p>
-        </w:tc>
-        <w:tc>
-          <w:tcPr>
-            <w:tcW w:w="4838" w:type="dxa"/>
-          </w:tcPr>
-          <w:p>
-            <w:pPr>
-              <w:rPr>
-                <w:lang w:val="en-GB"/>
-              </w:rPr>
-            </w:pPr>
-            <w:r>
-              <w:rPr>
-                <w:lang w:val="en-GB"/>
-              </w:rPr>
-              <w:t>The application should be used by new users with no training</w:t>
-            </w:r>
-          </w:p>
-        </w:tc>
-        <w:tc>
-          <w:tcPr>
-            <w:tcW w:w="1842" w:type="dxa"/>
-          </w:tcPr>
-          <w:p>
-            <w:pPr>
-              <w:rPr>
-                <w:lang w:val="en-GB"/>
-              </w:rPr>
-            </w:pPr>
-            <w:r>
-              <w:rPr>
-                <w:lang w:val="en-GB"/>
-              </w:rPr>
-              <w:t>ALL FR</w:t>
-            </w:r>
-          </w:p>
-        </w:tc>
-      </w:tr>
-      <w:tr>
-        <w:trPr>
-          <w:trHeight w:val="646"/>
-        </w:trPr>
-        <w:tc>
-          <w:tcPr>
-            <w:tcW w:w="849" w:type="dxa"/>
-          </w:tcPr>
-          <w:p>
-            <w:pPr>
-              <w:rPr>
-                <w:lang w:val="en-GB"/>
-              </w:rPr>
-            </w:pPr>
-            <w:r>
-              <w:rPr>
-                <w:lang w:val="en-GB"/>
-              </w:rPr>
-              <w:t>NFR2</w:t>
-            </w:r>
-          </w:p>
-        </w:tc>
-        <w:tc>
-          <w:tcPr>
-            <w:tcW w:w="2133" w:type="dxa"/>
-          </w:tcPr>
-          <w:p>
-            <w:pPr>
-              <w:rPr>
-                <w:lang w:val="en-GB"/>
-              </w:rPr>
-            </w:pPr>
-            <w:r>
-              <w:rPr>
-                <w:lang w:val="en-GB"/>
-              </w:rPr>
-              <w:t>Portability</w:t>
-            </w:r>
-          </w:p>
-        </w:tc>
-        <w:tc>
-          <w:tcPr>
-            <w:tcW w:w="4838" w:type="dxa"/>
-          </w:tcPr>
-          <w:p>
-            <w:pPr>
-              <w:rPr>
-                <w:lang w:val="en-GB"/>
-              </w:rPr>
-            </w:pPr>
-            <w:r>
-              <w:rPr>
-                <w:lang w:val="en-GB"/>
-              </w:rPr>
-              <w:t>The application must run on Windows and Android</w:t>
-            </w:r>
-          </w:p>
-        </w:tc>
-        <w:tc>
-          <w:tcPr>
-            <w:tcW w:w="1842" w:type="dxa"/>
-          </w:tcPr>
-          <w:p>
-            <w:pPr>
-              <w:rPr>
-                <w:lang w:val="en-GB"/>
-              </w:rPr>
-            </w:pPr>
-            <w:r>
-              <w:rPr>
-                <w:lang w:val="en-GB"/>
-              </w:rPr>
-              <w:t>ALL FR</w:t>
-            </w:r>
-          </w:p>
-        </w:tc>
-      </w:tr>
-      <w:tr>
-        <w:trPr>
-          <w:trHeight w:val="646"/>
-        </w:trPr>
-        <w:tc>
-          <w:tcPr>
-            <w:tcW w:w="849" w:type="dxa"/>
-          </w:tcPr>
-          <w:p>
-            <w:pPr>
-              <w:rPr>
-                <w:lang w:val="en-GB"/>
-              </w:rPr>
-            </w:pPr>
-            <w:r>
-              <w:rPr>
-                <w:lang w:val="en-GB"/>
-              </w:rPr>
-              <w:t>NFR3</w:t>
-            </w:r>
-          </w:p>
-        </w:tc>
-        <w:tc>
-          <w:tcPr>
-            <w:tcW w:w="2133" w:type="dxa"/>
-          </w:tcPr>
-          <w:p>
-            <w:pPr>
-              <w:rPr>
-                <w:lang w:val="en-GB"/>
-              </w:rPr>
-            </w:pPr>
-            <w:r>
-              <w:rPr>
-                <w:lang w:val="en-GB"/>
-              </w:rPr>
-              <w:t>Domain</w:t>
-            </w:r>
-          </w:p>
-        </w:tc>
-        <w:tc>
-          <w:tcPr>
-            <w:tcW w:w="4838" w:type="dxa"/>
-          </w:tcPr>
-          <w:p>
-            <w:pPr>
-              <w:rPr>
-                <w:lang w:val="en-GB"/>
-              </w:rPr>
-            </w:pPr>
-            <w:r>
-              <w:rPr>
-                <w:lang w:val="en-GB"/>
-              </w:rPr>
-              <w:t>Prices currency is in EURO</w:t>
-            </w:r>
-          </w:p>
-        </w:tc>
-        <w:tc>
-          <w:tcPr>
-            <w:tcW w:w="1842" w:type="dxa"/>
-          </w:tcPr>
-          <w:p>
-            <w:pPr>
-              <w:rPr>
-                <w:lang w:val="en-GB"/>
-              </w:rPr>
-            </w:pPr>
-            <w:r>
-              <w:rPr>
-                <w:lang w:val="en-GB"/>
-              </w:rPr>
-              <w:t>ALL FR</w:t>
-            </w:r>
-          </w:p>
-        </w:tc>
-      </w:tr>
-    </w:tbl>
-    <w:p>
-      <w:pPr>
-        <w:rPr>
-          <w:lang w:val="en-GB"/>
-        </w:rPr>
-      </w:pPr>
-    </w:p>
-    <w:p>
-      <w:pPr>
-        <w:rPr>
-          <w:lang w:val="en-GB"/>
-        </w:rPr>
-      </w:pPr>
-      <w:r>
-        <w:rPr>
-          <w:lang w:val="en-GB"/>
-        </w:rPr>
-        <w:br w:type="page"/>
-      </w:r>
-    </w:p>
-    <w:p>
-      <w:pPr>
-        <w:pStyle w:val="Titolo1"/>
-        <w:rPr>
-          <w:rFonts w:ascii="Times New Roman" w:hAnsi="Times New Roman" w:cs="Times New Roman"/>
-          <w:color w:val="auto"/>
-          <w:lang w:val="en-GB"/>
-        </w:rPr>
-      </w:pPr>
-      <w:bookmarkStart w:id="11" w:name="_Toc36127934"/>
-      <w:r>
-        <w:rPr>
-          <w:rFonts w:ascii="Times New Roman" w:hAnsi="Times New Roman" w:cs="Times New Roman"/>
-          <w:color w:val="auto"/>
-          <w:lang w:val="en-GB"/>
-        </w:rPr>
-        <w:lastRenderedPageBreak/>
-        <w:t>6</w:t>
-      </w:r>
-      <w:r>
-        <w:rPr>
-          <w:rFonts w:ascii="Times New Roman" w:hAnsi="Times New Roman" w:cs="Times New Roman"/>
-          <w:color w:val="auto"/>
-          <w:lang w:val="en-GB"/>
-        </w:rPr>
-        <w:t xml:space="preserve">. </w:t>
-      </w:r>
-      <w:r>
-        <w:rPr>
-          <w:rFonts w:ascii="Times New Roman" w:hAnsi="Times New Roman" w:cs="Times New Roman"/>
-          <w:color w:val="auto"/>
-          <w:lang w:val="en-GB"/>
-        </w:rPr>
-        <w:t xml:space="preserve">Use </w:t>
-      </w:r>
-      <w:r>
-        <w:rPr>
-          <w:rFonts w:ascii="Times New Roman" w:hAnsi="Times New Roman" w:cs="Times New Roman"/>
-          <w:color w:val="auto"/>
-          <w:lang w:val="en-GB"/>
-        </w:rPr>
-        <w:t>Case Diagram</w:t>
-      </w:r>
-      <w:r>
-        <w:rPr>
-          <w:rFonts w:ascii="Times New Roman" w:hAnsi="Times New Roman" w:cs="Times New Roman"/>
-          <w:color w:val="auto"/>
-          <w:lang w:val="en-GB"/>
-        </w:rPr>
-        <w:t xml:space="preserve">, </w:t>
-      </w:r>
-      <w:r>
-        <w:rPr>
-          <w:rFonts w:ascii="Times New Roman" w:hAnsi="Times New Roman" w:cs="Times New Roman"/>
-          <w:color w:val="auto"/>
-          <w:lang w:val="en-GB"/>
-        </w:rPr>
-        <w:t>U</w:t>
-      </w:r>
-      <w:r>
-        <w:rPr>
-          <w:rFonts w:ascii="Times New Roman" w:hAnsi="Times New Roman" w:cs="Times New Roman"/>
-          <w:color w:val="auto"/>
-          <w:lang w:val="en-GB"/>
-        </w:rPr>
-        <w:t>se Case</w:t>
-      </w:r>
-      <w:r>
-        <w:rPr>
-          <w:rFonts w:ascii="Times New Roman" w:hAnsi="Times New Roman" w:cs="Times New Roman"/>
-          <w:color w:val="auto"/>
-          <w:lang w:val="en-GB"/>
-        </w:rPr>
-        <w:t>s</w:t>
-      </w:r>
-      <w:r>
-        <w:rPr>
-          <w:rFonts w:ascii="Times New Roman" w:hAnsi="Times New Roman" w:cs="Times New Roman"/>
-          <w:color w:val="auto"/>
-          <w:lang w:val="en-GB"/>
-        </w:rPr>
-        <w:t xml:space="preserve"> and </w:t>
-      </w:r>
-      <w:r>
-        <w:rPr>
-          <w:rFonts w:ascii="Times New Roman" w:hAnsi="Times New Roman" w:cs="Times New Roman"/>
-          <w:color w:val="auto"/>
-          <w:lang w:val="en-GB"/>
-        </w:rPr>
-        <w:t>S</w:t>
-      </w:r>
-      <w:r>
-        <w:rPr>
-          <w:rFonts w:ascii="Times New Roman" w:hAnsi="Times New Roman" w:cs="Times New Roman"/>
-          <w:color w:val="auto"/>
-          <w:lang w:val="en-GB"/>
-        </w:rPr>
-        <w:t>cenarios</w:t>
-      </w:r>
-      <w:bookmarkEnd w:id="11"/>
-    </w:p>
-    <w:p>
-      <w:pPr>
-        <w:rPr>
-          <w:lang w:val="en-GB"/>
-        </w:rPr>
-      </w:pPr>
-    </w:p>
-    <w:p>
-      <w:pPr>
-        <w:pStyle w:val="Titolo3"/>
-        <w:rPr>
-          <w:rFonts w:ascii="Times New Roman" w:hAnsi="Times New Roman" w:cs="Times New Roman"/>
-          <w:color w:val="auto"/>
-          <w:sz w:val="28"/>
-          <w:szCs w:val="28"/>
-          <w:lang w:val="en-GB"/>
-        </w:rPr>
-      </w:pPr>
-      <w:bookmarkStart w:id="12" w:name="_Toc36127935"/>
-      <w:r>
-        <w:rPr>
-          <w:rFonts w:ascii="Times New Roman" w:hAnsi="Times New Roman" w:cs="Times New Roman"/>
-          <w:color w:val="auto"/>
-          <w:sz w:val="28"/>
-          <w:szCs w:val="28"/>
-          <w:lang w:val="en-GB"/>
-        </w:rPr>
-        <w:t>6</w:t>
-      </w:r>
-      <w:r>
-        <w:rPr>
-          <w:rFonts w:ascii="Times New Roman" w:hAnsi="Times New Roman" w:cs="Times New Roman"/>
-          <w:color w:val="auto"/>
-          <w:sz w:val="28"/>
-          <w:szCs w:val="28"/>
-          <w:lang w:val="en-GB"/>
-        </w:rPr>
-        <w:t>.</w:t>
-      </w:r>
-      <w:r>
-        <w:rPr>
-          <w:rFonts w:ascii="Times New Roman" w:hAnsi="Times New Roman" w:cs="Times New Roman"/>
-          <w:color w:val="auto"/>
-          <w:sz w:val="28"/>
-          <w:szCs w:val="28"/>
-          <w:lang w:val="en-GB"/>
-        </w:rPr>
-        <w:t>1</w:t>
-      </w:r>
-      <w:r>
-        <w:rPr>
-          <w:rFonts w:ascii="Times New Roman" w:hAnsi="Times New Roman" w:cs="Times New Roman"/>
-          <w:color w:val="auto"/>
-          <w:sz w:val="28"/>
-          <w:szCs w:val="28"/>
-          <w:lang w:val="en-GB"/>
-        </w:rPr>
-        <w:t xml:space="preserve"> </w:t>
-      </w:r>
-      <w:r>
-        <w:rPr>
-          <w:rFonts w:ascii="Times New Roman" w:hAnsi="Times New Roman" w:cs="Times New Roman"/>
-          <w:color w:val="auto"/>
-          <w:sz w:val="28"/>
-          <w:szCs w:val="28"/>
-          <w:lang w:val="en-GB"/>
-        </w:rPr>
         <w:t>Use Case Diagram</w:t>
       </w:r>
-      <w:bookmarkEnd w:id="12"/>
+      <w:bookmarkEnd w:id="8"/>
     </w:p>
     <w:p>
       <w:pPr>
@@ -4018,7 +3052,7 @@
           <w:lang w:val="en-GB"/>
         </w:rPr>
         <w:drawing>
-          <wp:anchor distT="0" distB="0" distL="114300" distR="114300" simplePos="0" relativeHeight="251658240" behindDoc="0" locked="0" layoutInCell="1" allowOverlap="1" wp14:anchorId="0D934FE7" wp14:editId="1CBCAB98">
+          <wp:anchor distT="0" distB="0" distL="114300" distR="114300" simplePos="0" relativeHeight="251659264" behindDoc="0" locked="0" layoutInCell="1" allowOverlap="1" wp14:anchorId="20E48B0D" wp14:editId="7AB73575">
             <wp:simplePos x="0" y="0"/>
             <wp:positionH relativeFrom="margin">
               <wp:posOffset>-202565</wp:posOffset>
@@ -4096,7 +3130,7 @@
           <w:lang w:val="en-GB"/>
         </w:rPr>
       </w:pPr>
-      <w:bookmarkStart w:id="13" w:name="_Toc36127936"/>
+      <w:bookmarkStart w:id="9" w:name="_Toc36127936"/>
       <w:r>
         <w:rPr>
           <w:rFonts w:ascii="Times New Roman" w:hAnsi="Times New Roman" w:cs="Times New Roman"/>
@@ -4105,7 +3139,7 @@
           <w:szCs w:val="28"/>
           <w:lang w:val="en-GB"/>
         </w:rPr>
-        <w:t>6</w:t>
+        <w:t>4</w:t>
       </w:r>
       <w:r>
         <w:rPr>
@@ -4147,7 +3181,7 @@
         </w:rPr>
         <w:t>Use Cases</w:t>
       </w:r>
-      <w:bookmarkEnd w:id="13"/>
+      <w:bookmarkEnd w:id="9"/>
     </w:p>
     <w:p>
       <w:pPr>
@@ -4437,15 +3471,7 @@
           <w:lang w:val="en-GB"/>
         </w:rPr>
         <w:lastRenderedPageBreak/>
-        <w:t xml:space="preserve">Use Case 2, UC2 – FR2 </w:t>
-      </w:r>
-      <w:r>
-        <w:rPr>
-          <w:b/>
-          <w:bCs/>
-          <w:lang w:val="en-GB"/>
-        </w:rPr>
-        <w:t>Report new gas station</w:t>
+        <w:t>Use Case 2, UC2 – FR2 Report new gas station</w:t>
       </w:r>
     </w:p>
     <w:tbl>
@@ -4504,15 +3530,7 @@
                 <w:bCs/>
                 <w:lang w:val="en-GB"/>
               </w:rPr>
-              <w:t xml:space="preserve">Registered </w:t>
-            </w:r>
-            <w:r>
-              <w:rPr>
-                <w:b/>
-                <w:bCs/>
-                <w:lang w:val="en-GB"/>
-              </w:rPr>
-              <w:t>User</w:t>
+              <w:t>Registered User</w:t>
             </w:r>
           </w:p>
         </w:tc>
@@ -4553,13 +3571,7 @@
               <w:rPr>
                 <w:lang w:val="en-GB"/>
               </w:rPr>
-              <w:t>Internet connection is active</w:t>
-            </w:r>
-            <w:r>
-              <w:rPr>
-                <w:lang w:val="en-GB"/>
-              </w:rPr>
-              <w:t xml:space="preserve">, </w:t>
+              <w:t xml:space="preserve">Internet connection is active, </w:t>
             </w:r>
           </w:p>
           <w:p>
@@ -4613,13 +3625,7 @@
               <w:rPr>
                 <w:lang w:val="en-GB"/>
               </w:rPr>
-              <w:t>Administrators receive the report from the user</w:t>
-            </w:r>
-            <w:r>
-              <w:rPr>
-                <w:lang w:val="en-GB"/>
-              </w:rPr>
-              <w:t>, or the report is aborted</w:t>
+              <w:t>Administrators receive the report from the user, or the report is aborted</w:t>
             </w:r>
           </w:p>
         </w:tc>
@@ -4701,19 +3707,7 @@
               <w:rPr>
                 <w:lang w:val="en-GB"/>
               </w:rPr>
-              <w:t>User specifies an existing gas station</w:t>
-            </w:r>
-            <w:r>
-              <w:rPr>
-                <w:lang w:val="en-GB"/>
-              </w:rPr>
-              <w:t xml:space="preserve">, </w:t>
-            </w:r>
-            <w:r>
-              <w:rPr>
-                <w:lang w:val="en-GB"/>
-              </w:rPr>
-              <w:t>error message prompts</w:t>
+              <w:t>User specifies an existing gas station, error message prompts</w:t>
             </w:r>
           </w:p>
         </w:tc>
@@ -4736,21 +3730,22 @@
           <w:lang w:val="en-GB"/>
         </w:rPr>
       </w:pPr>
-      <w:r>
+    </w:p>
+    <w:p>
+      <w:pPr>
         <w:rPr>
           <w:b/>
           <w:bCs/>
           <w:lang w:val="en-GB"/>
         </w:rPr>
-        <w:t xml:space="preserve">Use Case 3, UC3 – FR3 </w:t>
-      </w:r>
+      </w:pPr>
       <w:r>
         <w:rPr>
           <w:b/>
           <w:bCs/>
           <w:lang w:val="en-GB"/>
         </w:rPr>
-        <w:t>Update the prices of a gas station</w:t>
+        <w:t>Use Case 3, UC3 – FR3 Update the prices of a gas station</w:t>
       </w:r>
     </w:p>
     <w:tbl>
@@ -4945,19 +3940,7 @@
               <w:rPr>
                 <w:lang w:val="en-GB"/>
               </w:rPr>
-              <w:t xml:space="preserve">Registered user </w:t>
-            </w:r>
-            <w:r>
-              <w:rPr>
-                <w:lang w:val="en-GB"/>
-              </w:rPr>
-              <w:t>selects a gas station from the map. He clicks on a button to update the prices of the fuel</w:t>
-            </w:r>
-            <w:r>
-              <w:rPr>
-                <w:lang w:val="en-GB"/>
-              </w:rPr>
-              <w:t xml:space="preserve"> and inserts the new values</w:t>
+              <w:t>Registered user selects a gas station from the map. He clicks on a button to update the prices of the fuel and inserts the new values</w:t>
             </w:r>
           </w:p>
         </w:tc>
@@ -5184,13 +4167,7 @@
               <w:rPr>
                 <w:lang w:val="en-GB"/>
               </w:rPr>
-              <w:t>Administrators receive the report from the user</w:t>
-            </w:r>
-            <w:r>
-              <w:rPr>
-                <w:lang w:val="en-GB"/>
-              </w:rPr>
-              <w:t>, or the report is aborted</w:t>
+              <w:t>Administrators receive the report from the user, or the report is aborted</w:t>
             </w:r>
           </w:p>
         </w:tc>
@@ -5272,38 +4249,12 @@
               <w:rPr>
                 <w:lang w:val="en-GB"/>
               </w:rPr>
-              <w:t>User specifies a non-existing gas station</w:t>
-            </w:r>
-            <w:r>
-              <w:rPr>
-                <w:lang w:val="en-GB"/>
-              </w:rPr>
-              <w:t>,</w:t>
-            </w:r>
-            <w:r>
-              <w:rPr>
-                <w:lang w:val="en-GB"/>
-              </w:rPr>
-              <w:t xml:space="preserve"> error message prompts</w:t>
+              <w:t>User specifies a non-existing gas station, error message prompts</w:t>
             </w:r>
           </w:p>
         </w:tc>
       </w:tr>
     </w:tbl>
-    <w:p>
-      <w:pPr>
-        <w:rPr>
-          <w:lang w:val="en-GB"/>
-        </w:rPr>
-      </w:pPr>
-    </w:p>
-    <w:p>
-      <w:pPr>
-        <w:rPr>
-          <w:lang w:val="en-GB"/>
-        </w:rPr>
-      </w:pPr>
-    </w:p>
     <w:p>
       <w:pPr>
         <w:rPr>
@@ -5480,13 +4431,7 @@
               <w:rPr>
                 <w:lang w:val="en-GB"/>
               </w:rPr>
-              <w:t>The reported gas station is added/deleted from the database</w:t>
-            </w:r>
-            <w:r>
-              <w:rPr>
-                <w:lang w:val="en-GB"/>
-              </w:rPr>
-              <w:t>, or no changes are made</w:t>
+              <w:t>The reported gas station is added/deleted from the database, or no changes are made</w:t>
             </w:r>
           </w:p>
         </w:tc>
@@ -5568,18 +4513,19 @@
               <w:rPr>
                 <w:lang w:val="en-GB"/>
               </w:rPr>
-              <w:t>The report contains wrong information. Administrator deletes the report without changing the database</w:t>
-            </w:r>
-            <w:r>
-              <w:rPr>
-                <w:lang w:val="en-GB"/>
-              </w:rPr>
-              <w:t xml:space="preserve"> of the gas stations</w:t>
+              <w:t>The report contains wrong information. Administrator deletes the report without changing the database of the gas stations</w:t>
             </w:r>
           </w:p>
         </w:tc>
       </w:tr>
     </w:tbl>
+    <w:p>
+      <w:pPr>
+        <w:rPr>
+          <w:lang w:val="en-GB"/>
+        </w:rPr>
+      </w:pPr>
+    </w:p>
     <w:p>
       <w:pPr>
         <w:rPr>
@@ -5834,6 +4780,13 @@
     <w:p>
       <w:pPr>
         <w:rPr>
+          <w:lang w:val="en-GB"/>
+        </w:rPr>
+      </w:pPr>
+    </w:p>
+    <w:p>
+      <w:pPr>
+        <w:rPr>
           <w:b/>
           <w:bCs/>
           <w:lang w:val="en-GB"/>
@@ -5955,13 +4908,7 @@
               <w:rPr>
                 <w:lang w:val="en-GB"/>
               </w:rPr>
-              <w:t>Internet connection is active</w:t>
-            </w:r>
-            <w:r>
-              <w:rPr>
-                <w:lang w:val="en-GB"/>
-              </w:rPr>
-              <w:t>,</w:t>
+              <w:t>Internet connection is active,</w:t>
             </w:r>
           </w:p>
           <w:p>
@@ -6135,20 +5082,6 @@
     </w:p>
     <w:p>
       <w:pPr>
-        <w:rPr>
-          <w:lang w:val="en-GB"/>
-        </w:rPr>
-      </w:pPr>
-    </w:p>
-    <w:p>
-      <w:pPr>
-        <w:rPr>
-          <w:lang w:val="en-GB"/>
-        </w:rPr>
-      </w:pPr>
-    </w:p>
-    <w:p>
-      <w:pPr>
         <w:pStyle w:val="Titolo3"/>
         <w:rPr>
           <w:rFonts w:ascii="Times New Roman" w:hAnsi="Times New Roman" w:cs="Times New Roman"/>
@@ -6158,7 +5091,7 @@
           <w:lang w:val="en-GB"/>
         </w:rPr>
       </w:pPr>
-      <w:bookmarkStart w:id="14" w:name="_Toc36127937"/>
+      <w:bookmarkStart w:id="10" w:name="_Toc36127937"/>
       <w:r>
         <w:rPr>
           <w:rFonts w:ascii="Times New Roman" w:hAnsi="Times New Roman" w:cs="Times New Roman"/>
@@ -6168,7 +5101,7 @@
           <w:lang w:val="en-GB"/>
         </w:rPr>
         <w:lastRenderedPageBreak/>
-        <w:t>6</w:t>
+        <w:t>4</w:t>
       </w:r>
       <w:r>
         <w:rPr>
@@ -6210,7 +5143,7 @@
         </w:rPr>
         <w:t>Relevant Scenarios</w:t>
       </w:r>
-      <w:bookmarkEnd w:id="14"/>
+      <w:bookmarkEnd w:id="10"/>
     </w:p>
     <w:p>
       <w:pPr>
@@ -6710,13 +5643,7 @@
               <w:rPr>
                 <w:lang w:val="en-GB"/>
               </w:rPr>
-              <w:t xml:space="preserve">User </w:t>
-            </w:r>
-            <w:r>
-              <w:rPr>
-                <w:lang w:val="en-GB"/>
-              </w:rPr>
-              <w:t>attempts to insert an already existing gas station into the report</w:t>
+              <w:t>User attempts to insert an already existing gas station into the report</w:t>
             </w:r>
           </w:p>
         </w:tc>
@@ -6921,25 +5848,7 @@
               <w:rPr>
                 <w:lang w:val="en-GB"/>
               </w:rPr>
-              <w:t>User inserts the</w:t>
-            </w:r>
-            <w:r>
-              <w:rPr>
-                <w:lang w:val="en-GB"/>
-              </w:rPr>
-              <w:t xml:space="preserve"> </w:t>
-            </w:r>
-            <w:r>
-              <w:rPr>
-                <w:lang w:val="en-GB"/>
-              </w:rPr>
-              <w:t>information (e.g. the address)</w:t>
-            </w:r>
-            <w:r>
-              <w:rPr>
-                <w:lang w:val="en-GB"/>
-              </w:rPr>
-              <w:t xml:space="preserve"> of an already existing gas station</w:t>
+              <w:t>User inserts the information (e.g. the address) of an already existing gas station</w:t>
             </w:r>
           </w:p>
         </w:tc>
@@ -6980,13 +5889,7 @@
               <w:rPr>
                 <w:lang w:val="en-GB"/>
               </w:rPr>
-              <w:t>Error message prompts</w:t>
-            </w:r>
-            <w:r>
-              <w:rPr>
-                <w:lang w:val="en-GB"/>
-              </w:rPr>
-              <w:t>, and the report is not created</w:t>
+              <w:t>Error message prompts, and the report is not created</w:t>
             </w:r>
           </w:p>
         </w:tc>
@@ -6998,6 +5901,1052 @@
           <w:lang w:val="en-GB"/>
         </w:rPr>
       </w:pPr>
+      <w:r>
+        <w:rPr>
+          <w:lang w:val="en-GB"/>
+        </w:rPr>
+        <w:br w:type="page"/>
+      </w:r>
+    </w:p>
+    <w:p>
+      <w:pPr>
+        <w:pStyle w:val="Titolo1"/>
+        <w:rPr>
+          <w:rFonts w:ascii="Times New Roman" w:hAnsi="Times New Roman" w:cs="Times New Roman"/>
+          <w:color w:val="auto"/>
+          <w:lang w:val="en-GB"/>
+        </w:rPr>
+      </w:pPr>
+      <w:bookmarkStart w:id="11" w:name="_Toc36127931"/>
+      <w:r>
+        <w:rPr>
+          <w:rFonts w:ascii="Times New Roman" w:hAnsi="Times New Roman" w:cs="Times New Roman"/>
+          <w:color w:val="auto"/>
+          <w:lang w:val="en-GB"/>
+        </w:rPr>
+        <w:lastRenderedPageBreak/>
+        <w:t>5</w:t>
+      </w:r>
+      <w:r>
+        <w:rPr>
+          <w:rFonts w:ascii="Times New Roman" w:hAnsi="Times New Roman" w:cs="Times New Roman"/>
+          <w:color w:val="auto"/>
+          <w:lang w:val="en-GB"/>
+        </w:rPr>
+        <w:t>. Functional requirements</w:t>
+      </w:r>
+      <w:bookmarkEnd w:id="11"/>
+    </w:p>
+    <w:p>
+      <w:pPr>
+        <w:rPr>
+          <w:lang w:val="en-GB"/>
+        </w:rPr>
+      </w:pPr>
+    </w:p>
+    <w:tbl>
+      <w:tblPr>
+        <w:tblStyle w:val="Grigliatabella"/>
+        <w:tblW w:w="0" w:type="auto"/>
+        <w:tblLook w:val="04A0" w:firstRow="1" w:lastRow="0" w:firstColumn="1" w:lastColumn="0" w:noHBand="0" w:noVBand="1"/>
+      </w:tblPr>
+      <w:tblGrid>
+        <w:gridCol w:w="1408"/>
+        <w:gridCol w:w="7940"/>
+      </w:tblGrid>
+      <w:tr>
+        <w:trPr>
+          <w:trHeight w:val="545"/>
+        </w:trPr>
+        <w:tc>
+          <w:tcPr>
+            <w:tcW w:w="1408" w:type="dxa"/>
+            <w:shd w:val="clear" w:color="auto" w:fill="F2F2F2" w:themeFill="background1" w:themeFillShade="F2"/>
+          </w:tcPr>
+          <w:p>
+            <w:pPr>
+              <w:rPr>
+                <w:b/>
+                <w:bCs/>
+                <w:lang w:val="en-GB"/>
+              </w:rPr>
+            </w:pPr>
+            <w:r>
+              <w:rPr>
+                <w:b/>
+                <w:bCs/>
+                <w:lang w:val="en-GB"/>
+              </w:rPr>
+              <w:t>ID</w:t>
+            </w:r>
+          </w:p>
+        </w:tc>
+        <w:tc>
+          <w:tcPr>
+            <w:tcW w:w="7940" w:type="dxa"/>
+            <w:shd w:val="clear" w:color="auto" w:fill="F2F2F2" w:themeFill="background1" w:themeFillShade="F2"/>
+          </w:tcPr>
+          <w:p>
+            <w:pPr>
+              <w:rPr>
+                <w:b/>
+                <w:bCs/>
+                <w:lang w:val="en-GB"/>
+              </w:rPr>
+            </w:pPr>
+            <w:r>
+              <w:rPr>
+                <w:b/>
+                <w:bCs/>
+                <w:lang w:val="en-GB"/>
+              </w:rPr>
+              <w:t>D</w:t>
+            </w:r>
+            <w:r>
+              <w:rPr>
+                <w:b/>
+                <w:bCs/>
+                <w:lang w:val="en-GB"/>
+              </w:rPr>
+              <w:t>ESCRIPTION</w:t>
+            </w:r>
+          </w:p>
+        </w:tc>
+      </w:tr>
+      <w:tr>
+        <w:trPr>
+          <w:trHeight w:val="545"/>
+        </w:trPr>
+        <w:tc>
+          <w:tcPr>
+            <w:tcW w:w="1408" w:type="dxa"/>
+          </w:tcPr>
+          <w:p>
+            <w:pPr>
+              <w:rPr>
+                <w:lang w:val="en-GB"/>
+              </w:rPr>
+            </w:pPr>
+            <w:r>
+              <w:rPr>
+                <w:lang w:val="en-GB"/>
+              </w:rPr>
+              <w:t>FR1</w:t>
+            </w:r>
+          </w:p>
+        </w:tc>
+        <w:tc>
+          <w:tcPr>
+            <w:tcW w:w="7940" w:type="dxa"/>
+          </w:tcPr>
+          <w:p>
+            <w:pPr>
+              <w:rPr>
+                <w:lang w:val="en-GB"/>
+              </w:rPr>
+            </w:pPr>
+            <w:r>
+              <w:rPr>
+                <w:lang w:val="en-GB"/>
+              </w:rPr>
+              <w:t>View all the gas station</w:t>
+            </w:r>
+            <w:r>
+              <w:rPr>
+                <w:lang w:val="en-GB"/>
+              </w:rPr>
+              <w:t>s with their prices</w:t>
+            </w:r>
+            <w:r>
+              <w:rPr>
+                <w:lang w:val="en-GB"/>
+              </w:rPr>
+              <w:t xml:space="preserve"> nearby on the map, or in a specified area.</w:t>
+            </w:r>
+          </w:p>
+        </w:tc>
+      </w:tr>
+      <w:tr>
+        <w:trPr>
+          <w:trHeight w:val="570"/>
+        </w:trPr>
+        <w:tc>
+          <w:tcPr>
+            <w:tcW w:w="1408" w:type="dxa"/>
+          </w:tcPr>
+          <w:p>
+            <w:pPr>
+              <w:rPr>
+                <w:lang w:val="en-GB"/>
+              </w:rPr>
+            </w:pPr>
+            <w:r>
+              <w:rPr>
+                <w:lang w:val="en-GB"/>
+              </w:rPr>
+              <w:t>FR2</w:t>
+            </w:r>
+          </w:p>
+        </w:tc>
+        <w:tc>
+          <w:tcPr>
+            <w:tcW w:w="7940" w:type="dxa"/>
+          </w:tcPr>
+          <w:p>
+            <w:pPr>
+              <w:rPr>
+                <w:lang w:val="en-GB"/>
+              </w:rPr>
+            </w:pPr>
+            <w:r>
+              <w:rPr>
+                <w:lang w:val="en-GB"/>
+              </w:rPr>
+              <w:t xml:space="preserve">Report a new gas station to be added to the </w:t>
+            </w:r>
+            <w:proofErr w:type="spellStart"/>
+            <w:r>
+              <w:rPr>
+                <w:lang w:val="en-GB"/>
+              </w:rPr>
+              <w:t>EZGas</w:t>
+            </w:r>
+            <w:proofErr w:type="spellEnd"/>
+            <w:r>
+              <w:rPr>
+                <w:lang w:val="en-GB"/>
+              </w:rPr>
+              <w:t xml:space="preserve"> database</w:t>
+            </w:r>
+            <w:r>
+              <w:rPr>
+                <w:lang w:val="en-GB"/>
+              </w:rPr>
+              <w:t>.</w:t>
+            </w:r>
+          </w:p>
+        </w:tc>
+      </w:tr>
+      <w:tr>
+        <w:trPr>
+          <w:trHeight w:val="545"/>
+        </w:trPr>
+        <w:tc>
+          <w:tcPr>
+            <w:tcW w:w="1408" w:type="dxa"/>
+          </w:tcPr>
+          <w:p>
+            <w:pPr>
+              <w:rPr>
+                <w:lang w:val="en-GB"/>
+              </w:rPr>
+            </w:pPr>
+            <w:r>
+              <w:rPr>
+                <w:lang w:val="en-GB"/>
+              </w:rPr>
+              <w:t>FR3</w:t>
+            </w:r>
+          </w:p>
+        </w:tc>
+        <w:tc>
+          <w:tcPr>
+            <w:tcW w:w="7940" w:type="dxa"/>
+          </w:tcPr>
+          <w:p>
+            <w:pPr>
+              <w:rPr>
+                <w:lang w:val="en-GB"/>
+              </w:rPr>
+            </w:pPr>
+            <w:r>
+              <w:rPr>
+                <w:lang w:val="en-GB"/>
+              </w:rPr>
+              <w:t>Update</w:t>
+            </w:r>
+            <w:r>
+              <w:rPr>
+                <w:lang w:val="en-GB"/>
+              </w:rPr>
+              <w:t xml:space="preserve"> a price in an existing gas station in the database.</w:t>
+            </w:r>
+          </w:p>
+        </w:tc>
+      </w:tr>
+      <w:tr>
+        <w:trPr>
+          <w:trHeight w:val="545"/>
+        </w:trPr>
+        <w:tc>
+          <w:tcPr>
+            <w:tcW w:w="1408" w:type="dxa"/>
+          </w:tcPr>
+          <w:p>
+            <w:pPr>
+              <w:rPr>
+                <w:lang w:val="en-GB"/>
+              </w:rPr>
+            </w:pPr>
+            <w:r>
+              <w:rPr>
+                <w:lang w:val="en-GB"/>
+              </w:rPr>
+              <w:t>FR4</w:t>
+            </w:r>
+          </w:p>
+        </w:tc>
+        <w:tc>
+          <w:tcPr>
+            <w:tcW w:w="7940" w:type="dxa"/>
+          </w:tcPr>
+          <w:p>
+            <w:pPr>
+              <w:rPr>
+                <w:lang w:val="en-GB"/>
+              </w:rPr>
+            </w:pPr>
+            <w:r>
+              <w:rPr>
+                <w:lang w:val="en-GB"/>
+              </w:rPr>
+              <w:t>Report a closed gas station that should be removed from the database.</w:t>
+            </w:r>
+          </w:p>
+        </w:tc>
+      </w:tr>
+      <w:tr>
+        <w:trPr>
+          <w:trHeight w:val="545"/>
+        </w:trPr>
+        <w:tc>
+          <w:tcPr>
+            <w:tcW w:w="1408" w:type="dxa"/>
+          </w:tcPr>
+          <w:p>
+            <w:pPr>
+              <w:rPr>
+                <w:lang w:val="en-GB"/>
+              </w:rPr>
+            </w:pPr>
+            <w:r>
+              <w:rPr>
+                <w:lang w:val="en-GB"/>
+              </w:rPr>
+              <w:t>FR5</w:t>
+            </w:r>
+          </w:p>
+        </w:tc>
+        <w:tc>
+          <w:tcPr>
+            <w:tcW w:w="7940" w:type="dxa"/>
+          </w:tcPr>
+          <w:p>
+            <w:pPr>
+              <w:rPr>
+                <w:lang w:val="en-GB"/>
+              </w:rPr>
+            </w:pPr>
+            <w:r>
+              <w:rPr>
+                <w:lang w:val="en-GB"/>
+              </w:rPr>
+              <w:t>Add or remov</w:t>
+            </w:r>
+            <w:r>
+              <w:rPr>
+                <w:lang w:val="en-GB"/>
+              </w:rPr>
+              <w:t>e</w:t>
+            </w:r>
+            <w:r>
+              <w:rPr>
+                <w:lang w:val="en-GB"/>
+              </w:rPr>
+              <w:t xml:space="preserve"> a reported gas station </w:t>
+            </w:r>
+            <w:r>
+              <w:rPr>
+                <w:lang w:val="en-GB"/>
+              </w:rPr>
+              <w:t>from</w:t>
+            </w:r>
+            <w:r>
+              <w:rPr>
+                <w:lang w:val="en-GB"/>
+              </w:rPr>
+              <w:t xml:space="preserve"> the database.</w:t>
+            </w:r>
+          </w:p>
+        </w:tc>
+      </w:tr>
+      <w:tr>
+        <w:trPr>
+          <w:trHeight w:val="545"/>
+        </w:trPr>
+        <w:tc>
+          <w:tcPr>
+            <w:tcW w:w="1408" w:type="dxa"/>
+          </w:tcPr>
+          <w:p>
+            <w:pPr>
+              <w:rPr>
+                <w:lang w:val="en-GB"/>
+              </w:rPr>
+            </w:pPr>
+            <w:r>
+              <w:rPr>
+                <w:lang w:val="en-GB"/>
+              </w:rPr>
+              <w:t>FR6</w:t>
+            </w:r>
+          </w:p>
+        </w:tc>
+        <w:tc>
+          <w:tcPr>
+            <w:tcW w:w="7940" w:type="dxa"/>
+          </w:tcPr>
+          <w:p>
+            <w:pPr>
+              <w:rPr>
+                <w:lang w:val="en-GB"/>
+              </w:rPr>
+            </w:pPr>
+            <w:r>
+              <w:rPr>
+                <w:lang w:val="en-GB"/>
+              </w:rPr>
+              <w:t xml:space="preserve">Register a new </w:t>
+            </w:r>
+            <w:proofErr w:type="spellStart"/>
+            <w:r>
+              <w:rPr>
+                <w:lang w:val="en-GB"/>
+              </w:rPr>
+              <w:t>EZGas</w:t>
+            </w:r>
+            <w:proofErr w:type="spellEnd"/>
+            <w:r>
+              <w:rPr>
+                <w:lang w:val="en-GB"/>
+              </w:rPr>
+              <w:t xml:space="preserve"> account</w:t>
+            </w:r>
+          </w:p>
+        </w:tc>
+      </w:tr>
+      <w:tr>
+        <w:trPr>
+          <w:trHeight w:val="545"/>
+        </w:trPr>
+        <w:tc>
+          <w:tcPr>
+            <w:tcW w:w="1408" w:type="dxa"/>
+          </w:tcPr>
+          <w:p>
+            <w:pPr>
+              <w:rPr>
+                <w:lang w:val="en-GB"/>
+              </w:rPr>
+            </w:pPr>
+            <w:r>
+              <w:rPr>
+                <w:lang w:val="en-GB"/>
+              </w:rPr>
+              <w:t>FR7</w:t>
+            </w:r>
+          </w:p>
+        </w:tc>
+        <w:tc>
+          <w:tcPr>
+            <w:tcW w:w="7940" w:type="dxa"/>
+          </w:tcPr>
+          <w:p>
+            <w:pPr>
+              <w:rPr>
+                <w:lang w:val="en-GB"/>
+              </w:rPr>
+            </w:pPr>
+            <w:r>
+              <w:rPr>
+                <w:lang w:val="en-GB"/>
+              </w:rPr>
+              <w:t xml:space="preserve">Add or remove gas station to </w:t>
+            </w:r>
+            <w:proofErr w:type="spellStart"/>
+            <w:r>
+              <w:rPr>
+                <w:lang w:val="en-GB"/>
+              </w:rPr>
+              <w:t>Favorites</w:t>
+            </w:r>
+            <w:proofErr w:type="spellEnd"/>
+          </w:p>
+        </w:tc>
+      </w:tr>
+    </w:tbl>
+    <w:p>
+      <w:pPr>
+        <w:rPr>
+          <w:lang w:val="en-GB"/>
+        </w:rPr>
+      </w:pPr>
+    </w:p>
+    <w:p>
+      <w:pPr>
+        <w:rPr>
+          <w:lang w:val="en-GB"/>
+        </w:rPr>
+      </w:pPr>
+    </w:p>
+    <w:p>
+      <w:pPr>
+        <w:rPr>
+          <w:lang w:val="en-GB"/>
+        </w:rPr>
+      </w:pPr>
+    </w:p>
+    <w:p>
+      <w:pPr>
+        <w:pStyle w:val="Titolo1"/>
+        <w:rPr>
+          <w:rFonts w:ascii="Times New Roman" w:hAnsi="Times New Roman" w:cs="Times New Roman"/>
+          <w:color w:val="auto"/>
+          <w:lang w:val="en-GB"/>
+        </w:rPr>
+      </w:pPr>
+      <w:r>
+        <w:rPr>
+          <w:rFonts w:ascii="Times New Roman" w:hAnsi="Times New Roman" w:cs="Times New Roman"/>
+          <w:color w:val="auto"/>
+          <w:lang w:val="en-GB"/>
+        </w:rPr>
+        <w:t>6</w:t>
+      </w:r>
+      <w:r>
+        <w:rPr>
+          <w:rFonts w:ascii="Times New Roman" w:hAnsi="Times New Roman" w:cs="Times New Roman"/>
+          <w:color w:val="auto"/>
+          <w:lang w:val="en-GB"/>
+        </w:rPr>
+        <w:t xml:space="preserve">. </w:t>
+      </w:r>
+      <w:r>
+        <w:rPr>
+          <w:rFonts w:ascii="Times New Roman" w:hAnsi="Times New Roman" w:cs="Times New Roman"/>
+          <w:color w:val="auto"/>
+          <w:lang w:val="en-GB"/>
+        </w:rPr>
+        <w:t>Non-f</w:t>
+      </w:r>
+      <w:r>
+        <w:rPr>
+          <w:rFonts w:ascii="Times New Roman" w:hAnsi="Times New Roman" w:cs="Times New Roman"/>
+          <w:color w:val="auto"/>
+          <w:lang w:val="en-GB"/>
+        </w:rPr>
+        <w:t>unctional requirements</w:t>
+      </w:r>
+    </w:p>
+    <w:p>
+      <w:pPr>
+        <w:rPr>
+          <w:lang w:val="en-GB"/>
+        </w:rPr>
+      </w:pPr>
+    </w:p>
+    <w:tbl>
+      <w:tblPr>
+        <w:tblStyle w:val="Grigliatabella"/>
+        <w:tblW w:w="9662" w:type="dxa"/>
+        <w:tblLook w:val="04A0" w:firstRow="1" w:lastRow="0" w:firstColumn="1" w:lastColumn="0" w:noHBand="0" w:noVBand="1"/>
+      </w:tblPr>
+      <w:tblGrid>
+        <w:gridCol w:w="849"/>
+        <w:gridCol w:w="2133"/>
+        <w:gridCol w:w="4838"/>
+        <w:gridCol w:w="1842"/>
+      </w:tblGrid>
+      <w:tr>
+        <w:trPr>
+          <w:trHeight w:val="646"/>
+        </w:trPr>
+        <w:tc>
+          <w:tcPr>
+            <w:tcW w:w="849" w:type="dxa"/>
+            <w:shd w:val="clear" w:color="auto" w:fill="F2F2F2" w:themeFill="background1" w:themeFillShade="F2"/>
+          </w:tcPr>
+          <w:p>
+            <w:pPr>
+              <w:rPr>
+                <w:b/>
+                <w:bCs/>
+                <w:lang w:val="en-GB"/>
+              </w:rPr>
+            </w:pPr>
+            <w:r>
+              <w:rPr>
+                <w:b/>
+                <w:bCs/>
+                <w:lang w:val="en-GB"/>
+              </w:rPr>
+              <w:t>ID</w:t>
+            </w:r>
+          </w:p>
+        </w:tc>
+        <w:tc>
+          <w:tcPr>
+            <w:tcW w:w="2133" w:type="dxa"/>
+            <w:shd w:val="clear" w:color="auto" w:fill="F2F2F2" w:themeFill="background1" w:themeFillShade="F2"/>
+          </w:tcPr>
+          <w:p>
+            <w:pPr>
+              <w:rPr>
+                <w:b/>
+                <w:bCs/>
+                <w:lang w:val="en-GB"/>
+              </w:rPr>
+            </w:pPr>
+            <w:r>
+              <w:rPr>
+                <w:b/>
+                <w:bCs/>
+                <w:lang w:val="en-GB"/>
+              </w:rPr>
+              <w:t>TYPE</w:t>
+            </w:r>
+          </w:p>
+        </w:tc>
+        <w:tc>
+          <w:tcPr>
+            <w:tcW w:w="4838" w:type="dxa"/>
+            <w:shd w:val="clear" w:color="auto" w:fill="F2F2F2" w:themeFill="background1" w:themeFillShade="F2"/>
+          </w:tcPr>
+          <w:p>
+            <w:pPr>
+              <w:rPr>
+                <w:b/>
+                <w:bCs/>
+                <w:lang w:val="en-GB"/>
+              </w:rPr>
+            </w:pPr>
+            <w:r>
+              <w:rPr>
+                <w:b/>
+                <w:bCs/>
+                <w:lang w:val="en-GB"/>
+              </w:rPr>
+              <w:t>DESCRIPTION</w:t>
+            </w:r>
+          </w:p>
+        </w:tc>
+        <w:tc>
+          <w:tcPr>
+            <w:tcW w:w="1842" w:type="dxa"/>
+            <w:shd w:val="clear" w:color="auto" w:fill="F2F2F2" w:themeFill="background1" w:themeFillShade="F2"/>
+          </w:tcPr>
+          <w:p>
+            <w:pPr>
+              <w:rPr>
+                <w:b/>
+                <w:bCs/>
+                <w:lang w:val="en-GB"/>
+              </w:rPr>
+            </w:pPr>
+            <w:r>
+              <w:rPr>
+                <w:b/>
+                <w:bCs/>
+                <w:lang w:val="en-GB"/>
+              </w:rPr>
+              <w:t>REFERS TO</w:t>
+            </w:r>
+          </w:p>
+        </w:tc>
+      </w:tr>
+      <w:tr>
+        <w:trPr>
+          <w:trHeight w:val="646"/>
+        </w:trPr>
+        <w:tc>
+          <w:tcPr>
+            <w:tcW w:w="849" w:type="dxa"/>
+          </w:tcPr>
+          <w:p>
+            <w:pPr>
+              <w:rPr>
+                <w:lang w:val="en-GB"/>
+              </w:rPr>
+            </w:pPr>
+            <w:r>
+              <w:rPr>
+                <w:lang w:val="en-GB"/>
+              </w:rPr>
+              <w:t>NFR1</w:t>
+            </w:r>
+          </w:p>
+        </w:tc>
+        <w:tc>
+          <w:tcPr>
+            <w:tcW w:w="2133" w:type="dxa"/>
+          </w:tcPr>
+          <w:p>
+            <w:pPr>
+              <w:rPr>
+                <w:lang w:val="en-GB"/>
+              </w:rPr>
+            </w:pPr>
+            <w:r>
+              <w:rPr>
+                <w:lang w:val="en-GB"/>
+              </w:rPr>
+              <w:t>Usability</w:t>
+            </w:r>
+          </w:p>
+        </w:tc>
+        <w:tc>
+          <w:tcPr>
+            <w:tcW w:w="4838" w:type="dxa"/>
+          </w:tcPr>
+          <w:p>
+            <w:pPr>
+              <w:rPr>
+                <w:lang w:val="en-GB"/>
+              </w:rPr>
+            </w:pPr>
+            <w:r>
+              <w:rPr>
+                <w:lang w:val="en-GB"/>
+              </w:rPr>
+              <w:t>The application should be used by new users with no training</w:t>
+            </w:r>
+          </w:p>
+        </w:tc>
+        <w:tc>
+          <w:tcPr>
+            <w:tcW w:w="1842" w:type="dxa"/>
+          </w:tcPr>
+          <w:p>
+            <w:pPr>
+              <w:rPr>
+                <w:lang w:val="en-GB"/>
+              </w:rPr>
+            </w:pPr>
+            <w:r>
+              <w:rPr>
+                <w:lang w:val="en-GB"/>
+              </w:rPr>
+              <w:t>ALL FR</w:t>
+            </w:r>
+          </w:p>
+        </w:tc>
+      </w:tr>
+      <w:tr>
+        <w:trPr>
+          <w:trHeight w:val="646"/>
+        </w:trPr>
+        <w:tc>
+          <w:tcPr>
+            <w:tcW w:w="849" w:type="dxa"/>
+          </w:tcPr>
+          <w:p>
+            <w:pPr>
+              <w:rPr>
+                <w:lang w:val="en-GB"/>
+              </w:rPr>
+            </w:pPr>
+            <w:r>
+              <w:rPr>
+                <w:lang w:val="en-GB"/>
+              </w:rPr>
+              <w:t>NFR2</w:t>
+            </w:r>
+          </w:p>
+        </w:tc>
+        <w:tc>
+          <w:tcPr>
+            <w:tcW w:w="2133" w:type="dxa"/>
+          </w:tcPr>
+          <w:p>
+            <w:pPr>
+              <w:rPr>
+                <w:lang w:val="en-GB"/>
+              </w:rPr>
+            </w:pPr>
+            <w:r>
+              <w:rPr>
+                <w:lang w:val="en-GB"/>
+              </w:rPr>
+              <w:t>Portability</w:t>
+            </w:r>
+          </w:p>
+        </w:tc>
+        <w:tc>
+          <w:tcPr>
+            <w:tcW w:w="4838" w:type="dxa"/>
+          </w:tcPr>
+          <w:p>
+            <w:pPr>
+              <w:rPr>
+                <w:lang w:val="en-GB"/>
+              </w:rPr>
+            </w:pPr>
+            <w:r>
+              <w:rPr>
+                <w:lang w:val="en-GB"/>
+              </w:rPr>
+              <w:t>The application must run on Windows and Android</w:t>
+            </w:r>
+          </w:p>
+        </w:tc>
+        <w:tc>
+          <w:tcPr>
+            <w:tcW w:w="1842" w:type="dxa"/>
+          </w:tcPr>
+          <w:p>
+            <w:pPr>
+              <w:rPr>
+                <w:lang w:val="en-GB"/>
+              </w:rPr>
+            </w:pPr>
+            <w:r>
+              <w:rPr>
+                <w:lang w:val="en-GB"/>
+              </w:rPr>
+              <w:t>ALL FR</w:t>
+            </w:r>
+          </w:p>
+        </w:tc>
+      </w:tr>
+      <w:tr>
+        <w:trPr>
+          <w:trHeight w:val="646"/>
+        </w:trPr>
+        <w:tc>
+          <w:tcPr>
+            <w:tcW w:w="849" w:type="dxa"/>
+          </w:tcPr>
+          <w:p>
+            <w:pPr>
+              <w:rPr>
+                <w:lang w:val="en-GB"/>
+              </w:rPr>
+            </w:pPr>
+            <w:r>
+              <w:rPr>
+                <w:lang w:val="en-GB"/>
+              </w:rPr>
+              <w:t>NFR3</w:t>
+            </w:r>
+          </w:p>
+        </w:tc>
+        <w:tc>
+          <w:tcPr>
+            <w:tcW w:w="2133" w:type="dxa"/>
+          </w:tcPr>
+          <w:p>
+            <w:pPr>
+              <w:rPr>
+                <w:lang w:val="en-GB"/>
+              </w:rPr>
+            </w:pPr>
+            <w:r>
+              <w:rPr>
+                <w:lang w:val="en-GB"/>
+              </w:rPr>
+              <w:t>Domain</w:t>
+            </w:r>
+          </w:p>
+        </w:tc>
+        <w:tc>
+          <w:tcPr>
+            <w:tcW w:w="4838" w:type="dxa"/>
+          </w:tcPr>
+          <w:p>
+            <w:pPr>
+              <w:rPr>
+                <w:lang w:val="en-GB"/>
+              </w:rPr>
+            </w:pPr>
+            <w:r>
+              <w:rPr>
+                <w:lang w:val="en-GB"/>
+              </w:rPr>
+              <w:t>Prices currency is in EURO</w:t>
+            </w:r>
+          </w:p>
+        </w:tc>
+        <w:tc>
+          <w:tcPr>
+            <w:tcW w:w="1842" w:type="dxa"/>
+          </w:tcPr>
+          <w:p>
+            <w:pPr>
+              <w:rPr>
+                <w:lang w:val="en-GB"/>
+              </w:rPr>
+            </w:pPr>
+            <w:r>
+              <w:rPr>
+                <w:lang w:val="en-GB"/>
+              </w:rPr>
+              <w:t>ALL FR</w:t>
+            </w:r>
+          </w:p>
+        </w:tc>
+      </w:tr>
+    </w:tbl>
+    <w:p>
+      <w:pPr>
+        <w:rPr>
+          <w:lang w:val="en-GB"/>
+        </w:rPr>
+      </w:pPr>
+    </w:p>
+    <w:p>
+      <w:pPr>
+        <w:pStyle w:val="Titolo1"/>
+        <w:rPr>
+          <w:rFonts w:ascii="Times New Roman" w:hAnsi="Times New Roman" w:cs="Times New Roman"/>
+          <w:color w:val="auto"/>
+          <w:lang w:val="en-GB"/>
+        </w:rPr>
+      </w:pPr>
+      <w:r>
+        <w:rPr>
+          <w:lang w:val="en-GB"/>
+        </w:rPr>
+        <w:br w:type="page"/>
+      </w:r>
+      <w:r>
+        <w:rPr>
+          <w:rFonts w:ascii="Times New Roman" w:hAnsi="Times New Roman" w:cs="Times New Roman"/>
+          <w:color w:val="auto"/>
+          <w:lang w:val="en-GB"/>
+        </w:rPr>
+        <w:lastRenderedPageBreak/>
+        <w:t>7</w:t>
+      </w:r>
+      <w:r>
+        <w:rPr>
+          <w:rFonts w:ascii="Times New Roman" w:hAnsi="Times New Roman" w:cs="Times New Roman"/>
+          <w:color w:val="auto"/>
+          <w:lang w:val="en-GB"/>
+        </w:rPr>
+        <w:t xml:space="preserve">. </w:t>
+      </w:r>
+      <w:r>
+        <w:rPr>
+          <w:rFonts w:ascii="Times New Roman" w:hAnsi="Times New Roman" w:cs="Times New Roman"/>
+          <w:color w:val="auto"/>
+          <w:lang w:val="en-GB"/>
+        </w:rPr>
+        <w:t>Glossary</w:t>
+      </w:r>
+    </w:p>
+    <w:p>
+      <w:pPr>
+        <w:rPr>
+          <w:lang w:val="en-GB"/>
+        </w:rPr>
+      </w:pPr>
+    </w:p>
+    <w:p>
+      <w:pPr>
+        <w:keepNext/>
+      </w:pPr>
+      <w:r>
+        <w:rPr>
+          <w:noProof/>
+          <w:lang w:val="en-GB"/>
+        </w:rPr>
+        <w:drawing>
+          <wp:inline distT="0" distB="0" distL="0" distR="0" wp14:anchorId="0370BE75" wp14:editId="5E8F50A5">
+            <wp:extent cx="6042494" cy="3329940"/>
+            <wp:effectExtent l="0" t="0" r="0" b="0"/>
+            <wp:docPr id="1" name="Immagine 1"/>
+            <wp:cNvGraphicFramePr>
+              <a:graphicFrameLocks xmlns:a="http://schemas.openxmlformats.org/drawingml/2006/main" noChangeAspect="1"/>
+            </wp:cNvGraphicFramePr>
+            <a:graphic xmlns:a="http://schemas.openxmlformats.org/drawingml/2006/main">
+              <a:graphicData uri="http://schemas.openxmlformats.org/drawingml/2006/picture">
+                <pic:pic xmlns:pic="http://schemas.openxmlformats.org/drawingml/2006/picture">
+                  <pic:nvPicPr>
+                    <pic:cNvPr id="1" name="ClassDiagram1.png"/>
+                    <pic:cNvPicPr/>
+                  </pic:nvPicPr>
+                  <pic:blipFill>
+                    <a:blip r:embed="rId8">
+                      <a:extLst>
+                        <a:ext uri="{28A0092B-C50C-407E-A947-70E740481C1C}">
+                          <a14:useLocalDpi xmlns:a14="http://schemas.microsoft.com/office/drawing/2010/main" val="0"/>
+                        </a:ext>
+                      </a:extLst>
+                    </a:blip>
+                    <a:stretch>
+                      <a:fillRect/>
+                    </a:stretch>
+                  </pic:blipFill>
+                  <pic:spPr>
+                    <a:xfrm>
+                      <a:off x="0" y="0"/>
+                      <a:ext cx="6042494" cy="3329940"/>
+                    </a:xfrm>
+                    <a:prstGeom prst="rect">
+                      <a:avLst/>
+                    </a:prstGeom>
+                  </pic:spPr>
+                </pic:pic>
+              </a:graphicData>
+            </a:graphic>
+          </wp:inline>
+        </w:drawing>
+      </w:r>
+    </w:p>
+    <w:p>
+      <w:pPr>
+        <w:pStyle w:val="Didascalia"/>
+        <w:jc w:val="center"/>
+        <w:rPr>
+          <w:lang w:val="en-GB"/>
+        </w:rPr>
+      </w:pPr>
+      <w:r>
+        <w:rPr>
+          <w:lang w:val="en-GB"/>
+        </w:rPr>
+        <w:fldChar w:fldCharType="begin"/>
+      </w:r>
+      <w:r>
+        <w:rPr>
+          <w:lang w:val="en-GB"/>
+        </w:rPr>
+        <w:instrText xml:space="preserve"> SEQ Figure \* ARABIC </w:instrText>
+      </w:r>
+      <w:r>
+        <w:rPr>
+          <w:lang w:val="en-GB"/>
+        </w:rPr>
+        <w:fldChar w:fldCharType="separate"/>
+      </w:r>
+      <w:r>
+        <w:rPr>
+          <w:noProof/>
+          <w:lang w:val="en-GB"/>
+        </w:rPr>
+        <w:t>1</w:t>
+      </w:r>
+      <w:r>
+        <w:rPr>
+          <w:lang w:val="en-GB"/>
+        </w:rPr>
+        <w:fldChar w:fldCharType="end"/>
+      </w:r>
+      <w:r>
+        <w:t>. Class Diagram</w:t>
+      </w:r>
+      <w:bookmarkStart w:id="12" w:name="_GoBack"/>
+      <w:bookmarkEnd w:id="12"/>
     </w:p>
     <w:sectPr>
       <w:pgSz w:w="11906" w:h="16838"/>
@@ -7851,6 +7800,25 @@
       <w:ind w:left="440"/>
     </w:pPr>
   </w:style>
+  <w:style w:type="paragraph" w:styleId="Didascalia">
+    <w:name w:val="caption"/>
+    <w:basedOn w:val="Normale"/>
+    <w:next w:val="Normale"/>
+    <w:uiPriority w:val="35"/>
+    <w:unhideWhenUsed/>
+    <w:qFormat/>
+    <w:rsid w:val="00AF6BFC"/>
+    <w:pPr>
+      <w:spacing w:after="200" w:line="240" w:lineRule="auto"/>
+    </w:pPr>
+    <w:rPr>
+      <w:i/>
+      <w:iCs/>
+      <w:color w:val="44546A" w:themeColor="text2"/>
+      <w:sz w:val="18"/>
+      <w:szCs w:val="18"/>
+    </w:rPr>
+  </w:style>
 </w:styles>
 </file>
 
@@ -8154,7 +8122,7 @@
 </file>
 
 <file path=customXml/itemProps1.xml><?xml version="1.0" encoding="utf-8"?>
-<ds:datastoreItem xmlns:ds="http://schemas.openxmlformats.org/officeDocument/2006/customXml" ds:itemID="{827DF4FB-58D3-4001-8A1B-CD56DDFA53BC}">
+<ds:datastoreItem xmlns:ds="http://schemas.openxmlformats.org/officeDocument/2006/customXml" ds:itemID="{125BA2EE-9B64-4D99-B19D-31F349EE6EB8}">
   <ds:schemaRefs>
     <ds:schemaRef ds:uri="http://schemas.openxmlformats.org/officeDocument/2006/bibliography"/>
   </ds:schemaRefs>

</xml_diff>

<commit_message>
added GUI and modified UCD in REQ_s275493.docx
</commit_message>
<xml_diff>
--- a/REQ_s275493.docx
+++ b/REQ_s275493.docx
@@ -6,7 +6,7 @@
       <w:pPr>
         <w:pStyle w:val="Titolo2"/>
       </w:pPr>
-      <w:bookmarkStart w:id="0" w:name="_Toc36127924"/>
+      <w:bookmarkStart w:id="0" w:name="_Toc37264492"/>
       <w:proofErr w:type="spellStart"/>
       <w:r>
         <w:t>EZGas</w:t>
@@ -119,7 +119,7 @@
         <w:rPr>
           <w:lang w:val="en-GB" w:eastAsia="it-IT"/>
         </w:rPr>
-        <w:t>2</w:t>
+        <w:t>3</w:t>
       </w:r>
     </w:p>
     <w:p>
@@ -360,7 +360,7 @@
           <w:lang w:val="en-GB"/>
         </w:rPr>
       </w:pPr>
-      <w:bookmarkStart w:id="1" w:name="_Toc36127925"/>
+      <w:bookmarkStart w:id="1" w:name="_Toc37264493"/>
       <w:r>
         <w:rPr>
           <w:rFonts w:ascii="Times New Roman" w:hAnsi="Times New Roman" w:cs="Times New Roman"/>
@@ -368,15 +368,7 @@
           <w:lang w:val="en-GB"/>
         </w:rPr>
         <w:lastRenderedPageBreak/>
-        <w:t>0</w:t>
-      </w:r>
-      <w:r>
-        <w:rPr>
-          <w:rFonts w:ascii="Times New Roman" w:hAnsi="Times New Roman" w:cs="Times New Roman"/>
-          <w:color w:val="auto"/>
-          <w:lang w:val="en-GB"/>
-        </w:rPr>
-        <w:t>. Table of contents</w:t>
+        <w:t>Table of contents</w:t>
       </w:r>
       <w:bookmarkEnd w:id="1"/>
     </w:p>
@@ -433,7 +425,7 @@
           <w:r>
             <w:fldChar w:fldCharType="separate"/>
           </w:r>
-          <w:hyperlink w:anchor="_Toc36127924" w:history="1">
+          <w:hyperlink w:anchor="_Toc37264492" w:history="1">
             <w:r>
               <w:rPr>
                 <w:rStyle w:val="Collegamentoipertestuale"/>
@@ -460,7 +452,7 @@
                 <w:noProof/>
                 <w:webHidden/>
               </w:rPr>
-              <w:instrText xml:space="preserve"> PAGEREF _Toc36127924 \h </w:instrText>
+              <w:instrText xml:space="preserve"> PAGEREF _Toc37264492 \h </w:instrText>
             </w:r>
             <w:r>
               <w:rPr>
@@ -503,7 +495,7 @@
               <w:lang w:eastAsia="it-IT"/>
             </w:rPr>
           </w:pPr>
-          <w:hyperlink w:anchor="_Toc36127925" w:history="1">
+          <w:hyperlink w:anchor="_Toc37264493" w:history="1">
             <w:r>
               <w:rPr>
                 <w:rStyle w:val="Collegamentoipertestuale"/>
@@ -511,7 +503,7 @@
                 <w:noProof/>
                 <w:lang w:val="en-GB"/>
               </w:rPr>
-              <w:t>1. Table of contents</w:t>
+              <w:t>Table of contents</w:t>
             </w:r>
             <w:r>
               <w:rPr>
@@ -532,7 +524,7 @@
                 <w:noProof/>
                 <w:webHidden/>
               </w:rPr>
-              <w:instrText xml:space="preserve"> PAGEREF _Toc36127925 \h </w:instrText>
+              <w:instrText xml:space="preserve"> PAGEREF _Toc37264493 \h </w:instrText>
             </w:r>
             <w:r>
               <w:rPr>
@@ -575,14 +567,14 @@
               <w:lang w:eastAsia="it-IT"/>
             </w:rPr>
           </w:pPr>
-          <w:hyperlink w:anchor="_Toc36127926" w:history="1">
+          <w:hyperlink w:anchor="_Toc37264494" w:history="1">
             <w:r>
               <w:rPr>
                 <w:rStyle w:val="Collegamentoipertestuale"/>
                 <w:rFonts w:ascii="Times New Roman" w:hAnsi="Times New Roman" w:cs="Times New Roman"/>
                 <w:noProof/>
               </w:rPr>
-              <w:t>2. Stakeholders</w:t>
+              <w:t>1. Stakeholders</w:t>
             </w:r>
             <w:r>
               <w:rPr>
@@ -603,7 +595,7 @@
                 <w:noProof/>
                 <w:webHidden/>
               </w:rPr>
-              <w:instrText xml:space="preserve"> PAGEREF _Toc36127926 \h </w:instrText>
+              <w:instrText xml:space="preserve"> PAGEREF _Toc37264494 \h </w:instrText>
             </w:r>
             <w:r>
               <w:rPr>
@@ -646,7 +638,7 @@
               <w:lang w:eastAsia="it-IT"/>
             </w:rPr>
           </w:pPr>
-          <w:hyperlink w:anchor="_Toc36127927" w:history="1">
+          <w:hyperlink w:anchor="_Toc37264495" w:history="1">
             <w:r>
               <w:rPr>
                 <w:rStyle w:val="Collegamentoipertestuale"/>
@@ -654,7 +646,7 @@
                 <w:noProof/>
                 <w:lang w:val="en-GB"/>
               </w:rPr>
-              <w:t>3. Context Diagram and interfaces</w:t>
+              <w:t>2. Context Diagram and interfaces</w:t>
             </w:r>
             <w:r>
               <w:rPr>
@@ -675,7 +667,7 @@
                 <w:noProof/>
                 <w:webHidden/>
               </w:rPr>
-              <w:instrText xml:space="preserve"> PAGEREF _Toc36127927 \h </w:instrText>
+              <w:instrText xml:space="preserve"> PAGEREF _Toc37264495 \h </w:instrText>
             </w:r>
             <w:r>
               <w:rPr>
@@ -718,7 +710,7 @@
               <w:lang w:eastAsia="it-IT"/>
             </w:rPr>
           </w:pPr>
-          <w:hyperlink w:anchor="_Toc36127928" w:history="1">
+          <w:hyperlink w:anchor="_Toc37264496" w:history="1">
             <w:r>
               <w:rPr>
                 <w:rStyle w:val="Collegamentoipertestuale"/>
@@ -726,7 +718,7 @@
                 <w:noProof/>
                 <w:lang w:val="en-GB"/>
               </w:rPr>
-              <w:t>3.1 Context Diagram</w:t>
+              <w:t>2.1 Context Diagram</w:t>
             </w:r>
             <w:r>
               <w:rPr>
@@ -747,7 +739,7 @@
                 <w:noProof/>
                 <w:webHidden/>
               </w:rPr>
-              <w:instrText xml:space="preserve"> PAGEREF _Toc36127928 \h </w:instrText>
+              <w:instrText xml:space="preserve"> PAGEREF _Toc37264496 \h </w:instrText>
             </w:r>
             <w:r>
               <w:rPr>
@@ -790,7 +782,7 @@
               <w:lang w:eastAsia="it-IT"/>
             </w:rPr>
           </w:pPr>
-          <w:hyperlink w:anchor="_Toc36127929" w:history="1">
+          <w:hyperlink w:anchor="_Toc37264497" w:history="1">
             <w:r>
               <w:rPr>
                 <w:rStyle w:val="Collegamentoipertestuale"/>
@@ -798,7 +790,7 @@
                 <w:noProof/>
                 <w:lang w:val="en-GB"/>
               </w:rPr>
-              <w:t>3.2 Interfaces</w:t>
+              <w:t>2.2 Interfaces</w:t>
             </w:r>
             <w:r>
               <w:rPr>
@@ -819,7 +811,7 @@
                 <w:noProof/>
                 <w:webHidden/>
               </w:rPr>
-              <w:instrText xml:space="preserve"> PAGEREF _Toc36127929 \h </w:instrText>
+              <w:instrText xml:space="preserve"> PAGEREF _Toc37264497 \h </w:instrText>
             </w:r>
             <w:r>
               <w:rPr>
@@ -862,7 +854,7 @@
               <w:lang w:eastAsia="it-IT"/>
             </w:rPr>
           </w:pPr>
-          <w:hyperlink w:anchor="_Toc36127930" w:history="1">
+          <w:hyperlink w:anchor="_Toc37264498" w:history="1">
             <w:r>
               <w:rPr>
                 <w:rStyle w:val="Collegamentoipertestuale"/>
@@ -870,7 +862,7 @@
                 <w:noProof/>
                 <w:lang w:val="en-GB"/>
               </w:rPr>
-              <w:t>4. Stories and personas</w:t>
+              <w:t>3. Stories and personas</w:t>
             </w:r>
             <w:r>
               <w:rPr>
@@ -891,7 +883,7 @@
                 <w:noProof/>
                 <w:webHidden/>
               </w:rPr>
-              <w:instrText xml:space="preserve"> PAGEREF _Toc36127930 \h </w:instrText>
+              <w:instrText xml:space="preserve"> PAGEREF _Toc37264498 \h </w:instrText>
             </w:r>
             <w:r>
               <w:rPr>
@@ -934,7 +926,7 @@
               <w:lang w:eastAsia="it-IT"/>
             </w:rPr>
           </w:pPr>
-          <w:hyperlink w:anchor="_Toc36127931" w:history="1">
+          <w:hyperlink w:anchor="_Toc37264499" w:history="1">
             <w:r>
               <w:rPr>
                 <w:rStyle w:val="Collegamentoipertestuale"/>
@@ -942,7 +934,7 @@
                 <w:noProof/>
                 <w:lang w:val="en-GB"/>
               </w:rPr>
-              <w:t>5. Functional and non-functional requirements</w:t>
+              <w:t>4. Use Case Diagram, Use Cases and Scenarios</w:t>
             </w:r>
             <w:r>
               <w:rPr>
@@ -963,7 +955,7 @@
                 <w:noProof/>
                 <w:webHidden/>
               </w:rPr>
-              <w:instrText xml:space="preserve"> PAGEREF _Toc36127931 \h </w:instrText>
+              <w:instrText xml:space="preserve"> PAGEREF _Toc37264499 \h </w:instrText>
             </w:r>
             <w:r>
               <w:rPr>
@@ -1006,7 +998,7 @@
               <w:lang w:eastAsia="it-IT"/>
             </w:rPr>
           </w:pPr>
-          <w:hyperlink w:anchor="_Toc36127932" w:history="1">
+          <w:hyperlink w:anchor="_Toc37264500" w:history="1">
             <w:r>
               <w:rPr>
                 <w:rStyle w:val="Collegamentoipertestuale"/>
@@ -1014,7 +1006,7 @@
                 <w:noProof/>
                 <w:lang w:val="en-GB"/>
               </w:rPr>
-              <w:t>5.1 Functional requirements</w:t>
+              <w:t>4.1 Use Case Diagram</w:t>
             </w:r>
             <w:r>
               <w:rPr>
@@ -1035,7 +1027,7 @@
                 <w:noProof/>
                 <w:webHidden/>
               </w:rPr>
-              <w:instrText xml:space="preserve"> PAGEREF _Toc36127932 \h </w:instrText>
+              <w:instrText xml:space="preserve"> PAGEREF _Toc37264500 \h </w:instrText>
             </w:r>
             <w:r>
               <w:rPr>
@@ -1078,7 +1070,7 @@
               <w:lang w:eastAsia="it-IT"/>
             </w:rPr>
           </w:pPr>
-          <w:hyperlink w:anchor="_Toc36127933" w:history="1">
+          <w:hyperlink w:anchor="_Toc37264501" w:history="1">
             <w:r>
               <w:rPr>
                 <w:rStyle w:val="Collegamentoipertestuale"/>
@@ -1086,7 +1078,7 @@
                 <w:noProof/>
                 <w:lang w:val="en-GB"/>
               </w:rPr>
-              <w:t>5.2 Non-functional requirements</w:t>
+              <w:t>4.2 Use Cases</w:t>
             </w:r>
             <w:r>
               <w:rPr>
@@ -1107,7 +1099,7 @@
                 <w:noProof/>
                 <w:webHidden/>
               </w:rPr>
-              <w:instrText xml:space="preserve"> PAGEREF _Toc36127933 \h </w:instrText>
+              <w:instrText xml:space="preserve"> PAGEREF _Toc37264501 \h </w:instrText>
             </w:r>
             <w:r>
               <w:rPr>
@@ -1128,6 +1120,78 @@
                 <w:webHidden/>
               </w:rPr>
               <w:t>5</w:t>
+            </w:r>
+            <w:r>
+              <w:rPr>
+                <w:noProof/>
+                <w:webHidden/>
+              </w:rPr>
+              <w:fldChar w:fldCharType="end"/>
+            </w:r>
+          </w:hyperlink>
+        </w:p>
+        <w:p>
+          <w:pPr>
+            <w:pStyle w:val="Sommario3"/>
+            <w:tabs>
+              <w:tab w:val="right" w:leader="dot" w:pos="9628"/>
+            </w:tabs>
+            <w:rPr>
+              <w:rFonts w:eastAsiaTheme="minorEastAsia"/>
+              <w:noProof/>
+              <w:lang w:eastAsia="it-IT"/>
+            </w:rPr>
+          </w:pPr>
+          <w:hyperlink w:anchor="_Toc37264502" w:history="1">
+            <w:r>
+              <w:rPr>
+                <w:rStyle w:val="Collegamentoipertestuale"/>
+                <w:rFonts w:ascii="Times New Roman" w:hAnsi="Times New Roman" w:cs="Times New Roman"/>
+                <w:noProof/>
+                <w:lang w:val="en-GB"/>
+              </w:rPr>
+              <w:t>4.3 Relevant Scenarios</w:t>
+            </w:r>
+            <w:r>
+              <w:rPr>
+                <w:noProof/>
+                <w:webHidden/>
+              </w:rPr>
+              <w:tab/>
+            </w:r>
+            <w:r>
+              <w:rPr>
+                <w:noProof/>
+                <w:webHidden/>
+              </w:rPr>
+              <w:fldChar w:fldCharType="begin"/>
+            </w:r>
+            <w:r>
+              <w:rPr>
+                <w:noProof/>
+                <w:webHidden/>
+              </w:rPr>
+              <w:instrText xml:space="preserve"> PAGEREF _Toc37264502 \h </w:instrText>
+            </w:r>
+            <w:r>
+              <w:rPr>
+                <w:noProof/>
+                <w:webHidden/>
+              </w:rPr>
+            </w:r>
+            <w:r>
+              <w:rPr>
+                <w:noProof/>
+                <w:webHidden/>
+              </w:rPr>
+              <w:fldChar w:fldCharType="separate"/>
+            </w:r>
+            <w:r>
+              <w:rPr>
+                <w:noProof/>
+                <w:webHidden/>
+              </w:rPr>
+              <w:t>7</w:t>
             </w:r>
             <w:r>
               <w:rPr>
@@ -1150,7 +1214,7 @@
               <w:lang w:eastAsia="it-IT"/>
             </w:rPr>
           </w:pPr>
-          <w:hyperlink w:anchor="_Toc36127934" w:history="1">
+          <w:hyperlink w:anchor="_Toc37264503" w:history="1">
             <w:r>
               <w:rPr>
                 <w:rStyle w:val="Collegamentoipertestuale"/>
@@ -1158,7 +1222,7 @@
                 <w:noProof/>
                 <w:lang w:val="en-GB"/>
               </w:rPr>
-              <w:t>6. Use Case Diagram, Use Cases and Scenarios</w:t>
+              <w:t>5. Functional requirements</w:t>
             </w:r>
             <w:r>
               <w:rPr>
@@ -1179,7 +1243,7 @@
                 <w:noProof/>
                 <w:webHidden/>
               </w:rPr>
-              <w:instrText xml:space="preserve"> PAGEREF _Toc36127934 \h </w:instrText>
+              <w:instrText xml:space="preserve"> PAGEREF _Toc37264503 \h </w:instrText>
             </w:r>
             <w:r>
               <w:rPr>
@@ -1199,7 +1263,7 @@
                 <w:noProof/>
                 <w:webHidden/>
               </w:rPr>
-              <w:t>6</w:t>
+              <w:t>9</w:t>
             </w:r>
             <w:r>
               <w:rPr>
@@ -1212,7 +1276,7 @@
         </w:p>
         <w:p>
           <w:pPr>
-            <w:pStyle w:val="Sommario3"/>
+            <w:pStyle w:val="Sommario1"/>
             <w:tabs>
               <w:tab w:val="right" w:leader="dot" w:pos="9628"/>
             </w:tabs>
@@ -1222,7 +1286,7 @@
               <w:lang w:eastAsia="it-IT"/>
             </w:rPr>
           </w:pPr>
-          <w:hyperlink w:anchor="_Toc36127935" w:history="1">
+          <w:hyperlink w:anchor="_Toc37264504" w:history="1">
             <w:r>
               <w:rPr>
                 <w:rStyle w:val="Collegamentoipertestuale"/>
@@ -1230,7 +1294,7 @@
                 <w:noProof/>
                 <w:lang w:val="en-GB"/>
               </w:rPr>
-              <w:t>6.1 Use Case Diagram</w:t>
+              <w:t>6. Non-functional requirements</w:t>
             </w:r>
             <w:r>
               <w:rPr>
@@ -1251,7 +1315,7 @@
                 <w:noProof/>
                 <w:webHidden/>
               </w:rPr>
-              <w:instrText xml:space="preserve"> PAGEREF _Toc36127935 \h </w:instrText>
+              <w:instrText xml:space="preserve"> PAGEREF _Toc37264504 \h </w:instrText>
             </w:r>
             <w:r>
               <w:rPr>
@@ -1271,7 +1335,7 @@
                 <w:noProof/>
                 <w:webHidden/>
               </w:rPr>
-              <w:t>6</w:t>
+              <w:t>9</w:t>
             </w:r>
             <w:r>
               <w:rPr>
@@ -1284,7 +1348,7 @@
         </w:p>
         <w:p>
           <w:pPr>
-            <w:pStyle w:val="Sommario3"/>
+            <w:pStyle w:val="Sommario1"/>
             <w:tabs>
               <w:tab w:val="right" w:leader="dot" w:pos="9628"/>
             </w:tabs>
@@ -1294,7 +1358,7 @@
               <w:lang w:eastAsia="it-IT"/>
             </w:rPr>
           </w:pPr>
-          <w:hyperlink w:anchor="_Toc36127936" w:history="1">
+          <w:hyperlink w:anchor="_Toc37264505" w:history="1">
             <w:r>
               <w:rPr>
                 <w:rStyle w:val="Collegamentoipertestuale"/>
@@ -1302,7 +1366,7 @@
                 <w:noProof/>
                 <w:lang w:val="en-GB"/>
               </w:rPr>
-              <w:t>6.2 Use Cases</w:t>
+              <w:t>7. Glossary</w:t>
             </w:r>
             <w:r>
               <w:rPr>
@@ -1323,7 +1387,7 @@
                 <w:noProof/>
                 <w:webHidden/>
               </w:rPr>
-              <w:instrText xml:space="preserve"> PAGEREF _Toc36127936 \h </w:instrText>
+              <w:instrText xml:space="preserve"> PAGEREF _Toc37264505 \h </w:instrText>
             </w:r>
             <w:r>
               <w:rPr>
@@ -1343,7 +1407,7 @@
                 <w:noProof/>
                 <w:webHidden/>
               </w:rPr>
-              <w:t>6</w:t>
+              <w:t>10</w:t>
             </w:r>
             <w:r>
               <w:rPr>
@@ -1356,7 +1420,7 @@
         </w:p>
         <w:p>
           <w:pPr>
-            <w:pStyle w:val="Sommario3"/>
+            <w:pStyle w:val="Sommario1"/>
             <w:tabs>
               <w:tab w:val="right" w:leader="dot" w:pos="9628"/>
             </w:tabs>
@@ -1366,7 +1430,7 @@
               <w:lang w:eastAsia="it-IT"/>
             </w:rPr>
           </w:pPr>
-          <w:hyperlink w:anchor="_Toc36127937" w:history="1">
+          <w:hyperlink w:anchor="_Toc37264506" w:history="1">
             <w:r>
               <w:rPr>
                 <w:rStyle w:val="Collegamentoipertestuale"/>
@@ -1374,7 +1438,7 @@
                 <w:noProof/>
                 <w:lang w:val="en-GB"/>
               </w:rPr>
-              <w:t>6.3 Relevant Scenarios</w:t>
+              <w:t>8. GUI Prototype</w:t>
             </w:r>
             <w:r>
               <w:rPr>
@@ -1395,7 +1459,7 @@
                 <w:noProof/>
                 <w:webHidden/>
               </w:rPr>
-              <w:instrText xml:space="preserve"> PAGEREF _Toc36127937 \h </w:instrText>
+              <w:instrText xml:space="preserve"> PAGEREF _Toc37264506 \h </w:instrText>
             </w:r>
             <w:r>
               <w:rPr>
@@ -1415,7 +1479,7 @@
                 <w:noProof/>
                 <w:webHidden/>
               </w:rPr>
-              <w:t>9</w:t>
+              <w:t>10</w:t>
             </w:r>
             <w:r>
               <w:rPr>
@@ -1451,7 +1515,7 @@
           <w:color w:val="auto"/>
         </w:rPr>
       </w:pPr>
-      <w:bookmarkStart w:id="2" w:name="_Toc36127926"/>
+      <w:bookmarkStart w:id="2" w:name="_Toc37264494"/>
       <w:r>
         <w:rPr>
           <w:rFonts w:ascii="Times New Roman" w:hAnsi="Times New Roman" w:cs="Times New Roman"/>
@@ -1979,7 +2043,7 @@
           <w:lang w:val="en-GB"/>
         </w:rPr>
       </w:pPr>
-      <w:bookmarkStart w:id="3" w:name="_Toc36127927"/>
+      <w:bookmarkStart w:id="3" w:name="_Toc37264495"/>
       <w:r>
         <w:rPr>
           <w:rFonts w:ascii="Times New Roman" w:hAnsi="Times New Roman" w:cs="Times New Roman"/>
@@ -2016,7 +2080,7 @@
           <w:lang w:val="en-GB"/>
         </w:rPr>
       </w:pPr>
-      <w:bookmarkStart w:id="4" w:name="_Toc36127928"/>
+      <w:bookmarkStart w:id="4" w:name="_Toc37264496"/>
       <w:r>
         <w:rPr>
           <w:rFonts w:ascii="Times New Roman" w:hAnsi="Times New Roman" w:cs="Times New Roman"/>
@@ -2104,7 +2168,7 @@
           <w:lang w:val="en-GB"/>
         </w:rPr>
       </w:pPr>
-      <w:bookmarkStart w:id="5" w:name="_Toc36127929"/>
+      <w:bookmarkStart w:id="5" w:name="_Toc37264497"/>
       <w:r>
         <w:rPr>
           <w:rFonts w:ascii="Times New Roman" w:hAnsi="Times New Roman" w:cs="Times New Roman"/>
@@ -2482,7 +2546,7 @@
           <w:lang w:val="en-GB"/>
         </w:rPr>
       </w:pPr>
-      <w:bookmarkStart w:id="6" w:name="_Toc36127930"/>
+      <w:bookmarkStart w:id="6" w:name="_Toc37264498"/>
       <w:r>
         <w:rPr>
           <w:rFonts w:ascii="Times New Roman" w:hAnsi="Times New Roman" w:cs="Times New Roman"/>
@@ -2941,7 +3005,7 @@
           <w:lang w:val="en-GB"/>
         </w:rPr>
       </w:pPr>
-      <w:bookmarkStart w:id="7" w:name="_Toc36127934"/>
+      <w:bookmarkStart w:id="7" w:name="_Toc37264499"/>
       <w:r>
         <w:rPr>
           <w:rFonts w:ascii="Times New Roman" w:hAnsi="Times New Roman" w:cs="Times New Roman"/>
@@ -2987,7 +3051,7 @@
           <w:lang w:val="en-GB"/>
         </w:rPr>
       </w:pPr>
-      <w:bookmarkStart w:id="8" w:name="_Toc36127935"/>
+      <w:bookmarkStart w:id="8" w:name="_Toc37264500"/>
       <w:r>
         <w:rPr>
           <w:rFonts w:ascii="Times New Roman" w:hAnsi="Times New Roman" w:cs="Times New Roman"/>
@@ -3046,22 +3110,29 @@
           <w:lang w:val="en-GB"/>
         </w:rPr>
       </w:pPr>
+    </w:p>
+    <w:p>
+      <w:pPr>
+        <w:rPr>
+          <w:lang w:val="en-GB"/>
+        </w:rPr>
+      </w:pPr>
       <w:r>
         <w:rPr>
           <w:noProof/>
           <w:lang w:val="en-GB"/>
         </w:rPr>
         <w:drawing>
-          <wp:anchor distT="0" distB="0" distL="114300" distR="114300" simplePos="0" relativeHeight="251659264" behindDoc="0" locked="0" layoutInCell="1" allowOverlap="1" wp14:anchorId="20E48B0D" wp14:editId="7AB73575">
+          <wp:anchor distT="0" distB="0" distL="114300" distR="114300" simplePos="0" relativeHeight="251659264" behindDoc="0" locked="0" layoutInCell="1" allowOverlap="1" wp14:anchorId="20E48B0D" wp14:editId="57487E39">
             <wp:simplePos x="0" y="0"/>
             <wp:positionH relativeFrom="margin">
-              <wp:posOffset>-202565</wp:posOffset>
+              <wp:posOffset>-201930</wp:posOffset>
             </wp:positionH>
             <wp:positionV relativeFrom="paragraph">
-              <wp:posOffset>444500</wp:posOffset>
+              <wp:posOffset>182245</wp:posOffset>
             </wp:positionV>
-            <wp:extent cx="6523990" cy="3540760"/>
-            <wp:effectExtent l="0" t="0" r="0" b="2540"/>
+            <wp:extent cx="6523355" cy="3491230"/>
+            <wp:effectExtent l="0" t="0" r="0" b="0"/>
             <wp:wrapTopAndBottom/>
             <wp:docPr id="3" name="Immagine 3"/>
             <wp:cNvGraphicFramePr>
@@ -3089,7 +3160,7 @@
                   <pic:spPr>
                     <a:xfrm>
                       <a:off x="0" y="0"/>
-                      <a:ext cx="6523990" cy="3540760"/>
+                      <a:ext cx="6523355" cy="3491230"/>
                     </a:xfrm>
                     <a:prstGeom prst="rect">
                       <a:avLst/>
@@ -3114,13 +3185,6 @@
     </w:p>
     <w:p>
       <w:pPr>
-        <w:rPr>
-          <w:lang w:val="en-GB"/>
-        </w:rPr>
-      </w:pPr>
-    </w:p>
-    <w:p>
-      <w:pPr>
         <w:pStyle w:val="Titolo3"/>
         <w:rPr>
           <w:rFonts w:ascii="Times New Roman" w:hAnsi="Times New Roman" w:cs="Times New Roman"/>
@@ -3130,7 +3194,7 @@
           <w:lang w:val="en-GB"/>
         </w:rPr>
       </w:pPr>
-      <w:bookmarkStart w:id="9" w:name="_Toc36127936"/>
+      <w:bookmarkStart w:id="9" w:name="_Toc37264501"/>
       <w:r>
         <w:rPr>
           <w:rFonts w:ascii="Times New Roman" w:hAnsi="Times New Roman" w:cs="Times New Roman"/>
@@ -3464,6 +3528,24 @@
           <w:lang w:val="en-GB"/>
         </w:rPr>
       </w:pPr>
+    </w:p>
+    <w:p>
+      <w:pPr>
+        <w:rPr>
+          <w:b/>
+          <w:bCs/>
+          <w:lang w:val="en-GB"/>
+        </w:rPr>
+      </w:pPr>
+    </w:p>
+    <w:p>
+      <w:pPr>
+        <w:rPr>
+          <w:b/>
+          <w:bCs/>
+          <w:lang w:val="en-GB"/>
+        </w:rPr>
+      </w:pPr>
       <w:r>
         <w:rPr>
           <w:b/>
@@ -4547,258 +4629,55 @@
           <w:bCs/>
           <w:lang w:val="en-GB"/>
         </w:rPr>
-        <w:t>Use Case 6, UC6 – FR6 Register a new account</w:t>
-      </w:r>
-    </w:p>
-    <w:tbl>
-      <w:tblPr>
-        <w:tblStyle w:val="Grigliatabella"/>
-        <w:tblW w:w="0" w:type="auto"/>
-        <w:tblLook w:val="04A0" w:firstRow="1" w:lastRow="0" w:firstColumn="1" w:lastColumn="0" w:noHBand="0" w:noVBand="1"/>
-      </w:tblPr>
-      <w:tblGrid>
-        <w:gridCol w:w="3339"/>
-        <w:gridCol w:w="3339"/>
-      </w:tblGrid>
-      <w:tr>
-        <w:trPr>
-          <w:trHeight w:val="462"/>
-        </w:trPr>
-        <w:tc>
-          <w:tcPr>
-            <w:tcW w:w="3339" w:type="dxa"/>
-            <w:shd w:val="clear" w:color="auto" w:fill="E7E6E6" w:themeFill="background2"/>
-          </w:tcPr>
-          <w:p>
-            <w:pPr>
-              <w:rPr>
-                <w:b/>
-                <w:bCs/>
-                <w:lang w:val="en-GB"/>
-              </w:rPr>
-            </w:pPr>
-            <w:r>
-              <w:rPr>
-                <w:b/>
-                <w:bCs/>
-                <w:lang w:val="en-GB"/>
-              </w:rPr>
-              <w:t>Actors Involved</w:t>
-            </w:r>
-          </w:p>
-        </w:tc>
-        <w:tc>
-          <w:tcPr>
-            <w:tcW w:w="3339" w:type="dxa"/>
-            <w:shd w:val="clear" w:color="auto" w:fill="E7E6E6" w:themeFill="background2"/>
-          </w:tcPr>
-          <w:p>
-            <w:pPr>
-              <w:rPr>
-                <w:b/>
-                <w:bCs/>
-                <w:lang w:val="en-GB"/>
-              </w:rPr>
-            </w:pPr>
-            <w:r>
-              <w:rPr>
-                <w:b/>
-                <w:bCs/>
-                <w:lang w:val="en-GB"/>
-              </w:rPr>
-              <w:t>Unregistered User</w:t>
-            </w:r>
-          </w:p>
-        </w:tc>
-      </w:tr>
-      <w:tr>
-        <w:trPr>
-          <w:trHeight w:val="462"/>
-        </w:trPr>
-        <w:tc>
-          <w:tcPr>
-            <w:tcW w:w="3339" w:type="dxa"/>
-          </w:tcPr>
-          <w:p>
-            <w:pPr>
-              <w:rPr>
-                <w:lang w:val="en-GB"/>
-              </w:rPr>
-            </w:pPr>
-            <w:r>
-              <w:rPr>
-                <w:lang w:val="en-GB"/>
-              </w:rPr>
-              <w:t>Precondition</w:t>
-            </w:r>
-          </w:p>
-        </w:tc>
-        <w:tc>
-          <w:tcPr>
-            <w:tcW w:w="3339" w:type="dxa"/>
-          </w:tcPr>
-          <w:p>
-            <w:pPr>
-              <w:rPr>
-                <w:lang w:val="en-GB"/>
-              </w:rPr>
-            </w:pPr>
-            <w:r>
-              <w:rPr>
-                <w:lang w:val="en-GB"/>
-              </w:rPr>
-              <w:t>Internet connection is active</w:t>
-            </w:r>
-          </w:p>
-        </w:tc>
-      </w:tr>
-      <w:tr>
-        <w:trPr>
-          <w:trHeight w:val="483"/>
-        </w:trPr>
-        <w:tc>
-          <w:tcPr>
-            <w:tcW w:w="3339" w:type="dxa"/>
-          </w:tcPr>
-          <w:p>
-            <w:pPr>
-              <w:rPr>
-                <w:lang w:val="en-GB"/>
-              </w:rPr>
-            </w:pPr>
-            <w:r>
-              <w:rPr>
-                <w:lang w:val="en-GB"/>
-              </w:rPr>
-              <w:t>Post-condition</w:t>
-            </w:r>
-          </w:p>
-        </w:tc>
-        <w:tc>
-          <w:tcPr>
-            <w:tcW w:w="3339" w:type="dxa"/>
-          </w:tcPr>
-          <w:p>
-            <w:pPr>
-              <w:rPr>
-                <w:lang w:val="en-GB"/>
-              </w:rPr>
-            </w:pPr>
-            <w:r>
-              <w:rPr>
-                <w:lang w:val="en-GB"/>
-              </w:rPr>
-              <w:t>Unregistered User becomes Registered User</w:t>
-            </w:r>
-          </w:p>
-        </w:tc>
-      </w:tr>
-      <w:tr>
-        <w:trPr>
-          <w:trHeight w:val="462"/>
-        </w:trPr>
-        <w:tc>
-          <w:tcPr>
-            <w:tcW w:w="3339" w:type="dxa"/>
-          </w:tcPr>
-          <w:p>
-            <w:pPr>
-              <w:rPr>
-                <w:lang w:val="en-GB"/>
-              </w:rPr>
-            </w:pPr>
-            <w:r>
-              <w:rPr>
-                <w:lang w:val="en-GB"/>
-              </w:rPr>
-              <w:t>Nominal Scenario</w:t>
-            </w:r>
-          </w:p>
-        </w:tc>
-        <w:tc>
-          <w:tcPr>
-            <w:tcW w:w="3339" w:type="dxa"/>
-          </w:tcPr>
-          <w:p>
-            <w:pPr>
-              <w:rPr>
-                <w:lang w:val="en-GB"/>
-              </w:rPr>
-            </w:pPr>
-            <w:r>
-              <w:rPr>
-                <w:lang w:val="en-GB"/>
-              </w:rPr>
-              <w:t xml:space="preserve">Unregistered user selects the option for signing up. He inserts the requested data </w:t>
-            </w:r>
-          </w:p>
-        </w:tc>
-      </w:tr>
-      <w:tr>
-        <w:trPr>
-          <w:trHeight w:val="462"/>
-        </w:trPr>
-        <w:tc>
-          <w:tcPr>
-            <w:tcW w:w="3339" w:type="dxa"/>
-          </w:tcPr>
-          <w:p>
-            <w:pPr>
-              <w:rPr>
-                <w:lang w:val="en-GB"/>
-              </w:rPr>
-            </w:pPr>
-            <w:r>
-              <w:rPr>
-                <w:lang w:val="en-GB"/>
-              </w:rPr>
-              <w:t>Variants</w:t>
-            </w:r>
-          </w:p>
-        </w:tc>
-        <w:tc>
-          <w:tcPr>
-            <w:tcW w:w="3339" w:type="dxa"/>
-          </w:tcPr>
-          <w:p>
-            <w:pPr>
-              <w:rPr>
-                <w:lang w:val="en-GB"/>
-              </w:rPr>
-            </w:pPr>
-          </w:p>
-        </w:tc>
-      </w:tr>
-    </w:tbl>
-    <w:p>
-      <w:pPr>
-        <w:rPr>
-          <w:lang w:val="en-GB"/>
-        </w:rPr>
-      </w:pPr>
-    </w:p>
-    <w:p>
-      <w:pPr>
-        <w:rPr>
-          <w:lang w:val="en-GB"/>
-        </w:rPr>
-      </w:pPr>
-    </w:p>
-    <w:p>
-      <w:pPr>
+        <w:t xml:space="preserve">Use Case </w:t>
+      </w:r>
+      <w:r>
         <w:rPr>
           <w:b/>
           <w:bCs/>
           <w:lang w:val="en-GB"/>
         </w:rPr>
-      </w:pPr>
+        <w:t>6</w:t>
+      </w:r>
       <w:r>
         <w:rPr>
           <w:b/>
           <w:bCs/>
           <w:lang w:val="en-GB"/>
         </w:rPr>
-        <w:t xml:space="preserve">Use Case 7, UC7 – FR7 Add/Remove gas station from </w:t>
+        <w:t>, UC</w:t>
+      </w:r>
+      <w:r>
+        <w:rPr>
+          <w:b/>
+          <w:bCs/>
+          <w:lang w:val="en-GB"/>
+        </w:rPr>
+        <w:t>6</w:t>
+      </w:r>
+      <w:r>
+        <w:rPr>
+          <w:b/>
+          <w:bCs/>
+          <w:lang w:val="en-GB"/>
+        </w:rPr>
+        <w:t xml:space="preserve"> – FR</w:t>
+      </w:r>
+      <w:r>
+        <w:rPr>
+          <w:b/>
+          <w:bCs/>
+          <w:lang w:val="en-GB"/>
+        </w:rPr>
+        <w:t>6</w:t>
+      </w:r>
+      <w:r>
+        <w:rPr>
+          <w:b/>
+          <w:bCs/>
+          <w:lang w:val="en-GB"/>
+        </w:rPr>
+        <w:t xml:space="preserve"> Add/Remove gas station from </w:t>
       </w:r>
       <w:proofErr w:type="spellStart"/>
       <w:r>
@@ -5082,6 +4961,317 @@
     </w:p>
     <w:p>
       <w:pPr>
+        <w:rPr>
+          <w:b/>
+          <w:bCs/>
+          <w:lang w:val="en-GB"/>
+        </w:rPr>
+      </w:pPr>
+      <w:r>
+        <w:rPr>
+          <w:b/>
+          <w:bCs/>
+          <w:lang w:val="en-GB"/>
+        </w:rPr>
+        <w:t xml:space="preserve">Use Case 7, UC7 – FR7 View </w:t>
+      </w:r>
+      <w:proofErr w:type="spellStart"/>
+      <w:r>
+        <w:rPr>
+          <w:b/>
+          <w:bCs/>
+          <w:lang w:val="en-GB"/>
+        </w:rPr>
+        <w:t>Favorites</w:t>
+      </w:r>
+      <w:proofErr w:type="spellEnd"/>
+      <w:r>
+        <w:rPr>
+          <w:b/>
+          <w:bCs/>
+          <w:lang w:val="en-GB"/>
+        </w:rPr>
+        <w:t xml:space="preserve"> list of gas stations</w:t>
+      </w:r>
+    </w:p>
+    <w:tbl>
+      <w:tblPr>
+        <w:tblStyle w:val="Grigliatabella"/>
+        <w:tblW w:w="0" w:type="auto"/>
+        <w:tblLook w:val="04A0" w:firstRow="1" w:lastRow="0" w:firstColumn="1" w:lastColumn="0" w:noHBand="0" w:noVBand="1"/>
+      </w:tblPr>
+      <w:tblGrid>
+        <w:gridCol w:w="3339"/>
+        <w:gridCol w:w="3339"/>
+      </w:tblGrid>
+      <w:tr>
+        <w:trPr>
+          <w:trHeight w:val="462"/>
+        </w:trPr>
+        <w:tc>
+          <w:tcPr>
+            <w:tcW w:w="3339" w:type="dxa"/>
+            <w:shd w:val="clear" w:color="auto" w:fill="E7E6E6" w:themeFill="background2"/>
+          </w:tcPr>
+          <w:p>
+            <w:pPr>
+              <w:rPr>
+                <w:b/>
+                <w:bCs/>
+                <w:lang w:val="en-GB"/>
+              </w:rPr>
+            </w:pPr>
+            <w:r>
+              <w:rPr>
+                <w:b/>
+                <w:bCs/>
+                <w:lang w:val="en-GB"/>
+              </w:rPr>
+              <w:t>Actors Involved</w:t>
+            </w:r>
+          </w:p>
+        </w:tc>
+        <w:tc>
+          <w:tcPr>
+            <w:tcW w:w="3339" w:type="dxa"/>
+            <w:shd w:val="clear" w:color="auto" w:fill="E7E6E6" w:themeFill="background2"/>
+          </w:tcPr>
+          <w:p>
+            <w:pPr>
+              <w:rPr>
+                <w:b/>
+                <w:bCs/>
+                <w:lang w:val="en-GB"/>
+              </w:rPr>
+            </w:pPr>
+            <w:r>
+              <w:rPr>
+                <w:b/>
+                <w:bCs/>
+                <w:lang w:val="en-GB"/>
+              </w:rPr>
+              <w:t>User</w:t>
+            </w:r>
+          </w:p>
+        </w:tc>
+      </w:tr>
+      <w:tr>
+        <w:trPr>
+          <w:trHeight w:val="462"/>
+        </w:trPr>
+        <w:tc>
+          <w:tcPr>
+            <w:tcW w:w="3339" w:type="dxa"/>
+          </w:tcPr>
+          <w:p>
+            <w:pPr>
+              <w:rPr>
+                <w:lang w:val="en-GB"/>
+              </w:rPr>
+            </w:pPr>
+            <w:r>
+              <w:rPr>
+                <w:lang w:val="en-GB"/>
+              </w:rPr>
+              <w:t>Precondition</w:t>
+            </w:r>
+          </w:p>
+        </w:tc>
+        <w:tc>
+          <w:tcPr>
+            <w:tcW w:w="3339" w:type="dxa"/>
+          </w:tcPr>
+          <w:p>
+            <w:pPr>
+              <w:rPr>
+                <w:lang w:val="en-GB"/>
+              </w:rPr>
+            </w:pPr>
+            <w:r>
+              <w:rPr>
+                <w:lang w:val="en-GB"/>
+              </w:rPr>
+              <w:t>Internet connection is active,</w:t>
+            </w:r>
+          </w:p>
+          <w:p>
+            <w:pPr>
+              <w:rPr>
+                <w:lang w:val="en-GB"/>
+              </w:rPr>
+            </w:pPr>
+            <w:r>
+              <w:rPr>
+                <w:lang w:val="en-GB"/>
+              </w:rPr>
+              <w:t>User is logged in</w:t>
+            </w:r>
+          </w:p>
+        </w:tc>
+      </w:tr>
+      <w:tr>
+        <w:trPr>
+          <w:trHeight w:val="483"/>
+        </w:trPr>
+        <w:tc>
+          <w:tcPr>
+            <w:tcW w:w="3339" w:type="dxa"/>
+          </w:tcPr>
+          <w:p>
+            <w:pPr>
+              <w:rPr>
+                <w:lang w:val="en-GB"/>
+              </w:rPr>
+            </w:pPr>
+            <w:r>
+              <w:rPr>
+                <w:lang w:val="en-GB"/>
+              </w:rPr>
+              <w:t>Post-condition</w:t>
+            </w:r>
+          </w:p>
+        </w:tc>
+        <w:tc>
+          <w:tcPr>
+            <w:tcW w:w="3339" w:type="dxa"/>
+          </w:tcPr>
+          <w:p>
+            <w:pPr>
+              <w:rPr>
+                <w:lang w:val="en-GB"/>
+              </w:rPr>
+            </w:pPr>
+            <w:proofErr w:type="spellStart"/>
+            <w:r>
+              <w:rPr>
+                <w:lang w:val="en-GB"/>
+              </w:rPr>
+              <w:t>Favorites</w:t>
+            </w:r>
+            <w:proofErr w:type="spellEnd"/>
+            <w:r>
+              <w:rPr>
+                <w:lang w:val="en-GB"/>
+              </w:rPr>
+              <w:t xml:space="preserve"> list is displayed</w:t>
+            </w:r>
+          </w:p>
+        </w:tc>
+      </w:tr>
+      <w:tr>
+        <w:trPr>
+          <w:trHeight w:val="462"/>
+        </w:trPr>
+        <w:tc>
+          <w:tcPr>
+            <w:tcW w:w="3339" w:type="dxa"/>
+          </w:tcPr>
+          <w:p>
+            <w:pPr>
+              <w:rPr>
+                <w:lang w:val="en-GB"/>
+              </w:rPr>
+            </w:pPr>
+            <w:r>
+              <w:rPr>
+                <w:lang w:val="en-GB"/>
+              </w:rPr>
+              <w:t>Nominal Scenario</w:t>
+            </w:r>
+          </w:p>
+        </w:tc>
+        <w:tc>
+          <w:tcPr>
+            <w:tcW w:w="3339" w:type="dxa"/>
+          </w:tcPr>
+          <w:p>
+            <w:pPr>
+              <w:rPr>
+                <w:lang w:val="en-GB"/>
+              </w:rPr>
+            </w:pPr>
+            <w:r>
+              <w:rPr>
+                <w:lang w:val="en-GB"/>
+              </w:rPr>
+              <w:t xml:space="preserve">User clicks on the </w:t>
+            </w:r>
+            <w:proofErr w:type="spellStart"/>
+            <w:r>
+              <w:rPr>
+                <w:lang w:val="en-GB"/>
+              </w:rPr>
+              <w:t>Favorites</w:t>
+            </w:r>
+            <w:proofErr w:type="spellEnd"/>
+            <w:r>
+              <w:rPr>
+                <w:lang w:val="en-GB"/>
+              </w:rPr>
+              <w:t xml:space="preserve"> list button</w:t>
+            </w:r>
+          </w:p>
+        </w:tc>
+      </w:tr>
+      <w:tr>
+        <w:trPr>
+          <w:trHeight w:val="462"/>
+        </w:trPr>
+        <w:tc>
+          <w:tcPr>
+            <w:tcW w:w="3339" w:type="dxa"/>
+          </w:tcPr>
+          <w:p>
+            <w:pPr>
+              <w:rPr>
+                <w:lang w:val="en-GB"/>
+              </w:rPr>
+            </w:pPr>
+            <w:r>
+              <w:rPr>
+                <w:lang w:val="en-GB"/>
+              </w:rPr>
+              <w:t>Variants</w:t>
+            </w:r>
+          </w:p>
+        </w:tc>
+        <w:tc>
+          <w:tcPr>
+            <w:tcW w:w="3339" w:type="dxa"/>
+          </w:tcPr>
+          <w:p>
+            <w:pPr>
+              <w:rPr>
+                <w:lang w:val="en-GB"/>
+              </w:rPr>
+            </w:pPr>
+          </w:p>
+        </w:tc>
+      </w:tr>
+    </w:tbl>
+    <w:p>
+      <w:pPr>
+        <w:rPr>
+          <w:lang w:val="en-GB"/>
+        </w:rPr>
+      </w:pPr>
+    </w:p>
+    <w:p>
+      <w:pPr>
+        <w:rPr>
+          <w:lang w:val="en-GB"/>
+        </w:rPr>
+      </w:pPr>
+    </w:p>
+    <w:p>
+      <w:pPr>
+        <w:rPr>
+          <w:lang w:val="en-GB"/>
+        </w:rPr>
+      </w:pPr>
+    </w:p>
+    <w:p>
+      <w:pPr>
         <w:pStyle w:val="Titolo3"/>
         <w:rPr>
           <w:rFonts w:ascii="Times New Roman" w:hAnsi="Times New Roman" w:cs="Times New Roman"/>
@@ -5091,7 +5281,7 @@
           <w:lang w:val="en-GB"/>
         </w:rPr>
       </w:pPr>
-      <w:bookmarkStart w:id="10" w:name="_Toc36127937"/>
+      <w:bookmarkStart w:id="10" w:name="_Toc37264502"/>
       <w:r>
         <w:rPr>
           <w:rFonts w:ascii="Times New Roman" w:hAnsi="Times New Roman" w:cs="Times New Roman"/>
@@ -5917,7 +6107,7 @@
           <w:lang w:val="en-GB"/>
         </w:rPr>
       </w:pPr>
-      <w:bookmarkStart w:id="11" w:name="_Toc36127931"/>
+      <w:bookmarkStart w:id="11" w:name="_Toc37264503"/>
       <w:r>
         <w:rPr>
           <w:rFonts w:ascii="Times New Roman" w:hAnsi="Times New Roman" w:cs="Times New Roman"/>
@@ -6298,7 +6488,13 @@
               <w:rPr>
                 <w:lang w:val="en-GB"/>
               </w:rPr>
-              <w:t>FR6</w:t>
+              <w:t>FR</w:t>
+            </w:r>
+            <w:r>
+              <w:rPr>
+                <w:lang w:val="en-GB"/>
+              </w:rPr>
+              <w:t>6</w:t>
             </w:r>
           </w:p>
         </w:tc>
@@ -6316,22 +6512,16 @@
               <w:rPr>
                 <w:lang w:val="en-GB"/>
               </w:rPr>
-              <w:t xml:space="preserve">Register a new </w:t>
+              <w:t xml:space="preserve">Add or remove gas station to </w:t>
             </w:r>
             <w:proofErr w:type="spellStart"/>
             <w:r>
               <w:rPr>
                 <w:lang w:val="en-GB"/>
               </w:rPr>
-              <w:t>EZGas</w:t>
+              <w:t>Favorites</w:t>
             </w:r>
             <w:proofErr w:type="spellEnd"/>
-            <w:r>
-              <w:rPr>
-                <w:lang w:val="en-GB"/>
-              </w:rPr>
-              <w:t xml:space="preserve"> account</w:t>
-            </w:r>
           </w:p>
         </w:tc>
       </w:tr>
@@ -6371,16 +6561,22 @@
               <w:rPr>
                 <w:lang w:val="en-GB"/>
               </w:rPr>
-              <w:t xml:space="preserve">Add or remove gas station to </w:t>
+              <w:t xml:space="preserve">View the </w:t>
             </w:r>
             <w:proofErr w:type="spellStart"/>
             <w:r>
               <w:rPr>
                 <w:lang w:val="en-GB"/>
               </w:rPr>
-              <w:t>Favorites</w:t>
+              <w:t>Favorite</w:t>
             </w:r>
             <w:proofErr w:type="spellEnd"/>
+            <w:r>
+              <w:rPr>
+                <w:lang w:val="en-GB"/>
+              </w:rPr>
+              <w:t xml:space="preserve"> list of gas stations</w:t>
+            </w:r>
           </w:p>
         </w:tc>
       </w:tr>
@@ -6415,6 +6611,7 @@
           <w:lang w:val="en-GB"/>
         </w:rPr>
       </w:pPr>
+      <w:bookmarkStart w:id="12" w:name="_Toc37264504"/>
       <w:r>
         <w:rPr>
           <w:rFonts w:ascii="Times New Roman" w:hAnsi="Times New Roman" w:cs="Times New Roman"/>
@@ -6447,6 +6644,7 @@
         </w:rPr>
         <w:t>unctional requirements</w:t>
       </w:r>
+      <w:bookmarkEnd w:id="12"/>
     </w:p>
     <w:p>
       <w:pPr>
@@ -6772,7 +6970,13 @@
               <w:rPr>
                 <w:lang w:val="en-GB"/>
               </w:rPr>
-              <w:t>Prices currency is in EURO</w:t>
+              <w:t xml:space="preserve">Prices currency is in </w:t>
+            </w:r>
+            <w:r>
+              <w:rPr>
+                <w:lang w:val="en-GB"/>
+              </w:rPr>
+              <w:t>€/L</w:t>
             </w:r>
           </w:p>
         </w:tc>
@@ -6818,52 +7022,25 @@
         </w:rPr>
         <w:br w:type="page"/>
       </w:r>
-      <w:r>
-        <w:rPr>
-          <w:rFonts w:ascii="Times New Roman" w:hAnsi="Times New Roman" w:cs="Times New Roman"/>
-          <w:color w:val="auto"/>
+      <w:bookmarkStart w:id="13" w:name="_Toc37264505"/>
+      <w:r>
+        <w:rPr>
+          <w:noProof/>
           <w:lang w:val="en-GB"/>
         </w:rPr>
         <w:lastRenderedPageBreak/>
-        <w:t>7</w:t>
-      </w:r>
-      <w:r>
-        <w:rPr>
-          <w:rFonts w:ascii="Times New Roman" w:hAnsi="Times New Roman" w:cs="Times New Roman"/>
-          <w:color w:val="auto"/>
-          <w:lang w:val="en-GB"/>
-        </w:rPr>
-        <w:t xml:space="preserve">. </w:t>
-      </w:r>
-      <w:r>
-        <w:rPr>
-          <w:rFonts w:ascii="Times New Roman" w:hAnsi="Times New Roman" w:cs="Times New Roman"/>
-          <w:color w:val="auto"/>
-          <w:lang w:val="en-GB"/>
-        </w:rPr>
-        <w:t>Glossary</w:t>
-      </w:r>
-    </w:p>
-    <w:p>
-      <w:pPr>
-        <w:rPr>
-          <w:lang w:val="en-GB"/>
-        </w:rPr>
-      </w:pPr>
-    </w:p>
-    <w:p>
-      <w:pPr>
-        <w:keepNext/>
-      </w:pPr>
-      <w:r>
-        <w:rPr>
-          <w:noProof/>
-          <w:lang w:val="en-GB"/>
-        </w:rPr>
         <w:drawing>
-          <wp:inline distT="0" distB="0" distL="0" distR="0" wp14:anchorId="0370BE75" wp14:editId="5E8F50A5">
-            <wp:extent cx="6042494" cy="3329940"/>
-            <wp:effectExtent l="0" t="0" r="0" b="0"/>
+          <wp:anchor distT="0" distB="0" distL="114300" distR="114300" simplePos="0" relativeHeight="251672576" behindDoc="0" locked="0" layoutInCell="1" allowOverlap="1" wp14:anchorId="0370BE75" wp14:editId="3D21CECB">
+            <wp:simplePos x="0" y="0"/>
+            <wp:positionH relativeFrom="column">
+              <wp:posOffset>956310</wp:posOffset>
+            </wp:positionH>
+            <wp:positionV relativeFrom="paragraph">
+              <wp:posOffset>387985</wp:posOffset>
+            </wp:positionV>
+            <wp:extent cx="4209546" cy="3329940"/>
+            <wp:effectExtent l="0" t="0" r="635" b="0"/>
+            <wp:wrapTopAndBottom/>
             <wp:docPr id="1" name="Immagine 1"/>
             <wp:cNvGraphicFramePr>
               <a:graphicFrameLocks xmlns:a="http://schemas.openxmlformats.org/drawingml/2006/main" noChangeAspect="1"/>
@@ -6890,7 +7067,7 @@
                   <pic:spPr>
                     <a:xfrm>
                       <a:off x="0" y="0"/>
-                      <a:ext cx="6042494" cy="3329940"/>
+                      <a:ext cx="4209546" cy="3329940"/>
                     </a:xfrm>
                     <a:prstGeom prst="rect">
                       <a:avLst/>
@@ -6899,17 +7076,46 @@
                 </pic:pic>
               </a:graphicData>
             </a:graphic>
-          </wp:inline>
+          </wp:anchor>
         </w:drawing>
       </w:r>
+      <w:r>
+        <w:rPr>
+          <w:rFonts w:ascii="Times New Roman" w:hAnsi="Times New Roman" w:cs="Times New Roman"/>
+          <w:color w:val="auto"/>
+          <w:lang w:val="en-GB"/>
+        </w:rPr>
+        <w:t>7</w:t>
+      </w:r>
+      <w:r>
+        <w:rPr>
+          <w:rFonts w:ascii="Times New Roman" w:hAnsi="Times New Roman" w:cs="Times New Roman"/>
+          <w:color w:val="auto"/>
+          <w:lang w:val="en-GB"/>
+        </w:rPr>
+        <w:t xml:space="preserve">. </w:t>
+      </w:r>
+      <w:r>
+        <w:rPr>
+          <w:rFonts w:ascii="Times New Roman" w:hAnsi="Times New Roman" w:cs="Times New Roman"/>
+          <w:color w:val="auto"/>
+          <w:lang w:val="en-GB"/>
+        </w:rPr>
+        <w:t>Glossary</w:t>
+      </w:r>
+      <w:bookmarkEnd w:id="13"/>
     </w:p>
     <w:p>
       <w:pPr>
+        <w:rPr>
+          <w:lang w:val="en-GB"/>
+        </w:rPr>
+      </w:pPr>
+    </w:p>
+    <w:p>
+      <w:pPr>
         <w:pStyle w:val="Didascalia"/>
         <w:jc w:val="center"/>
-        <w:rPr>
-          <w:lang w:val="en-GB"/>
-        </w:rPr>
       </w:pPr>
       <w:r>
         <w:rPr>
@@ -6943,10 +7149,1707 @@
         <w:fldChar w:fldCharType="end"/>
       </w:r>
       <w:r>
-        <w:t>. Class Diagram</w:t>
-      </w:r>
-      <w:bookmarkStart w:id="12" w:name="_GoBack"/>
-      <w:bookmarkEnd w:id="12"/>
+        <w:t xml:space="preserve">. Class </w:t>
+      </w:r>
+      <w:proofErr w:type="spellStart"/>
+      <w:r>
+        <w:t>Diagram</w:t>
+      </w:r>
+      <w:proofErr w:type="spellEnd"/>
+    </w:p>
+    <w:p>
+      <w:pPr>
+        <w:pStyle w:val="Titolo1"/>
+        <w:rPr>
+          <w:rFonts w:ascii="Times New Roman" w:hAnsi="Times New Roman" w:cs="Times New Roman"/>
+          <w:color w:val="auto"/>
+          <w:lang w:val="en-GB"/>
+        </w:rPr>
+      </w:pPr>
+      <w:r>
+        <w:rPr>
+          <w:rFonts w:ascii="Times New Roman" w:hAnsi="Times New Roman" w:cs="Times New Roman"/>
+          <w:color w:val="auto"/>
+          <w:lang w:val="en-GB"/>
+        </w:rPr>
+        <w:t>8</w:t>
+      </w:r>
+      <w:r>
+        <w:rPr>
+          <w:rFonts w:ascii="Times New Roman" w:hAnsi="Times New Roman" w:cs="Times New Roman"/>
+          <w:color w:val="auto"/>
+          <w:lang w:val="en-GB"/>
+        </w:rPr>
+        <w:t xml:space="preserve">. </w:t>
+      </w:r>
+      <w:r>
+        <w:rPr>
+          <w:rFonts w:ascii="Times New Roman" w:hAnsi="Times New Roman" w:cs="Times New Roman"/>
+          <w:color w:val="auto"/>
+          <w:lang w:val="en-GB"/>
+        </w:rPr>
+        <w:t>GUI Prototype</w:t>
+      </w:r>
+    </w:p>
+    <w:p>
+      <w:r>
+        <w:rPr>
+          <w:noProof/>
+        </w:rPr>
+        <mc:AlternateContent>
+          <mc:Choice Requires="wps">
+            <w:drawing>
+              <wp:anchor distT="0" distB="0" distL="114300" distR="114300" simplePos="0" relativeHeight="251676672" behindDoc="0" locked="0" layoutInCell="1" allowOverlap="1" wp14:anchorId="0A9072CB" wp14:editId="07AACC9F">
+                <wp:simplePos x="0" y="0"/>
+                <wp:positionH relativeFrom="column">
+                  <wp:posOffset>3501390</wp:posOffset>
+                </wp:positionH>
+                <wp:positionV relativeFrom="paragraph">
+                  <wp:posOffset>4218305</wp:posOffset>
+                </wp:positionV>
+                <wp:extent cx="1896110" cy="635"/>
+                <wp:effectExtent l="0" t="0" r="0" b="0"/>
+                <wp:wrapTopAndBottom/>
+                <wp:docPr id="14" name="Casella di testo 14"/>
+                <wp:cNvGraphicFramePr/>
+                <a:graphic xmlns:a="http://schemas.openxmlformats.org/drawingml/2006/main">
+                  <a:graphicData uri="http://schemas.microsoft.com/office/word/2010/wordprocessingShape">
+                    <wps:wsp>
+                      <wps:cNvSpPr txBox="1"/>
+                      <wps:spPr>
+                        <a:xfrm>
+                          <a:off x="0" y="0"/>
+                          <a:ext cx="1896110" cy="635"/>
+                        </a:xfrm>
+                        <a:prstGeom prst="rect">
+                          <a:avLst/>
+                        </a:prstGeom>
+                        <a:solidFill>
+                          <a:prstClr val="white"/>
+                        </a:solidFill>
+                        <a:ln>
+                          <a:noFill/>
+                        </a:ln>
+                      </wps:spPr>
+                      <wps:txbx>
+                        <w:txbxContent>
+                          <w:p>
+                            <w:pPr>
+                              <w:pStyle w:val="Didascalia"/>
+                              <w:jc w:val="center"/>
+                              <w:rPr>
+                                <w:noProof/>
+                              </w:rPr>
+                            </w:pPr>
+                            <w:r>
+                              <w:rPr>
+                                <w:noProof/>
+                              </w:rPr>
+                              <w:t>2</w:t>
+                            </w:r>
+                            <w:r>
+                              <w:t xml:space="preserve">. </w:t>
+                            </w:r>
+                            <w:proofErr w:type="spellStart"/>
+                            <w:r>
+                              <w:t>Main</w:t>
+                            </w:r>
+                            <w:proofErr w:type="spellEnd"/>
+                            <w:r>
+                              <w:t xml:space="preserve"> screen for </w:t>
+                            </w:r>
+                            <w:proofErr w:type="spellStart"/>
+                            <w:r>
+                              <w:t>unregistered</w:t>
+                            </w:r>
+                            <w:proofErr w:type="spellEnd"/>
+                            <w:r>
+                              <w:t xml:space="preserve"> users</w:t>
+                            </w:r>
+                          </w:p>
+                        </w:txbxContent>
+                      </wps:txbx>
+                      <wps:bodyPr rot="0" spcFirstLastPara="0" vertOverflow="overflow" horzOverflow="overflow" vert="horz" wrap="square" lIns="0" tIns="0" rIns="0" bIns="0" numCol="1" spcCol="0" rtlCol="0" fromWordArt="0" anchor="t" anchorCtr="0" forceAA="0" compatLnSpc="1">
+                        <a:prstTxWarp prst="textNoShape">
+                          <a:avLst/>
+                        </a:prstTxWarp>
+                        <a:spAutoFit/>
+                      </wps:bodyPr>
+                    </wps:wsp>
+                  </a:graphicData>
+                </a:graphic>
+              </wp:anchor>
+            </w:drawing>
+          </mc:Choice>
+          <mc:Fallback>
+            <w:pict>
+              <v:shapetype w14:anchorId="0A9072CB" id="_x0000_t202" coordsize="21600,21600" o:spt="202" path="m,l,21600r21600,l21600,xe">
+                <v:stroke joinstyle="miter"/>
+                <v:path gradientshapeok="t" o:connecttype="rect"/>
+              </v:shapetype>
+              <v:shape id="Casella di testo 14" o:spid="_x0000_s1026" type="#_x0000_t202" style="position:absolute;margin-left:275.7pt;margin-top:332.15pt;width:149.3pt;height:.05pt;z-index:251676672;visibility:visible;mso-wrap-style:square;mso-wrap-distance-left:9pt;mso-wrap-distance-top:0;mso-wrap-distance-right:9pt;mso-wrap-distance-bottom:0;mso-position-horizontal:absolute;mso-position-horizontal-relative:text;mso-position-vertical:absolute;mso-position-vertical-relative:text;v-text-anchor:top" o:gfxdata="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" stroked="f">
+                <v:textbox style="mso-fit-shape-to-text:t" inset="0,0,0,0">
+                  <w:txbxContent>
+                    <w:p>
+                      <w:pPr>
+                        <w:pStyle w:val="Didascalia"/>
+                        <w:jc w:val="center"/>
+                        <w:rPr>
+                          <w:noProof/>
+                        </w:rPr>
+                      </w:pPr>
+                      <w:r>
+                        <w:rPr>
+                          <w:noProof/>
+                        </w:rPr>
+                        <w:t>2</w:t>
+                      </w:r>
+                      <w:r>
+                        <w:t xml:space="preserve">. </w:t>
+                      </w:r>
+                      <w:proofErr w:type="spellStart"/>
+                      <w:r>
+                        <w:t>Main</w:t>
+                      </w:r>
+                      <w:proofErr w:type="spellEnd"/>
+                      <w:r>
+                        <w:t xml:space="preserve"> screen for </w:t>
+                      </w:r>
+                      <w:proofErr w:type="spellStart"/>
+                      <w:r>
+                        <w:t>unregistered</w:t>
+                      </w:r>
+                      <w:proofErr w:type="spellEnd"/>
+                      <w:r>
+                        <w:t xml:space="preserve"> users</w:t>
+                      </w:r>
+                    </w:p>
+                  </w:txbxContent>
+                </v:textbox>
+                <w10:wrap type="topAndBottom"/>
+              </v:shape>
+            </w:pict>
+          </mc:Fallback>
+        </mc:AlternateContent>
+      </w:r>
+      <w:r>
+        <w:rPr>
+          <w:noProof/>
+        </w:rPr>
+        <mc:AlternateContent>
+          <mc:Choice Requires="wps">
+            <w:drawing>
+              <wp:anchor distT="0" distB="0" distL="114300" distR="114300" simplePos="0" relativeHeight="251674624" behindDoc="0" locked="0" layoutInCell="1" allowOverlap="1" wp14:anchorId="4C06F191" wp14:editId="45EC26C6">
+                <wp:simplePos x="0" y="0"/>
+                <wp:positionH relativeFrom="column">
+                  <wp:posOffset>-106680</wp:posOffset>
+                </wp:positionH>
+                <wp:positionV relativeFrom="paragraph">
+                  <wp:posOffset>4239260</wp:posOffset>
+                </wp:positionV>
+                <wp:extent cx="2113280" cy="635"/>
+                <wp:effectExtent l="0" t="0" r="0" b="0"/>
+                <wp:wrapTopAndBottom/>
+                <wp:docPr id="13" name="Casella di testo 13"/>
+                <wp:cNvGraphicFramePr/>
+                <a:graphic xmlns:a="http://schemas.openxmlformats.org/drawingml/2006/main">
+                  <a:graphicData uri="http://schemas.microsoft.com/office/word/2010/wordprocessingShape">
+                    <wps:wsp>
+                      <wps:cNvSpPr txBox="1"/>
+                      <wps:spPr>
+                        <a:xfrm>
+                          <a:off x="0" y="0"/>
+                          <a:ext cx="2113280" cy="635"/>
+                        </a:xfrm>
+                        <a:prstGeom prst="rect">
+                          <a:avLst/>
+                        </a:prstGeom>
+                        <a:solidFill>
+                          <a:prstClr val="white"/>
+                        </a:solidFill>
+                        <a:ln>
+                          <a:noFill/>
+                        </a:ln>
+                      </wps:spPr>
+                      <wps:txbx>
+                        <w:txbxContent>
+                          <w:p>
+                            <w:pPr>
+                              <w:pStyle w:val="Didascalia"/>
+                              <w:jc w:val="center"/>
+                              <w:rPr>
+                                <w:noProof/>
+                              </w:rPr>
+                            </w:pPr>
+                            <w:r>
+                              <w:rPr>
+                                <w:noProof/>
+                              </w:rPr>
+                              <w:t>1</w:t>
+                            </w:r>
+                            <w:r>
+                              <w:t xml:space="preserve">. </w:t>
+                            </w:r>
+                            <w:proofErr w:type="spellStart"/>
+                            <w:r>
+                              <w:t>Main</w:t>
+                            </w:r>
+                            <w:proofErr w:type="spellEnd"/>
+                            <w:r>
+                              <w:t xml:space="preserve"> screen for </w:t>
+                            </w:r>
+                            <w:proofErr w:type="spellStart"/>
+                            <w:r>
+                              <w:t>registered</w:t>
+                            </w:r>
+                            <w:proofErr w:type="spellEnd"/>
+                            <w:r>
+                              <w:t xml:space="preserve"> users</w:t>
+                            </w:r>
+                          </w:p>
+                        </w:txbxContent>
+                      </wps:txbx>
+                      <wps:bodyPr rot="0" spcFirstLastPara="0" vertOverflow="overflow" horzOverflow="overflow" vert="horz" wrap="square" lIns="0" tIns="0" rIns="0" bIns="0" numCol="1" spcCol="0" rtlCol="0" fromWordArt="0" anchor="t" anchorCtr="0" forceAA="0" compatLnSpc="1">
+                        <a:prstTxWarp prst="textNoShape">
+                          <a:avLst/>
+                        </a:prstTxWarp>
+                        <a:spAutoFit/>
+                      </wps:bodyPr>
+                    </wps:wsp>
+                  </a:graphicData>
+                </a:graphic>
+              </wp:anchor>
+            </w:drawing>
+          </mc:Choice>
+          <mc:Fallback>
+            <w:pict>
+              <v:shape w14:anchorId="4C06F191" id="Casella di testo 13" o:spid="_x0000_s1027" type="#_x0000_t202" style="position:absolute;margin-left:-8.4pt;margin-top:333.8pt;width:166.4pt;height:.05pt;z-index:251674624;visibility:visible;mso-wrap-style:square;mso-wrap-distance-left:9pt;mso-wrap-distance-top:0;mso-wrap-distance-right:9pt;mso-wrap-distance-bottom:0;mso-position-horizontal:absolute;mso-position-horizontal-relative:text;mso-position-vertical:absolute;mso-position-vertical-relative:text;v-text-anchor:top" o:gfxdata="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" stroked="f">
+                <v:textbox style="mso-fit-shape-to-text:t" inset="0,0,0,0">
+                  <w:txbxContent>
+                    <w:p>
+                      <w:pPr>
+                        <w:pStyle w:val="Didascalia"/>
+                        <w:jc w:val="center"/>
+                        <w:rPr>
+                          <w:noProof/>
+                        </w:rPr>
+                      </w:pPr>
+                      <w:r>
+                        <w:rPr>
+                          <w:noProof/>
+                        </w:rPr>
+                        <w:t>1</w:t>
+                      </w:r>
+                      <w:r>
+                        <w:t xml:space="preserve">. </w:t>
+                      </w:r>
+                      <w:proofErr w:type="spellStart"/>
+                      <w:r>
+                        <w:t>Main</w:t>
+                      </w:r>
+                      <w:proofErr w:type="spellEnd"/>
+                      <w:r>
+                        <w:t xml:space="preserve"> screen for </w:t>
+                      </w:r>
+                      <w:proofErr w:type="spellStart"/>
+                      <w:r>
+                        <w:t>registered</w:t>
+                      </w:r>
+                      <w:proofErr w:type="spellEnd"/>
+                      <w:r>
+                        <w:t xml:space="preserve"> users</w:t>
+                      </w:r>
+                    </w:p>
+                  </w:txbxContent>
+                </v:textbox>
+                <w10:wrap type="topAndBottom"/>
+              </v:shape>
+            </w:pict>
+          </mc:Fallback>
+        </mc:AlternateContent>
+      </w:r>
+      <w:r>
+        <w:rPr>
+          <w:noProof/>
+        </w:rPr>
+        <w:drawing>
+          <wp:anchor distT="0" distB="0" distL="114300" distR="114300" simplePos="0" relativeHeight="251665408" behindDoc="0" locked="0" layoutInCell="1" allowOverlap="1" wp14:anchorId="5A4676FF" wp14:editId="4544C786">
+            <wp:simplePos x="0" y="0"/>
+            <wp:positionH relativeFrom="column">
+              <wp:posOffset>3501390</wp:posOffset>
+            </wp:positionH>
+            <wp:positionV relativeFrom="paragraph">
+              <wp:posOffset>236855</wp:posOffset>
+            </wp:positionV>
+            <wp:extent cx="1896110" cy="3863340"/>
+            <wp:effectExtent l="0" t="0" r="8890" b="3810"/>
+            <wp:wrapTopAndBottom/>
+            <wp:docPr id="10" name="Immagine 10" descr="Immagine che contiene screenshot&#10;&#10;Descrizione generata automaticamente"/>
+            <wp:cNvGraphicFramePr>
+              <a:graphicFrameLocks xmlns:a="http://schemas.openxmlformats.org/drawingml/2006/main" noChangeAspect="1"/>
+            </wp:cNvGraphicFramePr>
+            <a:graphic xmlns:a="http://schemas.openxmlformats.org/drawingml/2006/main">
+              <a:graphicData uri="http://schemas.openxmlformats.org/drawingml/2006/picture">
+                <pic:pic xmlns:pic="http://schemas.openxmlformats.org/drawingml/2006/picture">
+                  <pic:nvPicPr>
+                    <pic:cNvPr id="10" name="GUI_unregisteredUser.png"/>
+                    <pic:cNvPicPr/>
+                  </pic:nvPicPr>
+                  <pic:blipFill>
+                    <a:blip r:embed="rId9">
+                      <a:extLst>
+                        <a:ext uri="{28A0092B-C50C-407E-A947-70E740481C1C}">
+                          <a14:useLocalDpi xmlns:a14="http://schemas.microsoft.com/office/drawing/2010/main" val="0"/>
+                        </a:ext>
+                      </a:extLst>
+                    </a:blip>
+                    <a:stretch>
+                      <a:fillRect/>
+                    </a:stretch>
+                  </pic:blipFill>
+                  <pic:spPr>
+                    <a:xfrm>
+                      <a:off x="0" y="0"/>
+                      <a:ext cx="1896110" cy="3863340"/>
+                    </a:xfrm>
+                    <a:prstGeom prst="rect">
+                      <a:avLst/>
+                    </a:prstGeom>
+                  </pic:spPr>
+                </pic:pic>
+              </a:graphicData>
+            </a:graphic>
+            <wp14:sizeRelH relativeFrom="margin">
+              <wp14:pctWidth>0</wp14:pctWidth>
+            </wp14:sizeRelH>
+            <wp14:sizeRelV relativeFrom="margin">
+              <wp14:pctHeight>0</wp14:pctHeight>
+            </wp14:sizeRelV>
+          </wp:anchor>
+        </w:drawing>
+      </w:r>
+      <w:r>
+        <w:rPr>
+          <w:noProof/>
+        </w:rPr>
+        <w:drawing>
+          <wp:anchor distT="0" distB="0" distL="114300" distR="114300" simplePos="0" relativeHeight="251662336" behindDoc="0" locked="0" layoutInCell="1" allowOverlap="1" wp14:anchorId="74B00AC1" wp14:editId="4464AD51">
+            <wp:simplePos x="0" y="0"/>
+            <wp:positionH relativeFrom="margin">
+              <wp:posOffset>-3810</wp:posOffset>
+            </wp:positionH>
+            <wp:positionV relativeFrom="paragraph">
+              <wp:posOffset>221615</wp:posOffset>
+            </wp:positionV>
+            <wp:extent cx="1910715" cy="3893820"/>
+            <wp:effectExtent l="0" t="0" r="7620" b="3810"/>
+            <wp:wrapTopAndBottom/>
+            <wp:docPr id="6" name="Immagine 6" descr="Immagine che contiene screenshot, orologio&#10;&#10;Descrizione generata automaticamente"/>
+            <wp:cNvGraphicFramePr>
+              <a:graphicFrameLocks xmlns:a="http://schemas.openxmlformats.org/drawingml/2006/main" noChangeAspect="1"/>
+            </wp:cNvGraphicFramePr>
+            <a:graphic xmlns:a="http://schemas.openxmlformats.org/drawingml/2006/main">
+              <a:graphicData uri="http://schemas.openxmlformats.org/drawingml/2006/picture">
+                <pic:pic xmlns:pic="http://schemas.openxmlformats.org/drawingml/2006/picture">
+                  <pic:nvPicPr>
+                    <pic:cNvPr id="6" name="GUI_registeredUser.png"/>
+                    <pic:cNvPicPr/>
+                  </pic:nvPicPr>
+                  <pic:blipFill>
+                    <a:blip r:embed="rId10">
+                      <a:extLst>
+                        <a:ext uri="{28A0092B-C50C-407E-A947-70E740481C1C}">
+                          <a14:useLocalDpi xmlns:a14="http://schemas.microsoft.com/office/drawing/2010/main" val="0"/>
+                        </a:ext>
+                      </a:extLst>
+                    </a:blip>
+                    <a:stretch>
+                      <a:fillRect/>
+                    </a:stretch>
+                  </pic:blipFill>
+                  <pic:spPr>
+                    <a:xfrm>
+                      <a:off x="0" y="0"/>
+                      <a:ext cx="1910715" cy="3893820"/>
+                    </a:xfrm>
+                    <a:prstGeom prst="rect">
+                      <a:avLst/>
+                    </a:prstGeom>
+                  </pic:spPr>
+                </pic:pic>
+              </a:graphicData>
+            </a:graphic>
+            <wp14:sizeRelH relativeFrom="margin">
+              <wp14:pctWidth>0</wp14:pctWidth>
+            </wp14:sizeRelH>
+            <wp14:sizeRelV relativeFrom="margin">
+              <wp14:pctHeight>0</wp14:pctHeight>
+            </wp14:sizeRelV>
+          </wp:anchor>
+        </w:drawing>
+      </w:r>
+      <w:r>
+        <w:rPr>
+          <w:noProof/>
+        </w:rPr>
+        <w:t xml:space="preserve"> </w:t>
+      </w:r>
+    </w:p>
+    <w:p>
+      <w:pPr>
+        <w:pStyle w:val="Titolo1"/>
+        <w:rPr>
+          <w:rFonts w:ascii="Times New Roman" w:hAnsi="Times New Roman" w:cs="Times New Roman"/>
+          <w:lang w:val="en-GB"/>
+        </w:rPr>
+      </w:pPr>
+      <w:bookmarkStart w:id="14" w:name="_Toc37264506"/>
+      <w:r>
+        <w:rPr>
+          <w:noProof/>
+        </w:rPr>
+        <w:lastRenderedPageBreak/>
+        <mc:AlternateContent>
+          <mc:Choice Requires="wps">
+            <w:drawing>
+              <wp:anchor distT="0" distB="0" distL="114300" distR="114300" simplePos="0" relativeHeight="251682816" behindDoc="0" locked="0" layoutInCell="1" allowOverlap="1" wp14:anchorId="6FAA9CEB" wp14:editId="6C38FB10">
+                <wp:simplePos x="0" y="0"/>
+                <wp:positionH relativeFrom="column">
+                  <wp:posOffset>35560</wp:posOffset>
+                </wp:positionH>
+                <wp:positionV relativeFrom="paragraph">
+                  <wp:posOffset>8802370</wp:posOffset>
+                </wp:positionV>
+                <wp:extent cx="2068830" cy="635"/>
+                <wp:effectExtent l="0" t="0" r="0" b="0"/>
+                <wp:wrapTopAndBottom/>
+                <wp:docPr id="17" name="Casella di testo 17"/>
+                <wp:cNvGraphicFramePr/>
+                <a:graphic xmlns:a="http://schemas.openxmlformats.org/drawingml/2006/main">
+                  <a:graphicData uri="http://schemas.microsoft.com/office/word/2010/wordprocessingShape">
+                    <wps:wsp>
+                      <wps:cNvSpPr txBox="1"/>
+                      <wps:spPr>
+                        <a:xfrm>
+                          <a:off x="0" y="0"/>
+                          <a:ext cx="2068830" cy="635"/>
+                        </a:xfrm>
+                        <a:prstGeom prst="rect">
+                          <a:avLst/>
+                        </a:prstGeom>
+                        <a:solidFill>
+                          <a:prstClr val="white"/>
+                        </a:solidFill>
+                        <a:ln>
+                          <a:noFill/>
+                        </a:ln>
+                      </wps:spPr>
+                      <wps:txbx>
+                        <w:txbxContent>
+                          <w:p>
+                            <w:pPr>
+                              <w:pStyle w:val="Didascalia"/>
+                              <w:jc w:val="center"/>
+                              <w:rPr>
+                                <w:noProof/>
+                              </w:rPr>
+                            </w:pPr>
+                            <w:r>
+                              <w:rPr>
+                                <w:noProof/>
+                              </w:rPr>
+                              <w:t>5</w:t>
+                            </w:r>
+                            <w:r>
+                              <w:t xml:space="preserve">. </w:t>
+                            </w:r>
+                            <w:proofErr w:type="spellStart"/>
+                            <w:r>
+                              <w:t>Favorites</w:t>
+                            </w:r>
+                            <w:proofErr w:type="spellEnd"/>
+                            <w:r>
+                              <w:t xml:space="preserve"> list</w:t>
+                            </w:r>
+                          </w:p>
+                        </w:txbxContent>
+                      </wps:txbx>
+                      <wps:bodyPr rot="0" spcFirstLastPara="0" vertOverflow="overflow" horzOverflow="overflow" vert="horz" wrap="square" lIns="0" tIns="0" rIns="0" bIns="0" numCol="1" spcCol="0" rtlCol="0" fromWordArt="0" anchor="t" anchorCtr="0" forceAA="0" compatLnSpc="1">
+                        <a:prstTxWarp prst="textNoShape">
+                          <a:avLst/>
+                        </a:prstTxWarp>
+                        <a:spAutoFit/>
+                      </wps:bodyPr>
+                    </wps:wsp>
+                  </a:graphicData>
+                </a:graphic>
+              </wp:anchor>
+            </w:drawing>
+          </mc:Choice>
+          <mc:Fallback>
+            <w:pict>
+              <v:shape w14:anchorId="6FAA9CEB" id="Casella di testo 17" o:spid="_x0000_s1028" type="#_x0000_t202" style="position:absolute;margin-left:2.8pt;margin-top:693.1pt;width:162.9pt;height:.05pt;z-index:251682816;visibility:visible;mso-wrap-style:square;mso-wrap-distance-left:9pt;mso-wrap-distance-top:0;mso-wrap-distance-right:9pt;mso-wrap-distance-bottom:0;mso-position-horizontal:absolute;mso-position-horizontal-relative:text;mso-position-vertical:absolute;mso-position-vertical-relative:text;v-text-anchor:top" o:gfxdata="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" stroked="f">
+                <v:textbox style="mso-fit-shape-to-text:t" inset="0,0,0,0">
+                  <w:txbxContent>
+                    <w:p>
+                      <w:pPr>
+                        <w:pStyle w:val="Didascalia"/>
+                        <w:jc w:val="center"/>
+                        <w:rPr>
+                          <w:noProof/>
+                        </w:rPr>
+                      </w:pPr>
+                      <w:r>
+                        <w:rPr>
+                          <w:noProof/>
+                        </w:rPr>
+                        <w:t>5</w:t>
+                      </w:r>
+                      <w:r>
+                        <w:t xml:space="preserve">. </w:t>
+                      </w:r>
+                      <w:proofErr w:type="spellStart"/>
+                      <w:r>
+                        <w:t>Favorites</w:t>
+                      </w:r>
+                      <w:proofErr w:type="spellEnd"/>
+                      <w:r>
+                        <w:t xml:space="preserve"> list</w:t>
+                      </w:r>
+                    </w:p>
+                  </w:txbxContent>
+                </v:textbox>
+                <w10:wrap type="topAndBottom"/>
+              </v:shape>
+            </w:pict>
+          </mc:Fallback>
+        </mc:AlternateContent>
+      </w:r>
+      <w:r>
+        <w:rPr>
+          <w:noProof/>
+        </w:rPr>
+        <mc:AlternateContent>
+          <mc:Choice Requires="wps">
+            <w:drawing>
+              <wp:anchor distT="0" distB="0" distL="114300" distR="114300" simplePos="0" relativeHeight="251678720" behindDoc="0" locked="0" layoutInCell="1" allowOverlap="1" wp14:anchorId="3D9A125B" wp14:editId="27A45A4F">
+                <wp:simplePos x="0" y="0"/>
+                <wp:positionH relativeFrom="column">
+                  <wp:posOffset>64770</wp:posOffset>
+                </wp:positionH>
+                <wp:positionV relativeFrom="paragraph">
+                  <wp:posOffset>4217670</wp:posOffset>
+                </wp:positionV>
+                <wp:extent cx="2042795" cy="635"/>
+                <wp:effectExtent l="0" t="0" r="0" b="0"/>
+                <wp:wrapTopAndBottom/>
+                <wp:docPr id="15" name="Casella di testo 15"/>
+                <wp:cNvGraphicFramePr/>
+                <a:graphic xmlns:a="http://schemas.openxmlformats.org/drawingml/2006/main">
+                  <a:graphicData uri="http://schemas.microsoft.com/office/word/2010/wordprocessingShape">
+                    <wps:wsp>
+                      <wps:cNvSpPr txBox="1"/>
+                      <wps:spPr>
+                        <a:xfrm>
+                          <a:off x="0" y="0"/>
+                          <a:ext cx="2042795" cy="635"/>
+                        </a:xfrm>
+                        <a:prstGeom prst="rect">
+                          <a:avLst/>
+                        </a:prstGeom>
+                        <a:solidFill>
+                          <a:prstClr val="white"/>
+                        </a:solidFill>
+                        <a:ln>
+                          <a:noFill/>
+                        </a:ln>
+                      </wps:spPr>
+                      <wps:txbx>
+                        <w:txbxContent>
+                          <w:p>
+                            <w:pPr>
+                              <w:pStyle w:val="Didascalia"/>
+                              <w:jc w:val="center"/>
+                              <w:rPr>
+                                <w:noProof/>
+                                <w:lang w:val="en-GB"/>
+                              </w:rPr>
+                            </w:pPr>
+                            <w:r>
+                              <w:rPr>
+                                <w:noProof/>
+                                <w:lang w:val="en-GB"/>
+                              </w:rPr>
+                              <w:t>3</w:t>
+                            </w:r>
+                            <w:r>
+                              <w:rPr>
+                                <w:lang w:val="en-GB"/>
+                              </w:rPr>
+                              <w:t>. Show map and gas station details</w:t>
+                            </w:r>
+                          </w:p>
+                        </w:txbxContent>
+                      </wps:txbx>
+                      <wps:bodyPr rot="0" spcFirstLastPara="0" vertOverflow="overflow" horzOverflow="overflow" vert="horz" wrap="square" lIns="0" tIns="0" rIns="0" bIns="0" numCol="1" spcCol="0" rtlCol="0" fromWordArt="0" anchor="t" anchorCtr="0" forceAA="0" compatLnSpc="1">
+                        <a:prstTxWarp prst="textNoShape">
+                          <a:avLst/>
+                        </a:prstTxWarp>
+                        <a:spAutoFit/>
+                      </wps:bodyPr>
+                    </wps:wsp>
+                  </a:graphicData>
+                </a:graphic>
+              </wp:anchor>
+            </w:drawing>
+          </mc:Choice>
+          <mc:Fallback>
+            <w:pict>
+              <v:shape w14:anchorId="3D9A125B" id="Casella di testo 15" o:spid="_x0000_s1029" type="#_x0000_t202" style="position:absolute;margin-left:5.1pt;margin-top:332.1pt;width:160.85pt;height:.05pt;z-index:251678720;visibility:visible;mso-wrap-style:square;mso-wrap-distance-left:9pt;mso-wrap-distance-top:0;mso-wrap-distance-right:9pt;mso-wrap-distance-bottom:0;mso-position-horizontal:absolute;mso-position-horizontal-relative:text;mso-position-vertical:absolute;mso-position-vertical-relative:text;v-text-anchor:top" o:gfxdata="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" stroked="f">
+                <v:textbox style="mso-fit-shape-to-text:t" inset="0,0,0,0">
+                  <w:txbxContent>
+                    <w:p>
+                      <w:pPr>
+                        <w:pStyle w:val="Didascalia"/>
+                        <w:jc w:val="center"/>
+                        <w:rPr>
+                          <w:noProof/>
+                          <w:lang w:val="en-GB"/>
+                        </w:rPr>
+                      </w:pPr>
+                      <w:r>
+                        <w:rPr>
+                          <w:noProof/>
+                          <w:lang w:val="en-GB"/>
+                        </w:rPr>
+                        <w:t>3</w:t>
+                      </w:r>
+                      <w:r>
+                        <w:rPr>
+                          <w:lang w:val="en-GB"/>
+                        </w:rPr>
+                        <w:t>. Show map and gas station details</w:t>
+                      </w:r>
+                    </w:p>
+                  </w:txbxContent>
+                </v:textbox>
+                <w10:wrap type="topAndBottom"/>
+              </v:shape>
+            </w:pict>
+          </mc:Fallback>
+        </mc:AlternateContent>
+      </w:r>
+      <w:r>
+        <w:rPr>
+          <w:noProof/>
+        </w:rPr>
+        <w:drawing>
+          <wp:anchor distT="0" distB="0" distL="114300" distR="114300" simplePos="0" relativeHeight="251661312" behindDoc="0" locked="0" layoutInCell="1" allowOverlap="1" wp14:anchorId="04292775" wp14:editId="128B7CF5">
+            <wp:simplePos x="0" y="0"/>
+            <wp:positionH relativeFrom="margin">
+              <wp:align>left</wp:align>
+            </wp:positionH>
+            <wp:positionV relativeFrom="paragraph">
+              <wp:posOffset>4510405</wp:posOffset>
+            </wp:positionV>
+            <wp:extent cx="2068830" cy="4213860"/>
+            <wp:effectExtent l="0" t="0" r="7620" b="0"/>
+            <wp:wrapTopAndBottom/>
+            <wp:docPr id="5" name="Immagine 5" descr="Immagine che contiene screenshot&#10;&#10;Descrizione generata automaticamente"/>
+            <wp:cNvGraphicFramePr>
+              <a:graphicFrameLocks xmlns:a="http://schemas.openxmlformats.org/drawingml/2006/main" noChangeAspect="1"/>
+            </wp:cNvGraphicFramePr>
+            <a:graphic xmlns:a="http://schemas.openxmlformats.org/drawingml/2006/main">
+              <a:graphicData uri="http://schemas.openxmlformats.org/drawingml/2006/picture">
+                <pic:pic xmlns:pic="http://schemas.openxmlformats.org/drawingml/2006/picture">
+                  <pic:nvPicPr>
+                    <pic:cNvPr id="5" name="Favorites.png"/>
+                    <pic:cNvPicPr/>
+                  </pic:nvPicPr>
+                  <pic:blipFill>
+                    <a:blip r:embed="rId11">
+                      <a:extLst>
+                        <a:ext uri="{28A0092B-C50C-407E-A947-70E740481C1C}">
+                          <a14:useLocalDpi xmlns:a14="http://schemas.microsoft.com/office/drawing/2010/main" val="0"/>
+                        </a:ext>
+                      </a:extLst>
+                    </a:blip>
+                    <a:stretch>
+                      <a:fillRect/>
+                    </a:stretch>
+                  </pic:blipFill>
+                  <pic:spPr>
+                    <a:xfrm>
+                      <a:off x="0" y="0"/>
+                      <a:ext cx="2068830" cy="4213860"/>
+                    </a:xfrm>
+                    <a:prstGeom prst="rect">
+                      <a:avLst/>
+                    </a:prstGeom>
+                  </pic:spPr>
+                </pic:pic>
+              </a:graphicData>
+            </a:graphic>
+            <wp14:sizeRelH relativeFrom="margin">
+              <wp14:pctWidth>0</wp14:pctWidth>
+            </wp14:sizeRelH>
+            <wp14:sizeRelV relativeFrom="margin">
+              <wp14:pctHeight>0</wp14:pctHeight>
+            </wp14:sizeRelV>
+          </wp:anchor>
+        </w:drawing>
+      </w:r>
+      <w:r>
+        <w:rPr>
+          <w:noProof/>
+        </w:rPr>
+        <w:drawing>
+          <wp:anchor distT="0" distB="0" distL="114300" distR="114300" simplePos="0" relativeHeight="251666432" behindDoc="0" locked="0" layoutInCell="1" allowOverlap="1" wp14:anchorId="7EDC591F" wp14:editId="3B40FBD7">
+            <wp:simplePos x="0" y="0"/>
+            <wp:positionH relativeFrom="margin">
+              <wp:posOffset>3333750</wp:posOffset>
+            </wp:positionH>
+            <wp:positionV relativeFrom="paragraph">
+              <wp:posOffset>0</wp:posOffset>
+            </wp:positionV>
+            <wp:extent cx="2034540" cy="4145280"/>
+            <wp:effectExtent l="0" t="0" r="3810" b="7620"/>
+            <wp:wrapTopAndBottom/>
+            <wp:docPr id="11" name="Immagine 11" descr="Immagine che contiene screenshot, orologio, disegnando&#10;&#10;Descrizione generata automaticamente"/>
+            <wp:cNvGraphicFramePr>
+              <a:graphicFrameLocks xmlns:a="http://schemas.openxmlformats.org/drawingml/2006/main" noChangeAspect="1"/>
+            </wp:cNvGraphicFramePr>
+            <a:graphic xmlns:a="http://schemas.openxmlformats.org/drawingml/2006/main">
+              <a:graphicData uri="http://schemas.openxmlformats.org/drawingml/2006/picture">
+                <pic:pic xmlns:pic="http://schemas.openxmlformats.org/drawingml/2006/picture">
+                  <pic:nvPicPr>
+                    <pic:cNvPr id="11" name="GUI_updatePrice.png"/>
+                    <pic:cNvPicPr/>
+                  </pic:nvPicPr>
+                  <pic:blipFill>
+                    <a:blip r:embed="rId12">
+                      <a:extLst>
+                        <a:ext uri="{28A0092B-C50C-407E-A947-70E740481C1C}">
+                          <a14:useLocalDpi xmlns:a14="http://schemas.microsoft.com/office/drawing/2010/main" val="0"/>
+                        </a:ext>
+                      </a:extLst>
+                    </a:blip>
+                    <a:stretch>
+                      <a:fillRect/>
+                    </a:stretch>
+                  </pic:blipFill>
+                  <pic:spPr>
+                    <a:xfrm>
+                      <a:off x="0" y="0"/>
+                      <a:ext cx="2034540" cy="4145280"/>
+                    </a:xfrm>
+                    <a:prstGeom prst="rect">
+                      <a:avLst/>
+                    </a:prstGeom>
+                  </pic:spPr>
+                </pic:pic>
+              </a:graphicData>
+            </a:graphic>
+            <wp14:sizeRelH relativeFrom="margin">
+              <wp14:pctWidth>0</wp14:pctWidth>
+            </wp14:sizeRelH>
+            <wp14:sizeRelV relativeFrom="margin">
+              <wp14:pctHeight>0</wp14:pctHeight>
+            </wp14:sizeRelV>
+          </wp:anchor>
+        </w:drawing>
+      </w:r>
+      <w:r>
+        <w:rPr>
+          <w:noProof/>
+        </w:rPr>
+        <w:drawing>
+          <wp:anchor distT="0" distB="0" distL="114300" distR="114300" simplePos="0" relativeHeight="251669504" behindDoc="0" locked="0" layoutInCell="1" allowOverlap="1" wp14:anchorId="24B69226" wp14:editId="3826A361">
+            <wp:simplePos x="0" y="0"/>
+            <wp:positionH relativeFrom="margin">
+              <wp:align>left</wp:align>
+            </wp:positionH>
+            <wp:positionV relativeFrom="paragraph">
+              <wp:posOffset>0</wp:posOffset>
+            </wp:positionV>
+            <wp:extent cx="2042795" cy="4160520"/>
+            <wp:effectExtent l="0" t="0" r="0" b="0"/>
+            <wp:wrapTopAndBottom/>
+            <wp:docPr id="9" name="Immagine 9" descr="Immagine che contiene orologio, disegnando&#10;&#10;Descrizione generata automaticamente"/>
+            <wp:cNvGraphicFramePr>
+              <a:graphicFrameLocks xmlns:a="http://schemas.openxmlformats.org/drawingml/2006/main" noChangeAspect="1"/>
+            </wp:cNvGraphicFramePr>
+            <a:graphic xmlns:a="http://schemas.openxmlformats.org/drawingml/2006/main">
+              <a:graphicData uri="http://schemas.openxmlformats.org/drawingml/2006/picture">
+                <pic:pic xmlns:pic="http://schemas.openxmlformats.org/drawingml/2006/picture">
+                  <pic:nvPicPr>
+                    <pic:cNvPr id="9" name="GUI_showStations.png"/>
+                    <pic:cNvPicPr/>
+                  </pic:nvPicPr>
+                  <pic:blipFill>
+                    <a:blip r:embed="rId13">
+                      <a:extLst>
+                        <a:ext uri="{28A0092B-C50C-407E-A947-70E740481C1C}">
+                          <a14:useLocalDpi xmlns:a14="http://schemas.microsoft.com/office/drawing/2010/main" val="0"/>
+                        </a:ext>
+                      </a:extLst>
+                    </a:blip>
+                    <a:stretch>
+                      <a:fillRect/>
+                    </a:stretch>
+                  </pic:blipFill>
+                  <pic:spPr>
+                    <a:xfrm>
+                      <a:off x="0" y="0"/>
+                      <a:ext cx="2042795" cy="4160520"/>
+                    </a:xfrm>
+                    <a:prstGeom prst="rect">
+                      <a:avLst/>
+                    </a:prstGeom>
+                  </pic:spPr>
+                </pic:pic>
+              </a:graphicData>
+            </a:graphic>
+            <wp14:sizeRelH relativeFrom="margin">
+              <wp14:pctWidth>0</wp14:pctWidth>
+            </wp14:sizeRelH>
+            <wp14:sizeRelV relativeFrom="margin">
+              <wp14:pctHeight>0</wp14:pctHeight>
+            </wp14:sizeRelV>
+          </wp:anchor>
+        </w:drawing>
+      </w:r>
+      <w:r>
+        <w:rPr>
+          <w:noProof/>
+        </w:rPr>
+        <mc:AlternateContent>
+          <mc:Choice Requires="wps">
+            <w:drawing>
+              <wp:anchor distT="0" distB="0" distL="114300" distR="114300" simplePos="0" relativeHeight="251684864" behindDoc="0" locked="0" layoutInCell="1" allowOverlap="1" wp14:anchorId="0C3ACE99" wp14:editId="0E363390">
+                <wp:simplePos x="0" y="0"/>
+                <wp:positionH relativeFrom="column">
+                  <wp:posOffset>3356610</wp:posOffset>
+                </wp:positionH>
+                <wp:positionV relativeFrom="paragraph">
+                  <wp:posOffset>8802370</wp:posOffset>
+                </wp:positionV>
+                <wp:extent cx="2072005" cy="635"/>
+                <wp:effectExtent l="0" t="0" r="0" b="0"/>
+                <wp:wrapTopAndBottom/>
+                <wp:docPr id="18" name="Casella di testo 18"/>
+                <wp:cNvGraphicFramePr/>
+                <a:graphic xmlns:a="http://schemas.openxmlformats.org/drawingml/2006/main">
+                  <a:graphicData uri="http://schemas.microsoft.com/office/word/2010/wordprocessingShape">
+                    <wps:wsp>
+                      <wps:cNvSpPr txBox="1"/>
+                      <wps:spPr>
+                        <a:xfrm>
+                          <a:off x="0" y="0"/>
+                          <a:ext cx="2072005" cy="635"/>
+                        </a:xfrm>
+                        <a:prstGeom prst="rect">
+                          <a:avLst/>
+                        </a:prstGeom>
+                        <a:solidFill>
+                          <a:prstClr val="white"/>
+                        </a:solidFill>
+                        <a:ln>
+                          <a:noFill/>
+                        </a:ln>
+                      </wps:spPr>
+                      <wps:txbx>
+                        <w:txbxContent>
+                          <w:p>
+                            <w:pPr>
+                              <w:pStyle w:val="Didascalia"/>
+                              <w:jc w:val="center"/>
+                              <w:rPr>
+                                <w:noProof/>
+                              </w:rPr>
+                            </w:pPr>
+                            <w:r>
+                              <w:rPr>
+                                <w:noProof/>
+                              </w:rPr>
+                              <w:t>6</w:t>
+                            </w:r>
+                            <w:r>
+                              <w:t>. Report new gas station</w:t>
+                            </w:r>
+                          </w:p>
+                        </w:txbxContent>
+                      </wps:txbx>
+                      <wps:bodyPr rot="0" spcFirstLastPara="0" vertOverflow="overflow" horzOverflow="overflow" vert="horz" wrap="square" lIns="0" tIns="0" rIns="0" bIns="0" numCol="1" spcCol="0" rtlCol="0" fromWordArt="0" anchor="t" anchorCtr="0" forceAA="0" compatLnSpc="1">
+                        <a:prstTxWarp prst="textNoShape">
+                          <a:avLst/>
+                        </a:prstTxWarp>
+                        <a:spAutoFit/>
+                      </wps:bodyPr>
+                    </wps:wsp>
+                  </a:graphicData>
+                </a:graphic>
+              </wp:anchor>
+            </w:drawing>
+          </mc:Choice>
+          <mc:Fallback>
+            <w:pict>
+              <v:shape w14:anchorId="0C3ACE99" id="Casella di testo 18" o:spid="_x0000_s1030" type="#_x0000_t202" style="position:absolute;margin-left:264.3pt;margin-top:693.1pt;width:163.15pt;height:.05pt;z-index:251684864;visibility:visible;mso-wrap-style:square;mso-wrap-distance-left:9pt;mso-wrap-distance-top:0;mso-wrap-distance-right:9pt;mso-wrap-distance-bottom:0;mso-position-horizontal:absolute;mso-position-horizontal-relative:text;mso-position-vertical:absolute;mso-position-vertical-relative:text;v-text-anchor:top" o:gfxdata="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" stroked="f">
+                <v:textbox style="mso-fit-shape-to-text:t" inset="0,0,0,0">
+                  <w:txbxContent>
+                    <w:p>
+                      <w:pPr>
+                        <w:pStyle w:val="Didascalia"/>
+                        <w:jc w:val="center"/>
+                        <w:rPr>
+                          <w:noProof/>
+                        </w:rPr>
+                      </w:pPr>
+                      <w:r>
+                        <w:rPr>
+                          <w:noProof/>
+                        </w:rPr>
+                        <w:t>6</w:t>
+                      </w:r>
+                      <w:r>
+                        <w:t>. Report new gas station</w:t>
+                      </w:r>
+                    </w:p>
+                  </w:txbxContent>
+                </v:textbox>
+                <w10:wrap type="topAndBottom"/>
+              </v:shape>
+            </w:pict>
+          </mc:Fallback>
+        </mc:AlternateContent>
+      </w:r>
+      <w:r>
+        <w:rPr>
+          <w:noProof/>
+        </w:rPr>
+        <w:drawing>
+          <wp:anchor distT="0" distB="0" distL="114300" distR="114300" simplePos="0" relativeHeight="251663360" behindDoc="0" locked="0" layoutInCell="1" allowOverlap="1" wp14:anchorId="3B90657B" wp14:editId="17A954B0">
+            <wp:simplePos x="0" y="0"/>
+            <wp:positionH relativeFrom="margin">
+              <wp:posOffset>3348990</wp:posOffset>
+            </wp:positionH>
+            <wp:positionV relativeFrom="paragraph">
+              <wp:posOffset>4495165</wp:posOffset>
+            </wp:positionV>
+            <wp:extent cx="2072005" cy="4221480"/>
+            <wp:effectExtent l="0" t="0" r="4445" b="7620"/>
+            <wp:wrapTopAndBottom/>
+            <wp:docPr id="7" name="Immagine 7" descr="Immagine che contiene screenshot, disegnando&#10;&#10;Descrizione generata automaticamente"/>
+            <wp:cNvGraphicFramePr>
+              <a:graphicFrameLocks xmlns:a="http://schemas.openxmlformats.org/drawingml/2006/main" noChangeAspect="1"/>
+            </wp:cNvGraphicFramePr>
+            <a:graphic xmlns:a="http://schemas.openxmlformats.org/drawingml/2006/main">
+              <a:graphicData uri="http://schemas.openxmlformats.org/drawingml/2006/picture">
+                <pic:pic xmlns:pic="http://schemas.openxmlformats.org/drawingml/2006/picture">
+                  <pic:nvPicPr>
+                    <pic:cNvPr id="7" name="GUI_reportNew.png"/>
+                    <pic:cNvPicPr/>
+                  </pic:nvPicPr>
+                  <pic:blipFill>
+                    <a:blip r:embed="rId14">
+                      <a:extLst>
+                        <a:ext uri="{28A0092B-C50C-407E-A947-70E740481C1C}">
+                          <a14:useLocalDpi xmlns:a14="http://schemas.microsoft.com/office/drawing/2010/main" val="0"/>
+                        </a:ext>
+                      </a:extLst>
+                    </a:blip>
+                    <a:stretch>
+                      <a:fillRect/>
+                    </a:stretch>
+                  </pic:blipFill>
+                  <pic:spPr>
+                    <a:xfrm>
+                      <a:off x="0" y="0"/>
+                      <a:ext cx="2072005" cy="4221480"/>
+                    </a:xfrm>
+                    <a:prstGeom prst="rect">
+                      <a:avLst/>
+                    </a:prstGeom>
+                  </pic:spPr>
+                </pic:pic>
+              </a:graphicData>
+            </a:graphic>
+            <wp14:sizeRelH relativeFrom="margin">
+              <wp14:pctWidth>0</wp14:pctWidth>
+            </wp14:sizeRelH>
+            <wp14:sizeRelV relativeFrom="margin">
+              <wp14:pctHeight>0</wp14:pctHeight>
+            </wp14:sizeRelV>
+          </wp:anchor>
+        </w:drawing>
+      </w:r>
+      <w:r>
+        <w:rPr>
+          <w:noProof/>
+        </w:rPr>
+        <mc:AlternateContent>
+          <mc:Choice Requires="wps">
+            <w:drawing>
+              <wp:anchor distT="0" distB="0" distL="114300" distR="114300" simplePos="0" relativeHeight="251680768" behindDoc="0" locked="0" layoutInCell="1" allowOverlap="1" wp14:anchorId="709B9F8E" wp14:editId="38A8C7AB">
+                <wp:simplePos x="0" y="0"/>
+                <wp:positionH relativeFrom="column">
+                  <wp:posOffset>3333750</wp:posOffset>
+                </wp:positionH>
+                <wp:positionV relativeFrom="paragraph">
+                  <wp:posOffset>4187190</wp:posOffset>
+                </wp:positionV>
+                <wp:extent cx="2026920" cy="635"/>
+                <wp:effectExtent l="0" t="0" r="0" b="0"/>
+                <wp:wrapTopAndBottom/>
+                <wp:docPr id="16" name="Casella di testo 16"/>
+                <wp:cNvGraphicFramePr/>
+                <a:graphic xmlns:a="http://schemas.openxmlformats.org/drawingml/2006/main">
+                  <a:graphicData uri="http://schemas.microsoft.com/office/word/2010/wordprocessingShape">
+                    <wps:wsp>
+                      <wps:cNvSpPr txBox="1"/>
+                      <wps:spPr>
+                        <a:xfrm>
+                          <a:off x="0" y="0"/>
+                          <a:ext cx="2026920" cy="635"/>
+                        </a:xfrm>
+                        <a:prstGeom prst="rect">
+                          <a:avLst/>
+                        </a:prstGeom>
+                        <a:solidFill>
+                          <a:prstClr val="white"/>
+                        </a:solidFill>
+                        <a:ln>
+                          <a:noFill/>
+                        </a:ln>
+                      </wps:spPr>
+                      <wps:txbx>
+                        <w:txbxContent>
+                          <w:p>
+                            <w:pPr>
+                              <w:pStyle w:val="Didascalia"/>
+                              <w:jc w:val="center"/>
+                              <w:rPr>
+                                <w:noProof/>
+                              </w:rPr>
+                            </w:pPr>
+                            <w:r>
+                              <w:rPr>
+                                <w:noProof/>
+                              </w:rPr>
+                              <w:t>4</w:t>
+                            </w:r>
+                            <w:r>
+                              <w:t>. Update prices</w:t>
+                            </w:r>
+                          </w:p>
+                        </w:txbxContent>
+                      </wps:txbx>
+                      <wps:bodyPr rot="0" spcFirstLastPara="0" vertOverflow="overflow" horzOverflow="overflow" vert="horz" wrap="square" lIns="0" tIns="0" rIns="0" bIns="0" numCol="1" spcCol="0" rtlCol="0" fromWordArt="0" anchor="t" anchorCtr="0" forceAA="0" compatLnSpc="1">
+                        <a:prstTxWarp prst="textNoShape">
+                          <a:avLst/>
+                        </a:prstTxWarp>
+                        <a:spAutoFit/>
+                      </wps:bodyPr>
+                    </wps:wsp>
+                  </a:graphicData>
+                </a:graphic>
+              </wp:anchor>
+            </w:drawing>
+          </mc:Choice>
+          <mc:Fallback>
+            <w:pict>
+              <v:shape w14:anchorId="709B9F8E" id="Casella di testo 16" o:spid="_x0000_s1031" type="#_x0000_t202" style="position:absolute;margin-left:262.5pt;margin-top:329.7pt;width:159.6pt;height:.05pt;z-index:251680768;visibility:visible;mso-wrap-style:square;mso-wrap-distance-left:9pt;mso-wrap-distance-top:0;mso-wrap-distance-right:9pt;mso-wrap-distance-bottom:0;mso-position-horizontal:absolute;mso-position-horizontal-relative:text;mso-position-vertical:absolute;mso-position-vertical-relative:text;v-text-anchor:top" o:gfxdata="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" stroked="f">
+                <v:textbox style="mso-fit-shape-to-text:t" inset="0,0,0,0">
+                  <w:txbxContent>
+                    <w:p>
+                      <w:pPr>
+                        <w:pStyle w:val="Didascalia"/>
+                        <w:jc w:val="center"/>
+                        <w:rPr>
+                          <w:noProof/>
+                        </w:rPr>
+                      </w:pPr>
+                      <w:r>
+                        <w:rPr>
+                          <w:noProof/>
+                        </w:rPr>
+                        <w:t>4</w:t>
+                      </w:r>
+                      <w:r>
+                        <w:t>. Update prices</w:t>
+                      </w:r>
+                    </w:p>
+                  </w:txbxContent>
+                </v:textbox>
+                <w10:wrap type="topAndBottom"/>
+              </v:shape>
+            </w:pict>
+          </mc:Fallback>
+        </mc:AlternateContent>
+      </w:r>
+      <w:bookmarkEnd w:id="14"/>
+    </w:p>
+    <w:p>
+      <w:pPr>
+        <w:pStyle w:val="Titolo1"/>
+      </w:pPr>
+      <w:r>
+        <w:rPr>
+          <w:noProof/>
+        </w:rPr>
+        <w:lastRenderedPageBreak/>
+        <w:drawing>
+          <wp:anchor distT="0" distB="0" distL="114300" distR="114300" simplePos="0" relativeHeight="251667456" behindDoc="0" locked="0" layoutInCell="1" allowOverlap="1" wp14:anchorId="4E1DB064" wp14:editId="7D82BB30">
+            <wp:simplePos x="0" y="0"/>
+            <wp:positionH relativeFrom="column">
+              <wp:posOffset>3455670</wp:posOffset>
+            </wp:positionH>
+            <wp:positionV relativeFrom="paragraph">
+              <wp:posOffset>0</wp:posOffset>
+            </wp:positionV>
+            <wp:extent cx="2026920" cy="4130040"/>
+            <wp:effectExtent l="0" t="0" r="0" b="3810"/>
+            <wp:wrapTopAndBottom/>
+            <wp:docPr id="12" name="Immagine 12" descr="Immagine che contiene screenshot, disegnando&#10;&#10;Descrizione generata automaticamente"/>
+            <wp:cNvGraphicFramePr>
+              <a:graphicFrameLocks xmlns:a="http://schemas.openxmlformats.org/drawingml/2006/main" noChangeAspect="1"/>
+            </wp:cNvGraphicFramePr>
+            <a:graphic xmlns:a="http://schemas.openxmlformats.org/drawingml/2006/main">
+              <a:graphicData uri="http://schemas.openxmlformats.org/drawingml/2006/picture">
+                <pic:pic xmlns:pic="http://schemas.openxmlformats.org/drawingml/2006/picture">
+                  <pic:nvPicPr>
+                    <pic:cNvPr id="12" name="RemoveStation.png"/>
+                    <pic:cNvPicPr/>
+                  </pic:nvPicPr>
+                  <pic:blipFill>
+                    <a:blip r:embed="rId15">
+                      <a:extLst>
+                        <a:ext uri="{28A0092B-C50C-407E-A947-70E740481C1C}">
+                          <a14:useLocalDpi xmlns:a14="http://schemas.microsoft.com/office/drawing/2010/main" val="0"/>
+                        </a:ext>
+                      </a:extLst>
+                    </a:blip>
+                    <a:stretch>
+                      <a:fillRect/>
+                    </a:stretch>
+                  </pic:blipFill>
+                  <pic:spPr>
+                    <a:xfrm>
+                      <a:off x="0" y="0"/>
+                      <a:ext cx="2026920" cy="4130040"/>
+                    </a:xfrm>
+                    <a:prstGeom prst="rect">
+                      <a:avLst/>
+                    </a:prstGeom>
+                  </pic:spPr>
+                </pic:pic>
+              </a:graphicData>
+            </a:graphic>
+            <wp14:sizeRelH relativeFrom="margin">
+              <wp14:pctWidth>0</wp14:pctWidth>
+            </wp14:sizeRelH>
+            <wp14:sizeRelV relativeFrom="margin">
+              <wp14:pctHeight>0</wp14:pctHeight>
+            </wp14:sizeRelV>
+          </wp:anchor>
+        </w:drawing>
+      </w:r>
+      <w:r>
+        <w:rPr>
+          <w:noProof/>
+        </w:rPr>
+        <mc:AlternateContent>
+          <mc:Choice Requires="wps">
+            <w:drawing>
+              <wp:anchor distT="0" distB="0" distL="114300" distR="114300" simplePos="0" relativeHeight="251691008" behindDoc="0" locked="0" layoutInCell="1" allowOverlap="1" wp14:anchorId="674CFC5E" wp14:editId="32BC3A60">
+                <wp:simplePos x="0" y="0"/>
+                <wp:positionH relativeFrom="margin">
+                  <wp:align>left</wp:align>
+                </wp:positionH>
+                <wp:positionV relativeFrom="paragraph">
+                  <wp:posOffset>8802370</wp:posOffset>
+                </wp:positionV>
+                <wp:extent cx="2057400" cy="635"/>
+                <wp:effectExtent l="0" t="0" r="0" b="0"/>
+                <wp:wrapTopAndBottom/>
+                <wp:docPr id="21" name="Casella di testo 21"/>
+                <wp:cNvGraphicFramePr/>
+                <a:graphic xmlns:a="http://schemas.openxmlformats.org/drawingml/2006/main">
+                  <a:graphicData uri="http://schemas.microsoft.com/office/word/2010/wordprocessingShape">
+                    <wps:wsp>
+                      <wps:cNvSpPr txBox="1"/>
+                      <wps:spPr>
+                        <a:xfrm>
+                          <a:off x="0" y="0"/>
+                          <a:ext cx="2057400" cy="635"/>
+                        </a:xfrm>
+                        <a:prstGeom prst="rect">
+                          <a:avLst/>
+                        </a:prstGeom>
+                        <a:solidFill>
+                          <a:prstClr val="white"/>
+                        </a:solidFill>
+                        <a:ln>
+                          <a:noFill/>
+                        </a:ln>
+                      </wps:spPr>
+                      <wps:txbx>
+                        <w:txbxContent>
+                          <w:p>
+                            <w:pPr>
+                              <w:pStyle w:val="Didascalia"/>
+                              <w:jc w:val="center"/>
+                              <w:rPr>
+                                <w:noProof/>
+                              </w:rPr>
+                            </w:pPr>
+                            <w:r>
+                              <w:rPr>
+                                <w:noProof/>
+                              </w:rPr>
+                              <w:t>9</w:t>
+                            </w:r>
+                            <w:r>
+                              <w:t xml:space="preserve">. </w:t>
+                            </w:r>
+                            <w:proofErr w:type="spellStart"/>
+                            <w:r>
+                              <w:t>Confirm</w:t>
+                            </w:r>
+                            <w:proofErr w:type="spellEnd"/>
+                            <w:r>
+                              <w:t xml:space="preserve"> </w:t>
+                            </w:r>
+                            <w:proofErr w:type="spellStart"/>
+                            <w:r>
+                              <w:t>old</w:t>
+                            </w:r>
+                            <w:proofErr w:type="spellEnd"/>
+                            <w:r>
+                              <w:t xml:space="preserve"> gas station</w:t>
+                            </w:r>
+                          </w:p>
+                        </w:txbxContent>
+                      </wps:txbx>
+                      <wps:bodyPr rot="0" spcFirstLastPara="0" vertOverflow="overflow" horzOverflow="overflow" vert="horz" wrap="square" lIns="0" tIns="0" rIns="0" bIns="0" numCol="1" spcCol="0" rtlCol="0" fromWordArt="0" anchor="t" anchorCtr="0" forceAA="0" compatLnSpc="1">
+                        <a:prstTxWarp prst="textNoShape">
+                          <a:avLst/>
+                        </a:prstTxWarp>
+                        <a:spAutoFit/>
+                      </wps:bodyPr>
+                    </wps:wsp>
+                  </a:graphicData>
+                </a:graphic>
+              </wp:anchor>
+            </w:drawing>
+          </mc:Choice>
+          <mc:Fallback>
+            <w:pict>
+              <v:shape w14:anchorId="674CFC5E" id="Casella di testo 21" o:spid="_x0000_s1032" type="#_x0000_t202" style="position:absolute;margin-left:0;margin-top:693.1pt;width:162pt;height:.05pt;z-index:251691008;visibility:visible;mso-wrap-style:square;mso-wrap-distance-left:9pt;mso-wrap-distance-top:0;mso-wrap-distance-right:9pt;mso-wrap-distance-bottom:0;mso-position-horizontal:left;mso-position-horizontal-relative:margin;mso-position-vertical:absolute;mso-position-vertical-relative:text;v-text-anchor:top" o:gfxdata="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" stroked="f">
+                <v:textbox style="mso-fit-shape-to-text:t" inset="0,0,0,0">
+                  <w:txbxContent>
+                    <w:p>
+                      <w:pPr>
+                        <w:pStyle w:val="Didascalia"/>
+                        <w:jc w:val="center"/>
+                        <w:rPr>
+                          <w:noProof/>
+                        </w:rPr>
+                      </w:pPr>
+                      <w:r>
+                        <w:rPr>
+                          <w:noProof/>
+                        </w:rPr>
+                        <w:t>9</w:t>
+                      </w:r>
+                      <w:r>
+                        <w:t xml:space="preserve">. </w:t>
+                      </w:r>
+                      <w:proofErr w:type="spellStart"/>
+                      <w:r>
+                        <w:t>Confirm</w:t>
+                      </w:r>
+                      <w:proofErr w:type="spellEnd"/>
+                      <w:r>
+                        <w:t xml:space="preserve"> </w:t>
+                      </w:r>
+                      <w:proofErr w:type="spellStart"/>
+                      <w:r>
+                        <w:t>old</w:t>
+                      </w:r>
+                      <w:proofErr w:type="spellEnd"/>
+                      <w:r>
+                        <w:t xml:space="preserve"> gas station</w:t>
+                      </w:r>
+                    </w:p>
+                  </w:txbxContent>
+                </v:textbox>
+                <w10:wrap type="topAndBottom" anchorx="margin"/>
+              </v:shape>
+            </w:pict>
+          </mc:Fallback>
+        </mc:AlternateContent>
+      </w:r>
+      <w:r>
+        <w:rPr>
+          <w:noProof/>
+        </w:rPr>
+        <w:drawing>
+          <wp:anchor distT="0" distB="0" distL="114300" distR="114300" simplePos="0" relativeHeight="251671552" behindDoc="0" locked="0" layoutInCell="1" allowOverlap="1" wp14:anchorId="5E1D011B" wp14:editId="294A1CF2">
+            <wp:simplePos x="0" y="0"/>
+            <wp:positionH relativeFrom="margin">
+              <wp:align>left</wp:align>
+            </wp:positionH>
+            <wp:positionV relativeFrom="paragraph">
+              <wp:posOffset>4482465</wp:posOffset>
+            </wp:positionV>
+            <wp:extent cx="2057400" cy="4189730"/>
+            <wp:effectExtent l="0" t="0" r="0" b="1270"/>
+            <wp:wrapTopAndBottom/>
+            <wp:docPr id="4" name="Immagine 4" descr="Immagine che contiene screenshot, disegnando&#10;&#10;Descrizione generata automaticamente"/>
+            <wp:cNvGraphicFramePr>
+              <a:graphicFrameLocks xmlns:a="http://schemas.openxmlformats.org/drawingml/2006/main" noChangeAspect="1"/>
+            </wp:cNvGraphicFramePr>
+            <a:graphic xmlns:a="http://schemas.openxmlformats.org/drawingml/2006/main">
+              <a:graphicData uri="http://schemas.openxmlformats.org/drawingml/2006/picture">
+                <pic:pic xmlns:pic="http://schemas.openxmlformats.org/drawingml/2006/picture">
+                  <pic:nvPicPr>
+                    <pic:cNvPr id="4" name="AddStation.png"/>
+                    <pic:cNvPicPr/>
+                  </pic:nvPicPr>
+                  <pic:blipFill>
+                    <a:blip r:embed="rId16">
+                      <a:extLst>
+                        <a:ext uri="{28A0092B-C50C-407E-A947-70E740481C1C}">
+                          <a14:useLocalDpi xmlns:a14="http://schemas.microsoft.com/office/drawing/2010/main" val="0"/>
+                        </a:ext>
+                      </a:extLst>
+                    </a:blip>
+                    <a:stretch>
+                      <a:fillRect/>
+                    </a:stretch>
+                  </pic:blipFill>
+                  <pic:spPr>
+                    <a:xfrm>
+                      <a:off x="0" y="0"/>
+                      <a:ext cx="2057400" cy="4189730"/>
+                    </a:xfrm>
+                    <a:prstGeom prst="rect">
+                      <a:avLst/>
+                    </a:prstGeom>
+                  </pic:spPr>
+                </pic:pic>
+              </a:graphicData>
+            </a:graphic>
+            <wp14:sizeRelH relativeFrom="margin">
+              <wp14:pctWidth>0</wp14:pctWidth>
+            </wp14:sizeRelH>
+            <wp14:sizeRelV relativeFrom="margin">
+              <wp14:pctHeight>0</wp14:pctHeight>
+            </wp14:sizeRelV>
+          </wp:anchor>
+        </w:drawing>
+      </w:r>
+      <w:r>
+        <w:rPr>
+          <w:noProof/>
+        </w:rPr>
+        <mc:AlternateContent>
+          <mc:Choice Requires="wps">
+            <w:drawing>
+              <wp:anchor distT="0" distB="0" distL="114300" distR="114300" simplePos="0" relativeHeight="251686912" behindDoc="0" locked="0" layoutInCell="1" allowOverlap="1" wp14:anchorId="41DAA51A" wp14:editId="6210A719">
+                <wp:simplePos x="0" y="0"/>
+                <wp:positionH relativeFrom="column">
+                  <wp:posOffset>-7620</wp:posOffset>
+                </wp:positionH>
+                <wp:positionV relativeFrom="paragraph">
+                  <wp:posOffset>4128770</wp:posOffset>
+                </wp:positionV>
+                <wp:extent cx="1998345" cy="635"/>
+                <wp:effectExtent l="0" t="0" r="1905" b="0"/>
+                <wp:wrapTopAndBottom/>
+                <wp:docPr id="19" name="Casella di testo 19"/>
+                <wp:cNvGraphicFramePr/>
+                <a:graphic xmlns:a="http://schemas.openxmlformats.org/drawingml/2006/main">
+                  <a:graphicData uri="http://schemas.microsoft.com/office/word/2010/wordprocessingShape">
+                    <wps:wsp>
+                      <wps:cNvSpPr txBox="1"/>
+                      <wps:spPr>
+                        <a:xfrm>
+                          <a:off x="0" y="0"/>
+                          <a:ext cx="1998345" cy="635"/>
+                        </a:xfrm>
+                        <a:prstGeom prst="rect">
+                          <a:avLst/>
+                        </a:prstGeom>
+                        <a:solidFill>
+                          <a:prstClr val="white"/>
+                        </a:solidFill>
+                        <a:ln>
+                          <a:noFill/>
+                        </a:ln>
+                      </wps:spPr>
+                      <wps:txbx>
+                        <w:txbxContent>
+                          <w:p>
+                            <w:pPr>
+                              <w:pStyle w:val="Didascalia"/>
+                              <w:jc w:val="center"/>
+                              <w:rPr>
+                                <w:noProof/>
+                              </w:rPr>
+                            </w:pPr>
+                            <w:r>
+                              <w:rPr>
+                                <w:noProof/>
+                              </w:rPr>
+                              <w:t>7</w:t>
+                            </w:r>
+                            <w:r>
+                              <w:t xml:space="preserve">. Report </w:t>
+                            </w:r>
+                            <w:proofErr w:type="spellStart"/>
+                            <w:r>
+                              <w:t>old</w:t>
+                            </w:r>
+                            <w:proofErr w:type="spellEnd"/>
+                            <w:r>
+                              <w:t xml:space="preserve"> gas station</w:t>
+                            </w:r>
+                          </w:p>
+                        </w:txbxContent>
+                      </wps:txbx>
+                      <wps:bodyPr rot="0" spcFirstLastPara="0" vertOverflow="overflow" horzOverflow="overflow" vert="horz" wrap="square" lIns="0" tIns="0" rIns="0" bIns="0" numCol="1" spcCol="0" rtlCol="0" fromWordArt="0" anchor="t" anchorCtr="0" forceAA="0" compatLnSpc="1">
+                        <a:prstTxWarp prst="textNoShape">
+                          <a:avLst/>
+                        </a:prstTxWarp>
+                        <a:spAutoFit/>
+                      </wps:bodyPr>
+                    </wps:wsp>
+                  </a:graphicData>
+                </a:graphic>
+              </wp:anchor>
+            </w:drawing>
+          </mc:Choice>
+          <mc:Fallback>
+            <w:pict>
+              <v:shape w14:anchorId="41DAA51A" id="Casella di testo 19" o:spid="_x0000_s1033" type="#_x0000_t202" style="position:absolute;margin-left:-.6pt;margin-top:325.1pt;width:157.35pt;height:.05pt;z-index:251686912;visibility:visible;mso-wrap-style:square;mso-wrap-distance-left:9pt;mso-wrap-distance-top:0;mso-wrap-distance-right:9pt;mso-wrap-distance-bottom:0;mso-position-horizontal:absolute;mso-position-horizontal-relative:text;mso-position-vertical:absolute;mso-position-vertical-relative:text;v-text-anchor:top" o:gfxdata="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" stroked="f">
+                <v:textbox style="mso-fit-shape-to-text:t" inset="0,0,0,0">
+                  <w:txbxContent>
+                    <w:p>
+                      <w:pPr>
+                        <w:pStyle w:val="Didascalia"/>
+                        <w:jc w:val="center"/>
+                        <w:rPr>
+                          <w:noProof/>
+                        </w:rPr>
+                      </w:pPr>
+                      <w:r>
+                        <w:rPr>
+                          <w:noProof/>
+                        </w:rPr>
+                        <w:t>7</w:t>
+                      </w:r>
+                      <w:r>
+                        <w:t xml:space="preserve">. Report </w:t>
+                      </w:r>
+                      <w:proofErr w:type="spellStart"/>
+                      <w:r>
+                        <w:t>old</w:t>
+                      </w:r>
+                      <w:proofErr w:type="spellEnd"/>
+                      <w:r>
+                        <w:t xml:space="preserve"> gas station</w:t>
+                      </w:r>
+                    </w:p>
+                  </w:txbxContent>
+                </v:textbox>
+                <w10:wrap type="topAndBottom"/>
+              </v:shape>
+            </w:pict>
+          </mc:Fallback>
+        </mc:AlternateContent>
+      </w:r>
+      <w:r>
+        <w:rPr>
+          <w:noProof/>
+        </w:rPr>
+        <w:drawing>
+          <wp:anchor distT="0" distB="0" distL="114300" distR="114300" simplePos="0" relativeHeight="251664384" behindDoc="0" locked="0" layoutInCell="1" allowOverlap="1" wp14:anchorId="5AFC5E1D" wp14:editId="6E9531E1">
+            <wp:simplePos x="0" y="0"/>
+            <wp:positionH relativeFrom="margin">
+              <wp:align>left</wp:align>
+            </wp:positionH>
+            <wp:positionV relativeFrom="paragraph">
+              <wp:posOffset>0</wp:posOffset>
+            </wp:positionV>
+            <wp:extent cx="1998345" cy="4071620"/>
+            <wp:effectExtent l="0" t="0" r="1905" b="5080"/>
+            <wp:wrapTopAndBottom/>
+            <wp:docPr id="8" name="Immagine 8" descr="Immagine che contiene screenshot, disegnando&#10;&#10;Descrizione generata automaticamente"/>
+            <wp:cNvGraphicFramePr>
+              <a:graphicFrameLocks xmlns:a="http://schemas.openxmlformats.org/drawingml/2006/main" noChangeAspect="1"/>
+            </wp:cNvGraphicFramePr>
+            <a:graphic xmlns:a="http://schemas.openxmlformats.org/drawingml/2006/main">
+              <a:graphicData uri="http://schemas.openxmlformats.org/drawingml/2006/picture">
+                <pic:pic xmlns:pic="http://schemas.openxmlformats.org/drawingml/2006/picture">
+                  <pic:nvPicPr>
+                    <pic:cNvPr id="8" name="GUI_reportOld.png"/>
+                    <pic:cNvPicPr/>
+                  </pic:nvPicPr>
+                  <pic:blipFill>
+                    <a:blip r:embed="rId17">
+                      <a:extLst>
+                        <a:ext uri="{28A0092B-C50C-407E-A947-70E740481C1C}">
+                          <a14:useLocalDpi xmlns:a14="http://schemas.microsoft.com/office/drawing/2010/main" val="0"/>
+                        </a:ext>
+                      </a:extLst>
+                    </a:blip>
+                    <a:stretch>
+                      <a:fillRect/>
+                    </a:stretch>
+                  </pic:blipFill>
+                  <pic:spPr>
+                    <a:xfrm>
+                      <a:off x="0" y="0"/>
+                      <a:ext cx="1998345" cy="4071620"/>
+                    </a:xfrm>
+                    <a:prstGeom prst="rect">
+                      <a:avLst/>
+                    </a:prstGeom>
+                  </pic:spPr>
+                </pic:pic>
+              </a:graphicData>
+            </a:graphic>
+            <wp14:sizeRelH relativeFrom="margin">
+              <wp14:pctWidth>0</wp14:pctWidth>
+            </wp14:sizeRelH>
+            <wp14:sizeRelV relativeFrom="margin">
+              <wp14:pctHeight>0</wp14:pctHeight>
+            </wp14:sizeRelV>
+          </wp:anchor>
+        </w:drawing>
+      </w:r>
+      <w:r>
+        <w:rPr>
+          <w:noProof/>
+        </w:rPr>
+        <mc:AlternateContent>
+          <mc:Choice Requires="wps">
+            <w:drawing>
+              <wp:anchor distT="0" distB="0" distL="114300" distR="114300" simplePos="0" relativeHeight="251688960" behindDoc="0" locked="0" layoutInCell="1" allowOverlap="1" wp14:anchorId="5CB1A7AC" wp14:editId="36FDE836">
+                <wp:simplePos x="0" y="0"/>
+                <wp:positionH relativeFrom="column">
+                  <wp:posOffset>3524250</wp:posOffset>
+                </wp:positionH>
+                <wp:positionV relativeFrom="paragraph">
+                  <wp:posOffset>4210050</wp:posOffset>
+                </wp:positionV>
+                <wp:extent cx="2026920" cy="635"/>
+                <wp:effectExtent l="0" t="0" r="0" b="0"/>
+                <wp:wrapTopAndBottom/>
+                <wp:docPr id="20" name="Casella di testo 20"/>
+                <wp:cNvGraphicFramePr/>
+                <a:graphic xmlns:a="http://schemas.openxmlformats.org/drawingml/2006/main">
+                  <a:graphicData uri="http://schemas.microsoft.com/office/word/2010/wordprocessingShape">
+                    <wps:wsp>
+                      <wps:cNvSpPr txBox="1"/>
+                      <wps:spPr>
+                        <a:xfrm>
+                          <a:off x="0" y="0"/>
+                          <a:ext cx="2026920" cy="635"/>
+                        </a:xfrm>
+                        <a:prstGeom prst="rect">
+                          <a:avLst/>
+                        </a:prstGeom>
+                        <a:solidFill>
+                          <a:prstClr val="white"/>
+                        </a:solidFill>
+                        <a:ln>
+                          <a:noFill/>
+                        </a:ln>
+                      </wps:spPr>
+                      <wps:txbx>
+                        <w:txbxContent>
+                          <w:p>
+                            <w:pPr>
+                              <w:pStyle w:val="Didascalia"/>
+                              <w:jc w:val="center"/>
+                              <w:rPr>
+                                <w:noProof/>
+                              </w:rPr>
+                            </w:pPr>
+                            <w:r>
+                              <w:rPr>
+                                <w:noProof/>
+                              </w:rPr>
+                              <w:t>8</w:t>
+                            </w:r>
+                            <w:r>
+                              <w:t xml:space="preserve">. </w:t>
+                            </w:r>
+                            <w:proofErr w:type="spellStart"/>
+                            <w:r>
+                              <w:t>Confirm</w:t>
+                            </w:r>
+                            <w:proofErr w:type="spellEnd"/>
+                            <w:r>
+                              <w:t xml:space="preserve"> new gas station</w:t>
+                            </w:r>
+                          </w:p>
+                        </w:txbxContent>
+                      </wps:txbx>
+                      <wps:bodyPr rot="0" spcFirstLastPara="0" vertOverflow="overflow" horzOverflow="overflow" vert="horz" wrap="square" lIns="0" tIns="0" rIns="0" bIns="0" numCol="1" spcCol="0" rtlCol="0" fromWordArt="0" anchor="t" anchorCtr="0" forceAA="0" compatLnSpc="1">
+                        <a:prstTxWarp prst="textNoShape">
+                          <a:avLst/>
+                        </a:prstTxWarp>
+                        <a:spAutoFit/>
+                      </wps:bodyPr>
+                    </wps:wsp>
+                  </a:graphicData>
+                </a:graphic>
+              </wp:anchor>
+            </w:drawing>
+          </mc:Choice>
+          <mc:Fallback>
+            <w:pict>
+              <v:shape w14:anchorId="5CB1A7AC" id="Casella di testo 20" o:spid="_x0000_s1034" type="#_x0000_t202" style="position:absolute;margin-left:277.5pt;margin-top:331.5pt;width:159.6pt;height:.05pt;z-index:251688960;visibility:visible;mso-wrap-style:square;mso-wrap-distance-left:9pt;mso-wrap-distance-top:0;mso-wrap-distance-right:9pt;mso-wrap-distance-bottom:0;mso-position-horizontal:absolute;mso-position-horizontal-relative:text;mso-position-vertical:absolute;mso-position-vertical-relative:text;v-text-anchor:top" o:gfxdata="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" stroked="f">
+                <v:textbox style="mso-fit-shape-to-text:t" inset="0,0,0,0">
+                  <w:txbxContent>
+                    <w:p>
+                      <w:pPr>
+                        <w:pStyle w:val="Didascalia"/>
+                        <w:jc w:val="center"/>
+                        <w:rPr>
+                          <w:noProof/>
+                        </w:rPr>
+                      </w:pPr>
+                      <w:r>
+                        <w:rPr>
+                          <w:noProof/>
+                        </w:rPr>
+                        <w:t>8</w:t>
+                      </w:r>
+                      <w:r>
+                        <w:t xml:space="preserve">. </w:t>
+                      </w:r>
+                      <w:proofErr w:type="spellStart"/>
+                      <w:r>
+                        <w:t>Confirm</w:t>
+                      </w:r>
+                      <w:proofErr w:type="spellEnd"/>
+                      <w:r>
+                        <w:t xml:space="preserve"> new gas station</w:t>
+                      </w:r>
+                    </w:p>
+                  </w:txbxContent>
+                </v:textbox>
+                <w10:wrap type="topAndBottom"/>
+              </v:shape>
+            </w:pict>
+          </mc:Fallback>
+        </mc:AlternateContent>
+      </w:r>
     </w:p>
     <w:sectPr>
       <w:pgSz w:w="11906" w:h="16838"/>
@@ -8122,7 +10025,7 @@
 </file>
 
 <file path=customXml/itemProps1.xml><?xml version="1.0" encoding="utf-8"?>
-<ds:datastoreItem xmlns:ds="http://schemas.openxmlformats.org/officeDocument/2006/customXml" ds:itemID="{125BA2EE-9B64-4D99-B19D-31F349EE6EB8}">
+<ds:datastoreItem xmlns:ds="http://schemas.openxmlformats.org/officeDocument/2006/customXml" ds:itemID="{DE8AC2DD-D86B-4705-8949-5791F6693101}">
   <ds:schemaRefs>
     <ds:schemaRef ds:uri="http://schemas.openxmlformats.org/officeDocument/2006/bibliography"/>
   </ds:schemaRefs>

</xml_diff>